<commit_message>
DAN ACTUALIZADOS , DAN ASISTENCIA ALUMNO, DAN INASISTENCIA ALUMNO
POR VERIFICAR DAN
</commit_message>
<xml_diff>
--- a/documentacion/INFORME_PROYECTO_G2.docx
+++ b/documentacion/INFORME_PROYECTO_G2.docx
@@ -7145,6 +7145,93 @@
     <w:p>
       <w:pPr>
         <w:spacing w:line="480" w:lineRule="auto"/>
+        <w:jc w:val="center"/>
+        <w:rPr>
+          <w:rFonts w:ascii="Arial" w:hAnsi="Arial" w:cs="Arial"/>
+          <w:lang w:val="es-ES"/>
+        </w:rPr>
+      </w:pPr>
+    </w:p>
+    <w:p>
+      <w:pPr>
+        <w:spacing w:line="480" w:lineRule="auto"/>
+        <w:jc w:val="center"/>
+        <w:rPr>
+          <w:rFonts w:ascii="Arial" w:hAnsi="Arial" w:cs="Arial"/>
+          <w:lang w:val="es-ES"/>
+        </w:rPr>
+      </w:pPr>
+    </w:p>
+    <w:p>
+      <w:pPr>
+        <w:spacing w:line="480" w:lineRule="auto"/>
+        <w:jc w:val="center"/>
+        <w:rPr>
+          <w:rFonts w:ascii="Arial" w:hAnsi="Arial" w:cs="Arial"/>
+          <w:lang w:val="es-ES"/>
+        </w:rPr>
+      </w:pPr>
+    </w:p>
+    <w:p>
+      <w:pPr>
+        <w:spacing w:line="480" w:lineRule="auto"/>
+        <w:jc w:val="center"/>
+        <w:rPr>
+          <w:rFonts w:ascii="Arial" w:hAnsi="Arial" w:cs="Arial"/>
+          <w:lang w:val="es-ES"/>
+        </w:rPr>
+      </w:pPr>
+    </w:p>
+    <w:p>
+      <w:pPr>
+        <w:spacing w:line="480" w:lineRule="auto"/>
+        <w:jc w:val="center"/>
+        <w:rPr>
+          <w:rFonts w:ascii="Arial" w:hAnsi="Arial" w:cs="Arial"/>
+          <w:lang w:val="es-ES"/>
+        </w:rPr>
+      </w:pPr>
+    </w:p>
+    <w:p>
+      <w:pPr>
+        <w:spacing w:line="480" w:lineRule="auto"/>
+        <w:jc w:val="center"/>
+        <w:rPr>
+          <w:rFonts w:ascii="Arial" w:hAnsi="Arial" w:cs="Arial"/>
+          <w:lang w:val="es-ES"/>
+        </w:rPr>
+      </w:pPr>
+    </w:p>
+    <w:p>
+      <w:pPr>
+        <w:spacing w:line="480" w:lineRule="auto"/>
+        <w:jc w:val="center"/>
+        <w:rPr>
+          <w:rFonts w:ascii="Arial" w:hAnsi="Arial" w:cs="Arial"/>
+          <w:lang w:val="es-ES"/>
+        </w:rPr>
+      </w:pPr>
+    </w:p>
+    <w:p>
+      <w:pPr>
+        <w:spacing w:line="480" w:lineRule="auto"/>
+        <w:rPr>
+          <w:rFonts w:ascii="Arial" w:hAnsi="Arial" w:cs="Arial"/>
+          <w:lang w:val="es-ES"/>
+        </w:rPr>
+      </w:pPr>
+      <w:r>
+        <w:rPr>
+          <w:rFonts w:ascii="Arial" w:hAnsi="Arial" w:cs="Arial"/>
+          <w:lang w:val="es-ES"/>
+        </w:rPr>
+        <w:lastRenderedPageBreak/>
+        <w:t>Diagrama (GESTION ASISTENCIA)</w:t>
+      </w:r>
+    </w:p>
+    <w:p>
+      <w:pPr>
+        <w:spacing w:line="480" w:lineRule="auto"/>
         <w:rPr>
           <w:rFonts w:ascii="Arial" w:hAnsi="Arial" w:cs="Arial"/>
           <w:lang w:val="es-ES"/>
@@ -7154,20 +7241,11 @@
         <w:rPr>
           <w:noProof/>
         </w:rPr>
-        <w:lastRenderedPageBreak/>
         <w:drawing>
-          <wp:anchor distT="0" distB="0" distL="114300" distR="114300" simplePos="0" relativeHeight="251677696" behindDoc="0" locked="0" layoutInCell="1" allowOverlap="1" wp14:anchorId="4A2D42A8" wp14:editId="7C2AFA00">
-            <wp:simplePos x="0" y="0"/>
-            <wp:positionH relativeFrom="margin">
-              <wp:align>left</wp:align>
-            </wp:positionH>
-            <wp:positionV relativeFrom="paragraph">
-              <wp:posOffset>482142</wp:posOffset>
-            </wp:positionV>
-            <wp:extent cx="5879465" cy="5680710"/>
-            <wp:effectExtent l="0" t="0" r="6985" b="0"/>
-            <wp:wrapSquare wrapText="bothSides"/>
-            <wp:docPr id="3" name="Imagen 3"/>
+          <wp:inline distT="0" distB="0" distL="0" distR="0" wp14:anchorId="4C916B23" wp14:editId="4E8C1CAA">
+            <wp:extent cx="5612130" cy="4991100"/>
+            <wp:effectExtent l="0" t="0" r="7620" b="0"/>
+            <wp:docPr id="14" name="Imagen 14"/>
             <wp:cNvGraphicFramePr>
               <a:graphicFrameLocks xmlns:a="http://schemas.openxmlformats.org/drawingml/2006/main" noChangeAspect="1"/>
             </wp:cNvGraphicFramePr>
@@ -7175,7 +7253,7 @@
               <a:graphicData uri="http://schemas.openxmlformats.org/drawingml/2006/picture">
                 <pic:pic xmlns:pic="http://schemas.openxmlformats.org/drawingml/2006/picture">
                   <pic:nvPicPr>
-                    <pic:cNvPr id="0" name="Picture 1"/>
+                    <pic:cNvPr id="0" name="Picture 5"/>
                     <pic:cNvPicPr>
                       <a:picLocks noChangeAspect="1" noChangeArrowheads="1"/>
                     </pic:cNvPicPr>
@@ -7196,7 +7274,162 @@
                   <pic:spPr bwMode="auto">
                     <a:xfrm>
                       <a:off x="0" y="0"/>
-                      <a:ext cx="5890932" cy="5691990"/>
+                      <a:ext cx="5612130" cy="4991100"/>
+                    </a:xfrm>
+                    <a:prstGeom prst="rect">
+                      <a:avLst/>
+                    </a:prstGeom>
+                    <a:noFill/>
+                    <a:ln>
+                      <a:noFill/>
+                    </a:ln>
+                  </pic:spPr>
+                </pic:pic>
+              </a:graphicData>
+            </a:graphic>
+          </wp:inline>
+        </w:drawing>
+      </w:r>
+    </w:p>
+    <w:p>
+      <w:pPr>
+        <w:jc w:val="center"/>
+        <w:rPr>
+          <w:lang w:val="es-ES"/>
+        </w:rPr>
+      </w:pPr>
+    </w:p>
+    <w:p>
+      <w:pPr>
+        <w:jc w:val="center"/>
+        <w:rPr>
+          <w:lang w:val="es-ES"/>
+        </w:rPr>
+      </w:pPr>
+    </w:p>
+    <w:p>
+      <w:pPr>
+        <w:jc w:val="center"/>
+        <w:rPr>
+          <w:lang w:val="es-ES"/>
+        </w:rPr>
+      </w:pPr>
+    </w:p>
+    <w:p>
+      <w:pPr>
+        <w:jc w:val="center"/>
+        <w:rPr>
+          <w:lang w:val="es-ES"/>
+        </w:rPr>
+      </w:pPr>
+    </w:p>
+    <w:p>
+      <w:pPr>
+        <w:rPr>
+          <w:lang w:val="es-ES"/>
+        </w:rPr>
+      </w:pPr>
+    </w:p>
+    <w:p>
+      <w:pPr>
+        <w:jc w:val="center"/>
+        <w:rPr>
+          <w:lang w:val="es-ES"/>
+        </w:rPr>
+      </w:pPr>
+    </w:p>
+    <w:p>
+      <w:pPr>
+        <w:jc w:val="center"/>
+        <w:rPr>
+          <w:lang w:val="es-ES"/>
+        </w:rPr>
+      </w:pPr>
+    </w:p>
+    <w:p>
+      <w:pPr>
+        <w:jc w:val="center"/>
+        <w:rPr>
+          <w:lang w:val="es-ES"/>
+        </w:rPr>
+      </w:pPr>
+    </w:p>
+    <w:p>
+      <w:pPr>
+        <w:jc w:val="center"/>
+        <w:rPr>
+          <w:lang w:val="es-ES"/>
+        </w:rPr>
+      </w:pPr>
+    </w:p>
+    <w:p>
+      <w:pPr>
+        <w:jc w:val="center"/>
+        <w:rPr>
+          <w:lang w:val="es-ES"/>
+        </w:rPr>
+      </w:pPr>
+      <w:r>
+        <w:rPr>
+          <w:lang w:val="es-ES"/>
+        </w:rPr>
+        <w:lastRenderedPageBreak/>
+        <w:t>DIAGRAMA (SUBPROCESO INASISTENCIA)</w:t>
+      </w:r>
+    </w:p>
+    <w:p>
+      <w:pPr>
+        <w:jc w:val="center"/>
+        <w:rPr>
+          <w:lang w:val="es-ES"/>
+        </w:rPr>
+      </w:pPr>
+      <w:r>
+        <w:rPr>
+          <w:noProof/>
+        </w:rPr>
+        <w:drawing>
+          <wp:anchor distT="0" distB="0" distL="114300" distR="114300" simplePos="0" relativeHeight="251682816" behindDoc="0" locked="0" layoutInCell="1" allowOverlap="1" wp14:anchorId="56B18E39" wp14:editId="2FC04B45">
+            <wp:simplePos x="0" y="0"/>
+            <wp:positionH relativeFrom="margin">
+              <wp:align>center</wp:align>
+            </wp:positionH>
+            <wp:positionV relativeFrom="paragraph">
+              <wp:posOffset>312996</wp:posOffset>
+            </wp:positionV>
+            <wp:extent cx="6778491" cy="4114800"/>
+            <wp:effectExtent l="0" t="0" r="3810" b="0"/>
+            <wp:wrapSquare wrapText="bothSides"/>
+            <wp:docPr id="18" name="Imagen 18"/>
+            <wp:cNvGraphicFramePr>
+              <a:graphicFrameLocks xmlns:a="http://schemas.openxmlformats.org/drawingml/2006/main" noChangeAspect="1"/>
+            </wp:cNvGraphicFramePr>
+            <a:graphic xmlns:a="http://schemas.openxmlformats.org/drawingml/2006/main">
+              <a:graphicData uri="http://schemas.openxmlformats.org/drawingml/2006/picture">
+                <pic:pic xmlns:pic="http://schemas.openxmlformats.org/drawingml/2006/picture">
+                  <pic:nvPicPr>
+                    <pic:cNvPr id="0" name="Picture 7"/>
+                    <pic:cNvPicPr>
+                      <a:picLocks noChangeAspect="1" noChangeArrowheads="1"/>
+                    </pic:cNvPicPr>
+                  </pic:nvPicPr>
+                  <pic:blipFill>
+                    <a:blip r:embed="rId21" cstate="print">
+                      <a:extLst>
+                        <a:ext uri="{28A0092B-C50C-407E-A947-70E740481C1C}">
+                          <a14:useLocalDpi xmlns:a14="http://schemas.microsoft.com/office/drawing/2010/main" val="0"/>
+                        </a:ext>
+                      </a:extLst>
+                    </a:blip>
+                    <a:srcRect/>
+                    <a:stretch>
+                      <a:fillRect/>
+                    </a:stretch>
+                  </pic:blipFill>
+                  <pic:spPr bwMode="auto">
+                    <a:xfrm>
+                      <a:off x="0" y="0"/>
+                      <a:ext cx="6778491" cy="4114800"/>
                     </a:xfrm>
                     <a:prstGeom prst="rect">
                       <a:avLst/>
@@ -7218,13 +7451,6 @@
           </wp:anchor>
         </w:drawing>
       </w:r>
-      <w:r>
-        <w:rPr>
-          <w:rFonts w:ascii="Arial" w:hAnsi="Arial" w:cs="Arial"/>
-          <w:lang w:val="es-ES"/>
-        </w:rPr>
-        <w:t>Diagrama (GESTION ASISTENCIA)</w:t>
-      </w:r>
     </w:p>
     <w:p>
       <w:pPr>
@@ -7260,13 +7486,6 @@
     </w:p>
     <w:p>
       <w:pPr>
-        <w:rPr>
-          <w:lang w:val="es-ES"/>
-        </w:rPr>
-      </w:pPr>
-    </w:p>
-    <w:p>
-      <w:pPr>
         <w:jc w:val="center"/>
         <w:rPr>
           <w:lang w:val="es-ES"/>
@@ -7285,16 +7504,79 @@
       <w:pPr>
         <w:jc w:val="center"/>
         <w:rPr>
-          <w:rFonts w:ascii="Arial" w:hAnsi="Arial" w:cs="Arial"/>
-          <w:lang w:val="es-ES"/>
-        </w:rPr>
-      </w:pPr>
-      <w:r>
-        <w:rPr>
-          <w:rFonts w:ascii="Arial" w:hAnsi="Arial" w:cs="Arial"/>
-          <w:lang w:val="es-ES"/>
-        </w:rPr>
-        <w:lastRenderedPageBreak/>
+          <w:lang w:val="es-ES"/>
+        </w:rPr>
+      </w:pPr>
+    </w:p>
+    <w:p>
+      <w:pPr>
+        <w:jc w:val="center"/>
+        <w:rPr>
+          <w:lang w:val="es-ES"/>
+        </w:rPr>
+      </w:pPr>
+    </w:p>
+    <w:p>
+      <w:pPr>
+        <w:jc w:val="center"/>
+        <w:rPr>
+          <w:lang w:val="es-ES"/>
+        </w:rPr>
+      </w:pPr>
+    </w:p>
+    <w:p>
+      <w:pPr>
+        <w:jc w:val="center"/>
+        <w:rPr>
+          <w:lang w:val="es-ES"/>
+        </w:rPr>
+      </w:pPr>
+    </w:p>
+    <w:p>
+      <w:pPr>
+        <w:jc w:val="center"/>
+        <w:rPr>
+          <w:lang w:val="es-ES"/>
+        </w:rPr>
+      </w:pPr>
+    </w:p>
+    <w:p>
+      <w:pPr>
+        <w:jc w:val="center"/>
+        <w:rPr>
+          <w:lang w:val="es-ES"/>
+        </w:rPr>
+      </w:pPr>
+    </w:p>
+    <w:p>
+      <w:pPr>
+        <w:jc w:val="center"/>
+        <w:rPr>
+          <w:lang w:val="es-ES"/>
+        </w:rPr>
+      </w:pPr>
+    </w:p>
+    <w:p>
+      <w:pPr>
+        <w:jc w:val="center"/>
+        <w:rPr>
+          <w:lang w:val="es-ES"/>
+        </w:rPr>
+      </w:pPr>
+    </w:p>
+    <w:p>
+      <w:pPr>
+        <w:jc w:val="center"/>
+        <w:rPr>
+          <w:rFonts w:ascii="Arial" w:hAnsi="Arial" w:cs="Arial"/>
+          <w:lang w:val="es-ES"/>
+        </w:rPr>
+      </w:pPr>
+      <w:r>
+        <w:rPr>
+          <w:rFonts w:ascii="Arial" w:hAnsi="Arial" w:cs="Arial"/>
+          <w:lang w:val="es-ES"/>
+        </w:rPr>
         <w:t>Diagrama (GESTION NOTA)</w:t>
       </w:r>
     </w:p>
@@ -7306,32 +7588,15 @@
           <w:lang w:val="es-ES"/>
         </w:rPr>
       </w:pPr>
-    </w:p>
-    <w:p>
-      <w:pPr>
-        <w:jc w:val="center"/>
-        <w:rPr>
-          <w:rFonts w:ascii="Arial" w:hAnsi="Arial" w:cs="Arial"/>
-          <w:lang w:val="es-ES"/>
-        </w:rPr>
-      </w:pPr>
       <w:r>
         <w:rPr>
           <w:noProof/>
         </w:rPr>
         <w:drawing>
-          <wp:anchor distT="0" distB="0" distL="114300" distR="114300" simplePos="0" relativeHeight="251678720" behindDoc="0" locked="0" layoutInCell="1" allowOverlap="1" wp14:anchorId="28DCA8DD" wp14:editId="6107666D">
-            <wp:simplePos x="0" y="0"/>
-            <wp:positionH relativeFrom="margin">
-              <wp:align>center</wp:align>
-            </wp:positionH>
-            <wp:positionV relativeFrom="paragraph">
-              <wp:posOffset>322713</wp:posOffset>
-            </wp:positionV>
-            <wp:extent cx="6625590" cy="5528310"/>
-            <wp:effectExtent l="0" t="0" r="3810" b="0"/>
-            <wp:wrapSquare wrapText="bothSides"/>
-            <wp:docPr id="8" name="Imagen 8"/>
+          <wp:inline distT="0" distB="0" distL="0" distR="0" wp14:anchorId="2BB2374C" wp14:editId="25912115">
+            <wp:extent cx="5612130" cy="6523355"/>
+            <wp:effectExtent l="0" t="0" r="7620" b="0"/>
+            <wp:docPr id="11" name="Imagen 11"/>
             <wp:cNvGraphicFramePr>
               <a:graphicFrameLocks xmlns:a="http://schemas.openxmlformats.org/drawingml/2006/main" noChangeAspect="1"/>
             </wp:cNvGraphicFramePr>
@@ -7339,171 +7604,7 @@
               <a:graphicData uri="http://schemas.openxmlformats.org/drawingml/2006/picture">
                 <pic:pic xmlns:pic="http://schemas.openxmlformats.org/drawingml/2006/picture">
                   <pic:nvPicPr>
-                    <pic:cNvPr id="0" name="Picture 8"/>
-                    <pic:cNvPicPr>
-                      <a:picLocks noChangeAspect="1" noChangeArrowheads="1"/>
-                    </pic:cNvPicPr>
-                  </pic:nvPicPr>
-                  <pic:blipFill>
-                    <a:blip r:embed="rId21">
-                      <a:extLst>
-                        <a:ext uri="{28A0092B-C50C-407E-A947-70E740481C1C}">
-                          <a14:useLocalDpi xmlns:a14="http://schemas.microsoft.com/office/drawing/2010/main" val="0"/>
-                        </a:ext>
-                      </a:extLst>
-                    </a:blip>
-                    <a:srcRect/>
-                    <a:stretch>
-                      <a:fillRect/>
-                    </a:stretch>
-                  </pic:blipFill>
-                  <pic:spPr bwMode="auto">
-                    <a:xfrm>
-                      <a:off x="0" y="0"/>
-                      <a:ext cx="6625590" cy="5528310"/>
-                    </a:xfrm>
-                    <a:prstGeom prst="rect">
-                      <a:avLst/>
-                    </a:prstGeom>
-                    <a:noFill/>
-                    <a:ln>
-                      <a:noFill/>
-                    </a:ln>
-                  </pic:spPr>
-                </pic:pic>
-              </a:graphicData>
-            </a:graphic>
-            <wp14:sizeRelH relativeFrom="page">
-              <wp14:pctWidth>0</wp14:pctWidth>
-            </wp14:sizeRelH>
-            <wp14:sizeRelV relativeFrom="page">
-              <wp14:pctHeight>0</wp14:pctHeight>
-            </wp14:sizeRelV>
-          </wp:anchor>
-        </w:drawing>
-      </w:r>
-    </w:p>
-    <w:p>
-      <w:pPr>
-        <w:jc w:val="center"/>
-        <w:rPr>
-          <w:rFonts w:ascii="Arial" w:hAnsi="Arial" w:cs="Arial"/>
-          <w:lang w:val="es-ES"/>
-        </w:rPr>
-      </w:pPr>
-    </w:p>
-    <w:p>
-      <w:pPr>
-        <w:jc w:val="center"/>
-        <w:rPr>
-          <w:rFonts w:ascii="Arial" w:hAnsi="Arial" w:cs="Arial"/>
-          <w:lang w:val="es-ES"/>
-        </w:rPr>
-      </w:pPr>
-    </w:p>
-    <w:p>
-      <w:pPr>
-        <w:jc w:val="center"/>
-        <w:rPr>
-          <w:rFonts w:ascii="Arial" w:hAnsi="Arial" w:cs="Arial"/>
-          <w:lang w:val="es-ES"/>
-        </w:rPr>
-      </w:pPr>
-    </w:p>
-    <w:p>
-      <w:pPr>
-        <w:jc w:val="center"/>
-        <w:rPr>
-          <w:rFonts w:ascii="Arial" w:hAnsi="Arial" w:cs="Arial"/>
-          <w:lang w:val="es-ES"/>
-        </w:rPr>
-      </w:pPr>
-    </w:p>
-    <w:p>
-      <w:pPr>
-        <w:jc w:val="center"/>
-        <w:rPr>
-          <w:rFonts w:ascii="Arial" w:hAnsi="Arial" w:cs="Arial"/>
-          <w:lang w:val="es-ES"/>
-        </w:rPr>
-      </w:pPr>
-    </w:p>
-    <w:p>
-      <w:pPr>
-        <w:jc w:val="center"/>
-        <w:rPr>
-          <w:rFonts w:ascii="Arial" w:hAnsi="Arial" w:cs="Arial"/>
-          <w:lang w:val="es-ES"/>
-        </w:rPr>
-      </w:pPr>
-    </w:p>
-    <w:p>
-      <w:pPr>
-        <w:rPr>
-          <w:rFonts w:ascii="Arial" w:hAnsi="Arial" w:cs="Arial"/>
-          <w:lang w:val="es-ES"/>
-        </w:rPr>
-      </w:pPr>
-    </w:p>
-    <w:p>
-      <w:pPr>
-        <w:jc w:val="center"/>
-        <w:rPr>
-          <w:rFonts w:ascii="Arial" w:hAnsi="Arial" w:cs="Arial"/>
-          <w:lang w:val="es-ES"/>
-        </w:rPr>
-      </w:pPr>
-    </w:p>
-    <w:p>
-      <w:pPr>
-        <w:jc w:val="center"/>
-        <w:rPr>
-          <w:rFonts w:ascii="Arial" w:hAnsi="Arial" w:cs="Arial"/>
-          <w:lang w:val="es-ES"/>
-        </w:rPr>
-      </w:pPr>
-      <w:proofErr w:type="gramStart"/>
-      <w:r>
-        <w:rPr>
-          <w:rFonts w:ascii="Arial" w:hAnsi="Arial" w:cs="Arial"/>
-          <w:lang w:val="es-ES"/>
-        </w:rPr>
-        <w:t>DIAGRAMA  PROCESO</w:t>
-      </w:r>
-      <w:proofErr w:type="gramEnd"/>
-      <w:r>
-        <w:rPr>
-          <w:rFonts w:ascii="Arial" w:hAnsi="Arial" w:cs="Arial"/>
-          <w:lang w:val="es-ES"/>
-        </w:rPr>
-        <w:t xml:space="preserve"> (GESTION CLASE)</w:t>
-      </w:r>
-    </w:p>
-    <w:p>
-      <w:pPr>
-        <w:jc w:val="center"/>
-        <w:rPr>
-          <w:rFonts w:ascii="Arial" w:hAnsi="Arial" w:cs="Arial"/>
-          <w:lang w:val="es-ES"/>
-        </w:rPr>
-      </w:pPr>
-      <w:r>
-        <w:rPr>
-          <w:noProof/>
-        </w:rPr>
-        <w:drawing>
-          <wp:inline distT="0" distB="0" distL="0" distR="0" wp14:anchorId="4F92C805" wp14:editId="41CE570B">
-            <wp:extent cx="4976037" cy="7319920"/>
-            <wp:effectExtent l="0" t="0" r="0" b="0"/>
-            <wp:docPr id="15" name="Imagen 15"/>
-            <wp:cNvGraphicFramePr>
-              <a:graphicFrameLocks xmlns:a="http://schemas.openxmlformats.org/drawingml/2006/main" noChangeAspect="1"/>
-            </wp:cNvGraphicFramePr>
-            <a:graphic xmlns:a="http://schemas.openxmlformats.org/drawingml/2006/main">
-              <a:graphicData uri="http://schemas.openxmlformats.org/drawingml/2006/picture">
-                <pic:pic xmlns:pic="http://schemas.openxmlformats.org/drawingml/2006/picture">
-                  <pic:nvPicPr>
-                    <pic:cNvPr id="0" name="Picture 10"/>
+                    <pic:cNvPr id="0" name="Picture 3"/>
                     <pic:cNvPicPr>
                       <a:picLocks noChangeAspect="1" noChangeArrowheads="1"/>
                     </pic:cNvPicPr>
@@ -7524,7 +7625,7 @@
                   <pic:spPr bwMode="auto">
                     <a:xfrm>
                       <a:off x="0" y="0"/>
-                      <a:ext cx="4988886" cy="7338821"/>
+                      <a:ext cx="5612130" cy="6523355"/>
                     </a:xfrm>
                     <a:prstGeom prst="rect">
                       <a:avLst/>
@@ -7540,6 +7641,95 @@
           </wp:inline>
         </w:drawing>
       </w:r>
+    </w:p>
+    <w:p>
+      <w:pPr>
+        <w:jc w:val="center"/>
+        <w:rPr>
+          <w:rFonts w:ascii="Arial" w:hAnsi="Arial" w:cs="Arial"/>
+          <w:lang w:val="es-ES"/>
+        </w:rPr>
+      </w:pPr>
+    </w:p>
+    <w:p>
+      <w:pPr>
+        <w:jc w:val="center"/>
+        <w:rPr>
+          <w:rFonts w:ascii="Arial" w:hAnsi="Arial" w:cs="Arial"/>
+          <w:lang w:val="es-ES"/>
+        </w:rPr>
+      </w:pPr>
+    </w:p>
+    <w:p>
+      <w:pPr>
+        <w:jc w:val="center"/>
+        <w:rPr>
+          <w:rFonts w:ascii="Arial" w:hAnsi="Arial" w:cs="Arial"/>
+          <w:lang w:val="es-ES"/>
+        </w:rPr>
+      </w:pPr>
+    </w:p>
+    <w:p>
+      <w:pPr>
+        <w:jc w:val="center"/>
+        <w:rPr>
+          <w:rFonts w:ascii="Arial" w:hAnsi="Arial" w:cs="Arial"/>
+          <w:lang w:val="es-ES"/>
+        </w:rPr>
+      </w:pPr>
+    </w:p>
+    <w:p>
+      <w:pPr>
+        <w:jc w:val="center"/>
+        <w:rPr>
+          <w:rFonts w:ascii="Arial" w:hAnsi="Arial" w:cs="Arial"/>
+          <w:lang w:val="es-ES"/>
+        </w:rPr>
+      </w:pPr>
+    </w:p>
+    <w:p>
+      <w:pPr>
+        <w:jc w:val="center"/>
+        <w:rPr>
+          <w:rFonts w:ascii="Arial" w:hAnsi="Arial" w:cs="Arial"/>
+          <w:lang w:val="es-ES"/>
+        </w:rPr>
+      </w:pPr>
+    </w:p>
+    <w:p>
+      <w:pPr>
+        <w:jc w:val="center"/>
+        <w:rPr>
+          <w:rFonts w:ascii="Arial" w:hAnsi="Arial" w:cs="Arial"/>
+          <w:lang w:val="es-ES"/>
+        </w:rPr>
+      </w:pPr>
+    </w:p>
+    <w:p>
+      <w:pPr>
+        <w:rPr>
+          <w:rFonts w:ascii="Arial" w:hAnsi="Arial" w:cs="Arial"/>
+          <w:lang w:val="es-ES"/>
+        </w:rPr>
+      </w:pPr>
+    </w:p>
+    <w:p>
+      <w:pPr>
+        <w:jc w:val="center"/>
+        <w:rPr>
+          <w:rFonts w:ascii="Arial" w:hAnsi="Arial" w:cs="Arial"/>
+          <w:lang w:val="es-ES"/>
+        </w:rPr>
+      </w:pPr>
+    </w:p>
+    <w:p>
+      <w:pPr>
+        <w:jc w:val="center"/>
+        <w:rPr>
+          <w:rFonts w:ascii="Arial" w:hAnsi="Arial" w:cs="Arial"/>
+          <w:lang w:val="es-ES"/>
+        </w:rPr>
+      </w:pPr>
     </w:p>
     <w:p>
       <w:pPr>

</xml_diff>

<commit_message>
Avance alcancé del proyecto
Terminado
</commit_message>
<xml_diff>
--- a/documentacion/INFORME_PROYECTO_G2.docx
+++ b/documentacion/INFORME_PROYECTO_G2.docx
@@ -5589,13 +5589,25 @@
     </w:p>
     <w:p>
       <w:pPr>
+        <w:pStyle w:val="Prrafodelista"/>
+        <w:numPr>
+          <w:ilvl w:val="0"/>
+          <w:numId w:val="45"/>
+        </w:numPr>
+        <w:rPr>
+          <w:highlight w:val="yellow"/>
+          <w:lang w:val="es-ES"/>
+        </w:rPr>
+      </w:pPr>
+    </w:p>
+    <w:p>
+      <w:pPr>
         <w:pStyle w:val="Ttulo2"/>
         <w:rPr>
           <w:rFonts w:ascii="Arial" w:hAnsi="Arial" w:cs="Arial"/>
           <w:b/>
           <w:color w:val="auto"/>
           <w:sz w:val="28"/>
-          <w:highlight w:val="yellow"/>
           <w:lang w:val="es-ES"/>
         </w:rPr>
       </w:pPr>
@@ -5606,12 +5618,110 @@
           <w:b/>
           <w:color w:val="auto"/>
           <w:sz w:val="28"/>
-          <w:highlight w:val="yellow"/>
           <w:lang w:val="es-ES"/>
         </w:rPr>
         <w:t>Alcance del proyecto.</w:t>
       </w:r>
       <w:bookmarkEnd w:id="17"/>
+    </w:p>
+    <w:p/>
+    <w:p>
+      <w:pPr>
+        <w:pStyle w:val="Prrafodelista"/>
+        <w:numPr>
+          <w:ilvl w:val="0"/>
+          <w:numId w:val="45"/>
+        </w:numPr>
+        <w:rPr>
+          <w:rFonts w:ascii="Arial" w:hAnsi="Arial" w:cs="Arial"/>
+          <w:lang w:val="es-ES"/>
+        </w:rPr>
+      </w:pPr>
+      <w:r>
+        <w:rPr>
+          <w:rFonts w:ascii="Arial" w:hAnsi="Arial" w:cs="Arial"/>
+        </w:rPr>
+        <w:lastRenderedPageBreak/>
+        <w:t xml:space="preserve">Con este proyecto queremos lograr desarrollar un software que pueda </w:t>
+      </w:r>
+      <w:proofErr w:type="gramStart"/>
+      <w:r>
+        <w:rPr>
+          <w:rFonts w:ascii="Arial" w:hAnsi="Arial" w:cs="Arial"/>
+        </w:rPr>
+        <w:t>sistematizar  las</w:t>
+      </w:r>
+      <w:proofErr w:type="gramEnd"/>
+      <w:r>
+        <w:rPr>
+          <w:rFonts w:ascii="Arial" w:hAnsi="Arial" w:cs="Arial"/>
+        </w:rPr>
+        <w:t xml:space="preserve"> gestiones </w:t>
+      </w:r>
+      <w:r>
+        <w:rPr>
+          <w:rFonts w:ascii="Arial" w:hAnsi="Arial" w:cs="Arial"/>
+        </w:rPr>
+        <w:t xml:space="preserve">académicas </w:t>
+      </w:r>
+      <w:r>
+        <w:rPr>
+          <w:rFonts w:ascii="Arial" w:hAnsi="Arial" w:cs="Arial"/>
+        </w:rPr>
+        <w:t xml:space="preserve">que tiene </w:t>
+      </w:r>
+      <w:r>
+        <w:rPr>
+          <w:rFonts w:ascii="Arial" w:hAnsi="Arial" w:cs="Arial"/>
+        </w:rPr>
+        <w:t xml:space="preserve">el </w:t>
+      </w:r>
+      <w:r>
+        <w:rPr>
+          <w:rFonts w:ascii="Arial" w:hAnsi="Arial" w:cs="Arial"/>
+          <w:lang w:val="es-ES"/>
+        </w:rPr>
+        <w:t xml:space="preserve">colegio </w:t>
+      </w:r>
+      <w:proofErr w:type="spellStart"/>
+      <w:r>
+        <w:rPr>
+          <w:rFonts w:ascii="Arial" w:hAnsi="Arial" w:cs="Arial"/>
+          <w:lang w:val="es-ES"/>
+        </w:rPr>
+        <w:t>IntegralClass</w:t>
+      </w:r>
+      <w:proofErr w:type="spellEnd"/>
+      <w:r>
+        <w:rPr>
+          <w:rFonts w:ascii="Arial" w:hAnsi="Arial" w:cs="Arial"/>
+        </w:rPr>
+        <w:t xml:space="preserve">, en este caso </w:t>
+      </w:r>
+      <w:r>
+        <w:rPr>
+          <w:rFonts w:ascii="Arial" w:hAnsi="Arial" w:cs="Arial"/>
+        </w:rPr>
+        <w:t>el control asistencia</w:t>
+      </w:r>
+      <w:r>
+        <w:rPr>
+          <w:rFonts w:ascii="Arial" w:hAnsi="Arial" w:cs="Arial"/>
+        </w:rPr>
+        <w:t xml:space="preserve">, estudio y gestión pagos, </w:t>
+      </w:r>
+      <w:r>
+        <w:rPr>
+          <w:rFonts w:ascii="Arial" w:hAnsi="Arial" w:cs="Arial"/>
+        </w:rPr>
+        <w:t>será analizada y con ellos desarrollaremos un sistema que haga eficiente su manejo</w:t>
+      </w:r>
+      <w:r>
+        <w:rPr>
+          <w:rFonts w:ascii="Arial" w:hAnsi="Arial" w:cs="Arial"/>
+        </w:rPr>
+        <w:t>.</w:t>
+      </w:r>
     </w:p>
     <w:p>
       <w:pPr>
@@ -8323,7 +8433,7 @@
   <w:abstractNum w:abstractNumId="1" w15:restartNumberingAfterBreak="0">
     <w:nsid w:val="023318D7"/>
     <w:multiLevelType w:val="hybridMultilevel"/>
-    <w:tmpl w:val="48E8459C"/>
+    <w:tmpl w:val="E16A4C9C"/>
     <w:lvl w:ilvl="0" w:tplc="280A0001">
       <w:start w:val="1"/>
       <w:numFmt w:val="bullet"/>

</xml_diff>

<commit_message>
Actualizacion de los dan
</commit_message>
<xml_diff>
--- a/documentacion/INFORME_PROYECTO_G2.docx
+++ b/documentacion/INFORME_PROYECTO_G2.docx
@@ -5187,21 +5187,7 @@
           <w:rFonts w:ascii="Arial" w:hAnsi="Arial" w:cs="Arial"/>
           <w:lang w:val="es-ES"/>
         </w:rPr>
-        <w:t xml:space="preserve"> con la capacidad</w:t>
-      </w:r>
-      <w:r>
-        <w:rPr>
-          <w:rFonts w:ascii="Arial" w:hAnsi="Arial" w:cs="Arial"/>
-          <w:lang w:val="es-ES"/>
-        </w:rPr>
-        <w:t xml:space="preserve"> </w:t>
-      </w:r>
-      <w:r>
-        <w:rPr>
-          <w:rFonts w:ascii="Arial" w:hAnsi="Arial" w:cs="Arial"/>
-          <w:lang w:val="es-ES"/>
-        </w:rPr>
-        <w:t>de mejorar las operaciones de distintas gestiones académicas.</w:t>
+        <w:t xml:space="preserve"> con la capacidad de mejorar las operaciones de distintas gestiones académicas.</w:t>
       </w:r>
     </w:p>
     <w:p>
@@ -7228,82 +7214,10 @@
         </w:rPr>
         <w:lastRenderedPageBreak/>
         <w:drawing>
-          <wp:anchor distT="0" distB="0" distL="114300" distR="114300" simplePos="0" relativeHeight="251681792" behindDoc="0" locked="0" layoutInCell="1" allowOverlap="1" wp14:anchorId="1AD6B5F4" wp14:editId="2C9A3D5A">
-            <wp:simplePos x="0" y="0"/>
-            <wp:positionH relativeFrom="column">
-              <wp:posOffset>205740</wp:posOffset>
-            </wp:positionH>
-            <wp:positionV relativeFrom="paragraph">
-              <wp:posOffset>7254875</wp:posOffset>
-            </wp:positionV>
-            <wp:extent cx="5612130" cy="676275"/>
-            <wp:effectExtent l="0" t="0" r="7620" b="9525"/>
-            <wp:wrapSquare wrapText="bothSides"/>
-            <wp:docPr id="9" name="Imagen 9"/>
-            <wp:cNvGraphicFramePr>
-              <a:graphicFrameLocks xmlns:a="http://schemas.openxmlformats.org/drawingml/2006/main" noChangeAspect="1"/>
-            </wp:cNvGraphicFramePr>
-            <a:graphic xmlns:a="http://schemas.openxmlformats.org/drawingml/2006/main">
-              <a:graphicData uri="http://schemas.openxmlformats.org/drawingml/2006/picture">
-                <pic:pic xmlns:pic="http://schemas.openxmlformats.org/drawingml/2006/picture">
-                  <pic:nvPicPr>
-                    <pic:cNvPr id="1" name=""/>
-                    <pic:cNvPicPr/>
-                  </pic:nvPicPr>
-                  <pic:blipFill rotWithShape="1">
-                    <a:blip r:embed="rId17">
-                      <a:extLst>
-                        <a:ext uri="{28A0092B-C50C-407E-A947-70E740481C1C}">
-                          <a14:useLocalDpi xmlns:a14="http://schemas.microsoft.com/office/drawing/2010/main" val="0"/>
-                        </a:ext>
-                      </a:extLst>
-                    </a:blip>
-                    <a:srcRect b="90689"/>
-                    <a:stretch/>
-                  </pic:blipFill>
-                  <pic:spPr bwMode="auto">
-                    <a:xfrm>
-                      <a:off x="0" y="0"/>
-                      <a:ext cx="5612130" cy="676275"/>
-                    </a:xfrm>
-                    <a:prstGeom prst="rect">
-                      <a:avLst/>
-                    </a:prstGeom>
-                    <a:ln>
-                      <a:noFill/>
-                    </a:ln>
-                    <a:extLst>
-                      <a:ext uri="{53640926-AAD7-44D8-BBD7-CCE9431645EC}">
-                        <a14:shadowObscured xmlns:a14="http://schemas.microsoft.com/office/drawing/2010/main"/>
-                      </a:ext>
-                    </a:extLst>
-                  </pic:spPr>
-                </pic:pic>
-              </a:graphicData>
-            </a:graphic>
-            <wp14:sizeRelV relativeFrom="margin">
-              <wp14:pctHeight>0</wp14:pctHeight>
-            </wp14:sizeRelV>
-          </wp:anchor>
-        </w:drawing>
-      </w:r>
-      <w:r>
-        <w:rPr>
-          <w:noProof/>
-        </w:rPr>
-        <w:drawing>
-          <wp:anchor distT="0" distB="0" distL="114300" distR="114300" simplePos="0" relativeHeight="251679744" behindDoc="1" locked="0" layoutInCell="1" allowOverlap="1" wp14:anchorId="12685CBA" wp14:editId="0A65CF54">
-            <wp:simplePos x="0" y="0"/>
-            <wp:positionH relativeFrom="column">
-              <wp:posOffset>205740</wp:posOffset>
-            </wp:positionH>
-            <wp:positionV relativeFrom="paragraph">
-              <wp:posOffset>0</wp:posOffset>
-            </wp:positionV>
-            <wp:extent cx="5612130" cy="7263130"/>
-            <wp:effectExtent l="0" t="0" r="7620" b="0"/>
-            <wp:wrapTopAndBottom/>
-            <wp:docPr id="4" name="Imagen 4"/>
+          <wp:inline distT="0" distB="0" distL="0" distR="0" wp14:anchorId="047AE675" wp14:editId="24BD7868">
+            <wp:extent cx="4930775" cy="8258810"/>
+            <wp:effectExtent l="0" t="0" r="3175" b="8890"/>
+            <wp:docPr id="3" name="Imagen 3"/>
             <wp:cNvGraphicFramePr>
               <a:graphicFrameLocks xmlns:a="http://schemas.openxmlformats.org/drawingml/2006/main" noChangeAspect="1"/>
             </wp:cNvGraphicFramePr>
@@ -7315,13 +7229,7 @@
                     <pic:cNvPicPr/>
                   </pic:nvPicPr>
                   <pic:blipFill>
-                    <a:blip r:embed="rId18">
-                      <a:extLst>
-                        <a:ext uri="{28A0092B-C50C-407E-A947-70E740481C1C}">
-                          <a14:useLocalDpi xmlns:a14="http://schemas.microsoft.com/office/drawing/2010/main" val="0"/>
-                        </a:ext>
-                      </a:extLst>
-                    </a:blip>
+                    <a:blip r:embed="rId17"/>
                     <a:stretch>
                       <a:fillRect/>
                     </a:stretch>
@@ -7329,7 +7237,7 @@
                   <pic:spPr>
                     <a:xfrm>
                       <a:off x="0" y="0"/>
-                      <a:ext cx="5612130" cy="7263130"/>
+                      <a:ext cx="4930775" cy="8258810"/>
                     </a:xfrm>
                     <a:prstGeom prst="rect">
                       <a:avLst/>
@@ -7338,7 +7246,7 @@
                 </pic:pic>
               </a:graphicData>
             </a:graphic>
-          </wp:anchor>
+          </wp:inline>
         </w:drawing>
       </w:r>
     </w:p>
@@ -7355,19 +7263,26 @@
           <w:noProof/>
         </w:rPr>
         <w:lastRenderedPageBreak/>
+        <w:t>PAGO DE PENSION</w:t>
+      </w:r>
+    </w:p>
+    <w:p>
+      <w:pPr>
+        <w:spacing w:line="480" w:lineRule="auto"/>
+        <w:jc w:val="center"/>
+        <w:rPr>
+          <w:noProof/>
+        </w:rPr>
+      </w:pPr>
+      <w:r>
+        <w:rPr>
+          <w:noProof/>
+        </w:rPr>
         <w:drawing>
-          <wp:anchor distT="0" distB="0" distL="114300" distR="114300" simplePos="0" relativeHeight="251680768" behindDoc="1" locked="0" layoutInCell="1" allowOverlap="1" wp14:anchorId="7B654397" wp14:editId="6BC7AB10">
-            <wp:simplePos x="0" y="0"/>
-            <wp:positionH relativeFrom="margin">
-              <wp:align>right</wp:align>
-            </wp:positionH>
-            <wp:positionV relativeFrom="paragraph">
-              <wp:posOffset>271145</wp:posOffset>
-            </wp:positionV>
-            <wp:extent cx="5612130" cy="4391025"/>
-            <wp:effectExtent l="0" t="0" r="7620" b="9525"/>
-            <wp:wrapTopAndBottom/>
-            <wp:docPr id="21" name="Imagen 21"/>
+          <wp:inline distT="0" distB="0" distL="0" distR="0" wp14:anchorId="5410ADC0" wp14:editId="16FB201A">
+            <wp:extent cx="5612130" cy="4730750"/>
+            <wp:effectExtent l="0" t="0" r="7620" b="0"/>
+            <wp:docPr id="5" name="Imagen 5"/>
             <wp:cNvGraphicFramePr>
               <a:graphicFrameLocks xmlns:a="http://schemas.openxmlformats.org/drawingml/2006/main" noChangeAspect="1"/>
             </wp:cNvGraphicFramePr>
@@ -7378,45 +7293,26 @@
                     <pic:cNvPr id="1" name=""/>
                     <pic:cNvPicPr/>
                   </pic:nvPicPr>
-                  <pic:blipFill rotWithShape="1">
-                    <a:blip r:embed="rId19">
-                      <a:extLst>
-                        <a:ext uri="{28A0092B-C50C-407E-A947-70E740481C1C}">
-                          <a14:useLocalDpi xmlns:a14="http://schemas.microsoft.com/office/drawing/2010/main" val="0"/>
-                        </a:ext>
-                      </a:extLst>
-                    </a:blip>
-                    <a:srcRect b="39543"/>
-                    <a:stretch/>
+                  <pic:blipFill>
+                    <a:blip r:embed="rId18"/>
+                    <a:stretch>
+                      <a:fillRect/>
+                    </a:stretch>
                   </pic:blipFill>
-                  <pic:spPr bwMode="auto">
+                  <pic:spPr>
                     <a:xfrm>
                       <a:off x="0" y="0"/>
-                      <a:ext cx="5612130" cy="4391025"/>
+                      <a:ext cx="5612130" cy="4730750"/>
                     </a:xfrm>
                     <a:prstGeom prst="rect">
                       <a:avLst/>
                     </a:prstGeom>
-                    <a:ln>
-                      <a:noFill/>
-                    </a:ln>
-                    <a:extLst>
-                      <a:ext uri="{53640926-AAD7-44D8-BBD7-CCE9431645EC}">
-                        <a14:shadowObscured xmlns:a14="http://schemas.microsoft.com/office/drawing/2010/main"/>
-                      </a:ext>
-                    </a:extLst>
                   </pic:spPr>
                 </pic:pic>
               </a:graphicData>
             </a:graphic>
-          </wp:anchor>
+          </wp:inline>
         </w:drawing>
-      </w:r>
-      <w:r>
-        <w:rPr>
-          <w:noProof/>
-        </w:rPr>
-        <w:t>PAGO DE PENSION</w:t>
       </w:r>
     </w:p>
     <w:p>
@@ -7424,7 +7320,8 @@
         <w:spacing w:line="480" w:lineRule="auto"/>
         <w:jc w:val="center"/>
         <w:rPr>
-          <w:noProof/>
+          <w:rFonts w:ascii="Arial" w:hAnsi="Arial" w:cs="Arial"/>
+          <w:lang w:val="es-ES"/>
         </w:rPr>
       </w:pPr>
     </w:p>
@@ -7501,27 +7398,16 @@
     <w:p>
       <w:pPr>
         <w:spacing w:line="480" w:lineRule="auto"/>
-        <w:jc w:val="center"/>
-        <w:rPr>
-          <w:rFonts w:ascii="Arial" w:hAnsi="Arial" w:cs="Arial"/>
-          <w:lang w:val="es-ES"/>
-        </w:rPr>
-      </w:pPr>
-    </w:p>
-    <w:p>
-      <w:pPr>
-        <w:spacing w:line="480" w:lineRule="auto"/>
-        <w:rPr>
-          <w:rFonts w:ascii="Arial" w:hAnsi="Arial" w:cs="Arial"/>
-          <w:lang w:val="es-ES"/>
-        </w:rPr>
-      </w:pPr>
-      <w:r>
-        <w:rPr>
-          <w:rFonts w:ascii="Arial" w:hAnsi="Arial" w:cs="Arial"/>
-          <w:lang w:val="es-ES"/>
-        </w:rPr>
-        <w:lastRenderedPageBreak/>
+        <w:rPr>
+          <w:rFonts w:ascii="Arial" w:hAnsi="Arial" w:cs="Arial"/>
+          <w:lang w:val="es-ES"/>
+        </w:rPr>
+      </w:pPr>
+      <w:r>
+        <w:rPr>
+          <w:rFonts w:ascii="Arial" w:hAnsi="Arial" w:cs="Arial"/>
+          <w:lang w:val="es-ES"/>
+        </w:rPr>
         <w:t>Diagrama (GESTION ASISTENCIA)</w:t>
       </w:r>
     </w:p>
@@ -7555,7 +7441,7 @@
                     </pic:cNvPicPr>
                   </pic:nvPicPr>
                   <pic:blipFill>
-                    <a:blip r:embed="rId20">
+                    <a:blip r:embed="rId19">
                       <a:extLst>
                         <a:ext uri="{28A0092B-C50C-407E-A947-70E740481C1C}">
                           <a14:useLocalDpi xmlns:a14="http://schemas.microsoft.com/office/drawing/2010/main" val="0"/>
@@ -7669,7 +7555,6 @@
         <w:rPr>
           <w:lang w:val="es-ES"/>
         </w:rPr>
-        <w:lastRenderedPageBreak/>
         <w:t>DIAGRAMA (SUBPROCESO INASISTENCIA)</w:t>
       </w:r>
     </w:p>
@@ -7710,7 +7595,7 @@
                     </pic:cNvPicPr>
                   </pic:nvPicPr>
                   <pic:blipFill>
-                    <a:blip r:embed="rId21" cstate="print">
+                    <a:blip r:embed="rId20" cstate="print">
                       <a:extLst>
                         <a:ext uri="{28A0092B-C50C-407E-A947-70E740481C1C}">
                           <a14:useLocalDpi xmlns:a14="http://schemas.microsoft.com/office/drawing/2010/main" val="0"/>
@@ -7906,7 +7791,7 @@
                     </pic:cNvPicPr>
                   </pic:nvPicPr>
                   <pic:blipFill>
-                    <a:blip r:embed="rId22">
+                    <a:blip r:embed="rId21">
                       <a:extLst>
                         <a:ext uri="{28A0092B-C50C-407E-A947-70E740481C1C}">
                           <a14:useLocalDpi xmlns:a14="http://schemas.microsoft.com/office/drawing/2010/main" val="0"/>
@@ -8094,7 +7979,7 @@
                     <pic:cNvPicPr/>
                   </pic:nvPicPr>
                   <pic:blipFill rotWithShape="1">
-                    <a:blip r:embed="rId23"/>
+                    <a:blip r:embed="rId22"/>
                     <a:srcRect l="24270" t="21122" r="15478" b="33313"/>
                     <a:stretch/>
                   </pic:blipFill>
@@ -8123,7 +8008,7 @@
       </w:r>
     </w:p>
     <w:sectPr>
-      <w:footerReference w:type="default" r:id="rId24"/>
+      <w:footerReference w:type="default" r:id="rId23"/>
       <w:pgSz w:w="12240" w:h="15840"/>
       <w:pgMar w:top="1417" w:right="1701" w:bottom="1417" w:left="1701" w:header="708" w:footer="708" w:gutter="0"/>
       <w:cols w:space="708"/>

</xml_diff>

<commit_message>
DAN UNIDOS  DE PROYECTO
+ DAN ASISTECIA
+ DAN INASISTENCIA
+ DAN CONTROL DE ESTUDIOS
</commit_message>
<xml_diff>
--- a/documentacion/INFORME_PROYECTO_G2.docx
+++ b/documentacion/INFORME_PROYECTO_G2.docx
@@ -7991,13 +7991,13 @@
           <w:noProof/>
         </w:rPr>
         <w:drawing>
-          <wp:anchor distT="0" distB="0" distL="114300" distR="114300" simplePos="0" relativeHeight="251682816" behindDoc="0" locked="0" layoutInCell="1" allowOverlap="1" wp14:anchorId="56B18E39" wp14:editId="2FC04B45">
+          <wp:anchor distT="0" distB="0" distL="114300" distR="114300" simplePos="0" relativeHeight="251682816" behindDoc="0" locked="0" layoutInCell="1" allowOverlap="1" wp14:anchorId="56B18E39" wp14:editId="14157F36">
             <wp:simplePos x="0" y="0"/>
-            <wp:positionH relativeFrom="margin">
-              <wp:align>center</wp:align>
+            <wp:positionH relativeFrom="page">
+              <wp:align>right</wp:align>
             </wp:positionH>
             <wp:positionV relativeFrom="paragraph">
-              <wp:posOffset>312996</wp:posOffset>
+              <wp:posOffset>322992</wp:posOffset>
             </wp:positionV>
             <wp:extent cx="6778491" cy="4114800"/>
             <wp:effectExtent l="0" t="0" r="3810" b="0"/>
@@ -8179,7 +8179,21 @@
           <w:rFonts w:ascii="Arial" w:hAnsi="Arial" w:cs="Arial"/>
           <w:lang w:val="es-ES"/>
         </w:rPr>
-        <w:t>Diagrama (GESTION NOTA)</w:t>
+        <w:t xml:space="preserve">Diagrama </w:t>
+      </w:r>
+      <w:r>
+        <w:rPr>
+          <w:rFonts w:ascii="Arial" w:hAnsi="Arial" w:cs="Arial"/>
+          <w:lang w:val="es-ES"/>
+        </w:rPr>
+        <w:t>(Control De Estudio</w:t>
+      </w:r>
+      <w:r>
+        <w:rPr>
+          <w:rFonts w:ascii="Arial" w:hAnsi="Arial" w:cs="Arial"/>
+          <w:lang w:val="es-ES"/>
+        </w:rPr>
+        <w:t>)</w:t>
       </w:r>
     </w:p>
     <w:p>

</xml_diff>

<commit_message>
Se creo la capa presentacion
</commit_message>
<xml_diff>
--- a/documentacion/INFORME_PROYECTO_G2.docx
+++ b/documentacion/INFORME_PROYECTO_G2.docx
@@ -1,12 +1,12 @@
 
 <file path=word/document.xml><?xml version="1.0" encoding="utf-8"?>
-<w:document xmlns:wpc="http://schemas.microsoft.com/office/word/2010/wordprocessingCanvas" xmlns:cx="http://schemas.microsoft.com/office/drawing/2014/chartex" xmlns:cx1="http://schemas.microsoft.com/office/drawing/2015/9/8/chartex" xmlns:cx2="http://schemas.microsoft.com/office/drawing/2015/10/21/chartex" xmlns:cx3="http://schemas.microsoft.com/office/drawing/2016/5/9/chartex" xmlns:cx4="http://schemas.microsoft.com/office/drawing/2016/5/10/chartex" xmlns:cx5="http://schemas.microsoft.com/office/drawing/2016/5/11/chartex" xmlns:cx6="http://schemas.microsoft.com/office/drawing/2016/5/12/chartex" xmlns:cx7="http://schemas.microsoft.com/office/drawing/2016/5/13/chartex" xmlns:cx8="http://schemas.microsoft.com/office/drawing/2016/5/14/chartex" xmlns:mc="http://schemas.openxmlformats.org/markup-compatibility/2006" xmlns:aink="http://schemas.microsoft.com/office/drawing/2016/ink" xmlns:am3d="http://schemas.microsoft.com/office/drawing/2017/model3d" xmlns:o="urn:schemas-microsoft-com:office:office" xmlns:r="http://schemas.openxmlformats.org/officeDocument/2006/relationships" xmlns:m="http://schemas.openxmlformats.org/officeDocument/2006/math" xmlns:v="urn:schemas-microsoft-com:vml" xmlns:wp14="http://schemas.microsoft.com/office/word/2010/wordprocessingDrawing" xmlns:wp="http://schemas.openxmlformats.org/drawingml/2006/wordprocessingDrawing" xmlns:w10="urn:schemas-microsoft-com:office:word" xmlns:w="http://schemas.openxmlformats.org/wordprocessingml/2006/main" xmlns:w14="http://schemas.microsoft.com/office/word/2010/wordml" xmlns:w15="http://schemas.microsoft.com/office/word/2012/wordml" xmlns:w16cex="http://schemas.microsoft.com/office/word/2018/wordml/cex" xmlns:w16cid="http://schemas.microsoft.com/office/word/2016/wordml/cid" xmlns:w16="http://schemas.microsoft.com/office/word/2018/wordml" xmlns:w16sdtdh="http://schemas.microsoft.com/office/word/2020/wordml/sdtdatahash" xmlns:w16se="http://schemas.microsoft.com/office/word/2015/wordml/symex" xmlns:wpg="http://schemas.microsoft.com/office/word/2010/wordprocessingGroup" xmlns:wpi="http://schemas.microsoft.com/office/word/2010/wordprocessingInk" xmlns:wne="http://schemas.microsoft.com/office/word/2006/wordml" xmlns:wps="http://schemas.microsoft.com/office/word/2010/wordprocessingShape" mc:Ignorable="w14 w15 w16se w16cid w16 w16cex w16sdtdh wp14">
+<w:document xmlns:wpc="http://schemas.microsoft.com/office/word/2010/wordprocessingCanvas" xmlns:cx="http://schemas.microsoft.com/office/drawing/2014/chartex" xmlns:mc="http://schemas.openxmlformats.org/markup-compatibility/2006" xmlns:o="urn:schemas-microsoft-com:office:office" xmlns:r="http://schemas.openxmlformats.org/officeDocument/2006/relationships" xmlns:m="http://schemas.openxmlformats.org/officeDocument/2006/math" xmlns:v="urn:schemas-microsoft-com:vml" xmlns:wp14="http://schemas.microsoft.com/office/word/2010/wordprocessingDrawing" xmlns:wp="http://schemas.openxmlformats.org/drawingml/2006/wordprocessingDrawing" xmlns:w10="urn:schemas-microsoft-com:office:word" xmlns:w="http://schemas.openxmlformats.org/wordprocessingml/2006/main" xmlns:w14="http://schemas.microsoft.com/office/word/2010/wordml" xmlns:w15="http://schemas.microsoft.com/office/word/2012/wordml" xmlns:w16se="http://schemas.microsoft.com/office/word/2015/wordml/symex" xmlns:wpg="http://schemas.microsoft.com/office/word/2010/wordprocessingGroup" xmlns:wpi="http://schemas.microsoft.com/office/word/2010/wordprocessingInk" xmlns:wne="http://schemas.microsoft.com/office/word/2006/wordml" xmlns:wps="http://schemas.microsoft.com/office/word/2010/wordprocessingShape" mc:Ignorable="w14 w15 w16se wp14">
   <w:body>
     <w:p>
       <w:r>
         <w:rPr>
           <w:noProof/>
-          <w:lang w:val="es-ES" w:eastAsia="es-ES"/>
+          <w:lang w:val="en-US"/>
         </w:rPr>
         <w:drawing>
           <wp:anchor distT="0" distB="0" distL="114300" distR="114300" simplePos="0" relativeHeight="251669504" behindDoc="0" locked="0" layoutInCell="1" allowOverlap="1" wp14:anchorId="55F3D194" wp14:editId="05BBF85B">
@@ -84,7 +84,7 @@
           <w:noProof/>
           <w:sz w:val="60"/>
           <w:szCs w:val="60"/>
-          <w:lang w:val="es-ES" w:eastAsia="es-ES"/>
+          <w:lang w:val="en-US"/>
         </w:rPr>
         <mc:AlternateContent>
           <mc:Choice Requires="wps">
@@ -141,7 +141,7 @@
               </wp:anchor>
             </w:drawing>
           </mc:Choice>
-          <mc:Fallback>
+          <mc:Fallback xmlns:w16sdtdh="http://schemas.microsoft.com/office/word/2020/wordml/sdtdatahash" xmlns:w16="http://schemas.microsoft.com/office/word/2018/wordml" xmlns:w16cid="http://schemas.microsoft.com/office/word/2016/wordml/cid" xmlns:w16cex="http://schemas.microsoft.com/office/word/2018/wordml/cex" xmlns:am3d="http://schemas.microsoft.com/office/drawing/2017/model3d" xmlns:aink="http://schemas.microsoft.com/office/drawing/2016/ink" xmlns:cx8="http://schemas.microsoft.com/office/drawing/2016/5/14/chartex" xmlns:cx7="http://schemas.microsoft.com/office/drawing/2016/5/13/chartex" xmlns:cx6="http://schemas.microsoft.com/office/drawing/2016/5/12/chartex" xmlns:cx5="http://schemas.microsoft.com/office/drawing/2016/5/11/chartex" xmlns:cx4="http://schemas.microsoft.com/office/drawing/2016/5/10/chartex" xmlns:cx3="http://schemas.microsoft.com/office/drawing/2016/5/9/chartex" xmlns:cx2="http://schemas.microsoft.com/office/drawing/2015/10/21/chartex" xmlns:cx1="http://schemas.microsoft.com/office/drawing/2015/9/8/chartex">
             <w:pict>
               <v:line w14:anchorId="140BCEF9" id="8 Conector recto" o:spid="_x0000_s1026" style="position:absolute;z-index:251668480;visibility:visible;mso-wrap-style:square;mso-wrap-distance-left:9pt;mso-wrap-distance-top:0;mso-wrap-distance-right:9pt;mso-wrap-distance-bottom:0;mso-position-horizontal:absolute;mso-position-horizontal-relative:text;mso-position-vertical:absolute;mso-position-vertical-relative:text" from=".4pt,32.65pt" to="439.15pt,32.65pt" o:gfxdata="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" strokecolor="#960" strokeweight="1.5pt">
                 <v:stroke joinstyle="miter"/>
@@ -198,7 +198,7 @@
           <w:noProof/>
           <w:sz w:val="40"/>
           <w:szCs w:val="40"/>
-          <w:lang w:val="es-ES" w:eastAsia="es-ES"/>
+          <w:lang w:val="en-US"/>
         </w:rPr>
         <mc:AlternateContent>
           <mc:Choice Requires="wps">
@@ -252,17 +252,8 @@
                                 <w:sz w:val="36"/>
                                 <w:lang w:val="es-MX"/>
                               </w:rPr>
-                              <w:t xml:space="preserve">Metodología del Colegio Integral </w:t>
+                              <w:t>Metodología del Colegio Integral Class</w:t>
                             </w:r>
-                            <w:proofErr w:type="spellStart"/>
-                            <w:r>
-                              <w:rPr>
-                                <w:sz w:val="36"/>
-                                <w:lang w:val="es-MX"/>
-                              </w:rPr>
-                              <w:t>Class</w:t>
-                            </w:r>
-                            <w:proofErr w:type="spellEnd"/>
                           </w:p>
                         </w:txbxContent>
                       </wps:txbx>
@@ -300,17 +291,8 @@
                           <w:sz w:val="36"/>
                           <w:lang w:val="es-MX"/>
                         </w:rPr>
-                        <w:t xml:space="preserve">Metodología del Colegio Integral </w:t>
+                        <w:t>Metodología del Colegio Integral Class</w:t>
                       </w:r>
-                      <w:proofErr w:type="spellStart"/>
-                      <w:r>
-                        <w:rPr>
-                          <w:sz w:val="36"/>
-                          <w:lang w:val="es-MX"/>
-                        </w:rPr>
-                        <w:t>Class</w:t>
-                      </w:r>
-                      <w:proofErr w:type="spellEnd"/>
                     </w:p>
                   </w:txbxContent>
                 </v:textbox>
@@ -332,7 +314,7 @@
       <w:r>
         <w:rPr>
           <w:noProof/>
-          <w:lang w:val="es-ES" w:eastAsia="es-ES"/>
+          <w:lang w:val="en-US"/>
         </w:rPr>
         <mc:AlternateContent>
           <mc:Choice Requires="wps">
@@ -595,23 +577,7 @@
           <w:sz w:val="28"/>
           <w:lang w:val="es-MX"/>
         </w:rPr>
-        <w:t xml:space="preserve">Vallejo Reyna, </w:t>
-      </w:r>
-      <w:proofErr w:type="spellStart"/>
-      <w:r>
-        <w:rPr>
-          <w:sz w:val="28"/>
-          <w:lang w:val="es-MX"/>
-        </w:rPr>
-        <w:t>Fabrizio</w:t>
-      </w:r>
-      <w:proofErr w:type="spellEnd"/>
-      <w:r>
-        <w:rPr>
-          <w:sz w:val="28"/>
-          <w:lang w:val="es-MX"/>
-        </w:rPr>
-        <w:t xml:space="preserve"> Martin</w:t>
+        <w:t>Vallejo Reyna, Fabrizio Martin</w:t>
       </w:r>
     </w:p>
     <w:p>
@@ -651,23 +617,7 @@
           <w:sz w:val="28"/>
           <w:lang w:val="es-MX"/>
         </w:rPr>
-        <w:t xml:space="preserve">Graus Vera, </w:t>
-      </w:r>
-      <w:proofErr w:type="spellStart"/>
-      <w:r>
-        <w:rPr>
-          <w:sz w:val="28"/>
-          <w:lang w:val="es-MX"/>
-        </w:rPr>
-        <w:t>Jhoel</w:t>
-      </w:r>
-      <w:proofErr w:type="spellEnd"/>
-      <w:r>
-        <w:rPr>
-          <w:sz w:val="28"/>
-          <w:lang w:val="es-MX"/>
-        </w:rPr>
-        <w:t xml:space="preserve"> David</w:t>
+        <w:t>Graus Vera, Jhoel David</w:t>
       </w:r>
     </w:p>
     <w:p>
@@ -687,23 +637,7 @@
           <w:sz w:val="28"/>
           <w:lang w:val="es-MX"/>
         </w:rPr>
-        <w:t xml:space="preserve">Cruzado </w:t>
-      </w:r>
-      <w:proofErr w:type="spellStart"/>
-      <w:r>
-        <w:rPr>
-          <w:sz w:val="28"/>
-          <w:lang w:val="es-MX"/>
-        </w:rPr>
-        <w:t>Laiza</w:t>
-      </w:r>
-      <w:proofErr w:type="spellEnd"/>
-      <w:r>
-        <w:rPr>
-          <w:sz w:val="28"/>
-          <w:lang w:val="es-MX"/>
-        </w:rPr>
-        <w:t>, Joseph Lenin</w:t>
+        <w:t>Cruzado Laiza, Joseph Lenin</w:t>
       </w:r>
     </w:p>
     <w:p>
@@ -4135,16 +4069,8 @@
         <w:rPr>
           <w:rFonts w:ascii="Arial" w:hAnsi="Arial" w:cs="Arial"/>
         </w:rPr>
-        <w:t xml:space="preserve"> Colegio Integral </w:t>
-      </w:r>
-      <w:proofErr w:type="spellStart"/>
-      <w:r>
-        <w:rPr>
-          <w:rFonts w:ascii="Arial" w:hAnsi="Arial" w:cs="Arial"/>
-        </w:rPr>
-        <w:t>Class</w:t>
-      </w:r>
-      <w:proofErr w:type="spellEnd"/>
+        <w:t xml:space="preserve"> Colegio Integral Class</w:t>
+      </w:r>
     </w:p>
     <w:p>
       <w:pPr>
@@ -4168,21 +4094,7 @@
         <w:rPr>
           <w:rFonts w:ascii="Arial" w:hAnsi="Arial" w:cs="Arial"/>
         </w:rPr>
-        <w:t xml:space="preserve"> Carlos Marcelo </w:t>
-      </w:r>
-      <w:proofErr w:type="spellStart"/>
-      <w:r>
-        <w:rPr>
-          <w:rFonts w:ascii="Arial" w:hAnsi="Arial" w:cs="Arial"/>
-        </w:rPr>
-        <w:t>Corne</w:t>
-      </w:r>
-      <w:proofErr w:type="spellEnd"/>
-      <w:r>
-        <w:rPr>
-          <w:rFonts w:ascii="Arial" w:hAnsi="Arial" w:cs="Arial"/>
-        </w:rPr>
-        <w:t xml:space="preserve"> 345, Trujillo 13008</w:t>
+        <w:t xml:space="preserve"> Carlos Marcelo Corne 345, Trujillo 13008</w:t>
       </w:r>
     </w:p>
     <w:p>
@@ -4288,7 +4200,7 @@
       <w:r>
         <w:rPr>
           <w:noProof/>
-          <w:lang w:val="es-ES" w:eastAsia="es-ES"/>
+          <w:lang w:val="en-US"/>
         </w:rPr>
         <w:drawing>
           <wp:anchor distT="0" distB="0" distL="114300" distR="114300" simplePos="0" relativeHeight="251672576" behindDoc="0" locked="0" layoutInCell="1" allowOverlap="1" wp14:anchorId="011B953C" wp14:editId="5FE0A2CD">
@@ -4456,7 +4368,7 @@
         <w:rPr>
           <w:rFonts w:ascii="Arial" w:hAnsi="Arial" w:cs="Arial"/>
           <w:noProof/>
-          <w:lang w:val="es-ES" w:eastAsia="es-ES"/>
+          <w:lang w:val="en-US"/>
         </w:rPr>
         <w:drawing>
           <wp:anchor distT="0" distB="0" distL="114300" distR="114300" simplePos="0" relativeHeight="251670528" behindDoc="0" locked="0" layoutInCell="1" allowOverlap="1" wp14:anchorId="74524DD2" wp14:editId="1480631C">
@@ -5008,55 +4920,7 @@
           <w:rFonts w:ascii="Arial" w:hAnsi="Arial" w:cs="Arial"/>
           <w:lang w:val="es-ES"/>
         </w:rPr>
-        <w:t xml:space="preserve">, en la Pontificia Universidad Católica del Perú, tuvo como propósito desarrollar una plataforma que posibilite la administración y atención de los planes curriculares especiales funcionales (programas educativos) y terapéuticos para personas con necesidades especiales. La administración del proyecto desarrollado adoptó prácticas establecidas por el Project Management </w:t>
-      </w:r>
-      <w:proofErr w:type="spellStart"/>
-      <w:r>
-        <w:rPr>
-          <w:rFonts w:ascii="Arial" w:hAnsi="Arial" w:cs="Arial"/>
-          <w:lang w:val="es-ES"/>
-        </w:rPr>
-        <w:t>Institute</w:t>
-      </w:r>
-      <w:proofErr w:type="spellEnd"/>
-      <w:r>
-        <w:rPr>
-          <w:rFonts w:ascii="Arial" w:hAnsi="Arial" w:cs="Arial"/>
-          <w:lang w:val="es-ES"/>
-        </w:rPr>
-        <w:t xml:space="preserve">, y a nivel de software se consideró la metodología Agile </w:t>
-      </w:r>
-      <w:proofErr w:type="spellStart"/>
-      <w:r>
-        <w:rPr>
-          <w:rFonts w:ascii="Arial" w:hAnsi="Arial" w:cs="Arial"/>
-          <w:lang w:val="es-ES"/>
-        </w:rPr>
-        <w:t>Unified</w:t>
-      </w:r>
-      <w:proofErr w:type="spellEnd"/>
-      <w:r>
-        <w:rPr>
-          <w:rFonts w:ascii="Arial" w:hAnsi="Arial" w:cs="Arial"/>
-          <w:lang w:val="es-ES"/>
-        </w:rPr>
-        <w:t xml:space="preserve"> </w:t>
-      </w:r>
-      <w:proofErr w:type="spellStart"/>
-      <w:r>
-        <w:rPr>
-          <w:rFonts w:ascii="Arial" w:hAnsi="Arial" w:cs="Arial"/>
-          <w:lang w:val="es-ES"/>
-        </w:rPr>
-        <w:t>Process</w:t>
-      </w:r>
-      <w:proofErr w:type="spellEnd"/>
-      <w:r>
-        <w:rPr>
-          <w:rFonts w:ascii="Arial" w:hAnsi="Arial" w:cs="Arial"/>
-          <w:lang w:val="es-ES"/>
-        </w:rPr>
-        <w:t xml:space="preserve"> (AUP) por su afinidad y claridad de actividades en las etapas de diseño y construcción. Finalmente se indica que el monitoreo continuo del cronograma de proyecto y de la estructura de descomposición del trabajo posibilitó el cumplimiento de los tiempos estipulados, además de la culminación satisfactoria las fases de desarrollo del software junto con los entregables adecuados y establecidos por la metodología AUP.</w:t>
+        <w:t>, en la Pontificia Universidad Católica del Perú, tuvo como propósito desarrollar una plataforma que posibilite la administración y atención de los planes curriculares especiales funcionales (programas educativos) y terapéuticos para personas con necesidades especiales. La administración del proyecto desarrollado adoptó prácticas establecidas por el Project Management Institute, y a nivel de software se consideró la metodología Agile Unified Process (AUP) por su afinidad y claridad de actividades en las etapas de diseño y construcción. Finalmente se indica que el monitoreo continuo del cronograma de proyecto y de la estructura de descomposición del trabajo posibilitó el cumplimiento de los tiempos estipulados, además de la culminación satisfactoria las fases de desarrollo del software junto con los entregables adecuados y establecidos por la metodología AUP.</w:t>
       </w:r>
     </w:p>
     <w:p>
@@ -5142,6 +5006,7 @@
     <w:p>
       <w:pPr>
         <w:pStyle w:val="Ttulo2"/>
+        <w:spacing w:line="360" w:lineRule="auto"/>
         <w:rPr>
           <w:rFonts w:ascii="Arial" w:hAnsi="Arial" w:cs="Arial"/>
           <w:b/>
@@ -5166,7 +5031,7 @@
     <w:p>
       <w:pPr>
         <w:pStyle w:val="Ttulo3"/>
-        <w:spacing w:line="360" w:lineRule="auto"/>
+        <w:spacing w:line="480" w:lineRule="auto"/>
         <w:rPr>
           <w:rFonts w:ascii="Arial" w:hAnsi="Arial" w:cs="Arial"/>
           <w:b/>
@@ -5203,29 +5068,13 @@
           <w:rFonts w:ascii="Arial" w:hAnsi="Arial" w:cs="Arial"/>
           <w:lang w:val="es-ES"/>
         </w:rPr>
-        <w:t xml:space="preserve">Integrar un software al colegio </w:t>
-      </w:r>
-      <w:proofErr w:type="spellStart"/>
-      <w:r>
-        <w:rPr>
-          <w:rFonts w:ascii="Arial" w:hAnsi="Arial" w:cs="Arial"/>
-          <w:lang w:val="es-ES"/>
-        </w:rPr>
-        <w:t>IntegralClass</w:t>
-      </w:r>
-      <w:proofErr w:type="spellEnd"/>
-      <w:r>
-        <w:rPr>
-          <w:rFonts w:ascii="Arial" w:hAnsi="Arial" w:cs="Arial"/>
-          <w:lang w:val="es-ES"/>
-        </w:rPr>
-        <w:t xml:space="preserve"> con la capacidad de mejorar las operaciones de distintas gestiones académicas.</w:t>
+        <w:t>Integrar un software al colegio IntegralClass con la capacidad de mejorar las operaciones de distintas gestiones académicas.</w:t>
       </w:r>
     </w:p>
     <w:p>
       <w:pPr>
         <w:pStyle w:val="Ttulo3"/>
-        <w:spacing w:line="360" w:lineRule="auto"/>
+        <w:spacing w:line="480" w:lineRule="auto"/>
         <w:rPr>
           <w:rFonts w:ascii="Arial" w:hAnsi="Arial" w:cs="Arial"/>
           <w:b/>
@@ -5262,21 +5111,7 @@
           <w:rFonts w:ascii="Arial" w:hAnsi="Arial" w:cs="Arial"/>
           <w:lang w:val="es-ES"/>
         </w:rPr>
-        <w:t>Implementar un sistema de registro</w:t>
-      </w:r>
-      <w:r>
-        <w:rPr>
-          <w:rFonts w:ascii="Arial" w:hAnsi="Arial" w:cs="Arial"/>
-          <w:lang w:val="es-ES"/>
-        </w:rPr>
-        <w:t>s</w:t>
-      </w:r>
-      <w:r>
-        <w:rPr>
-          <w:rFonts w:ascii="Arial" w:hAnsi="Arial" w:cs="Arial"/>
-          <w:lang w:val="es-ES"/>
-        </w:rPr>
-        <w:t xml:space="preserve"> de asistencia para alumnos y docentes en la escuela.</w:t>
+        <w:t>Identificar el problema a solucionar.</w:t>
       </w:r>
     </w:p>
     <w:p>
@@ -5296,7 +5131,7 @@
           <w:rFonts w:ascii="Arial" w:hAnsi="Arial" w:cs="Arial"/>
           <w:lang w:val="es-ES"/>
         </w:rPr>
-        <w:t>Validar la asistencia de los alumnos durante clase.</w:t>
+        <w:t>Implementar un sistema de registro de asistencia para alumnos y docentes en la escuela.</w:t>
       </w:r>
     </w:p>
     <w:p>
@@ -5316,7 +5151,7 @@
           <w:rFonts w:ascii="Arial" w:hAnsi="Arial" w:cs="Arial"/>
           <w:lang w:val="es-ES"/>
         </w:rPr>
-        <w:t>Implementar un sistema de registro ordenado de notas para alumnos.</w:t>
+        <w:t>Validar la asistencia de los alumnos durante clase.</w:t>
       </w:r>
     </w:p>
     <w:p>
@@ -5336,21 +5171,7 @@
           <w:rFonts w:ascii="Arial" w:hAnsi="Arial" w:cs="Arial"/>
           <w:lang w:val="es-ES"/>
         </w:rPr>
-        <w:t xml:space="preserve">Validar </w:t>
-      </w:r>
-      <w:r>
-        <w:rPr>
-          <w:rFonts w:ascii="Arial" w:hAnsi="Arial" w:cs="Arial"/>
-          <w:lang w:val="es-ES"/>
-        </w:rPr>
-        <w:t>el registro de calificaciones de alumnos en el</w:t>
-      </w:r>
-      <w:r>
-        <w:rPr>
-          <w:rFonts w:ascii="Arial" w:hAnsi="Arial" w:cs="Arial"/>
-          <w:lang w:val="es-ES"/>
-        </w:rPr>
-        <w:t xml:space="preserve"> sistema.</w:t>
+        <w:t>Implementar un sistema de registro ordenado de notas para alumnos.</w:t>
       </w:r>
     </w:p>
     <w:p>
@@ -5370,7 +5191,7 @@
           <w:rFonts w:ascii="Arial" w:hAnsi="Arial" w:cs="Arial"/>
           <w:lang w:val="es-ES"/>
         </w:rPr>
-        <w:t>Implementar un sistema de matrículas para el registro de alumnos.</w:t>
+        <w:t>Validar el traspaso de notas al sistema.</w:t>
       </w:r>
     </w:p>
     <w:p>
@@ -5390,21 +5211,7 @@
           <w:rFonts w:ascii="Arial" w:hAnsi="Arial" w:cs="Arial"/>
           <w:lang w:val="es-ES"/>
         </w:rPr>
-        <w:t>Operar mediante un registro interno de cada alumno y</w:t>
-      </w:r>
-      <w:r>
-        <w:rPr>
-          <w:rFonts w:ascii="Arial" w:hAnsi="Arial" w:cs="Arial"/>
-          <w:lang w:val="es-ES"/>
-        </w:rPr>
-        <w:t xml:space="preserve"> </w:t>
-      </w:r>
-      <w:r>
-        <w:rPr>
-          <w:rFonts w:ascii="Arial" w:hAnsi="Arial" w:cs="Arial"/>
-          <w:lang w:val="es-ES"/>
-        </w:rPr>
-        <w:t>colocarlo en una lista general.</w:t>
+        <w:t>Implementar un sistema de matrículas para el registro de alumnos.</w:t>
       </w:r>
     </w:p>
     <w:p>
@@ -5424,31 +5231,53 @@
           <w:rFonts w:ascii="Arial" w:hAnsi="Arial" w:cs="Arial"/>
           <w:lang w:val="es-ES"/>
         </w:rPr>
-        <w:t>Automatizar el proceso en las gestiones de control de asistencia</w:t>
-      </w:r>
-      <w:r>
-        <w:rPr>
-          <w:rFonts w:ascii="Arial" w:hAnsi="Arial" w:cs="Arial"/>
-          <w:lang w:val="es-ES"/>
-        </w:rPr>
-        <w:t>s</w:t>
-      </w:r>
-      <w:r>
-        <w:rPr>
-          <w:rFonts w:ascii="Arial" w:hAnsi="Arial" w:cs="Arial"/>
-          <w:lang w:val="es-ES"/>
-        </w:rPr>
-        <w:t>, notas y matrículas.</w:t>
+        <w:t>Operar mediante un registro interno el registro de cada alumno y</w:t>
+      </w:r>
+      <w:r>
+        <w:rPr>
+          <w:rFonts w:ascii="Arial" w:hAnsi="Arial" w:cs="Arial"/>
+          <w:lang w:val="es-ES"/>
+        </w:rPr>
+        <w:t xml:space="preserve"> </w:t>
+      </w:r>
+      <w:r>
+        <w:rPr>
+          <w:rFonts w:ascii="Arial" w:hAnsi="Arial" w:cs="Arial"/>
+          <w:lang w:val="es-ES"/>
+        </w:rPr>
+        <w:t>colocarlo en una lista general.</w:t>
+      </w:r>
+    </w:p>
+    <w:p>
+      <w:pPr>
+        <w:pStyle w:val="Prrafodelista"/>
+        <w:numPr>
+          <w:ilvl w:val="0"/>
+          <w:numId w:val="44"/>
+        </w:numPr>
+        <w:rPr>
+          <w:rFonts w:ascii="Arial" w:hAnsi="Arial" w:cs="Arial"/>
+          <w:lang w:val="es-ES"/>
+        </w:rPr>
+      </w:pPr>
+      <w:r>
+        <w:rPr>
+          <w:rFonts w:ascii="Arial" w:hAnsi="Arial" w:cs="Arial"/>
+          <w:lang w:val="es-ES"/>
+        </w:rPr>
+        <w:t>Automatizar el proceso en las gestiones de control de asistencia, notas y matrículas.</w:t>
       </w:r>
     </w:p>
     <w:p>
       <w:pPr>
         <w:pStyle w:val="Ttulo2"/>
+        <w:spacing w:line="360" w:lineRule="auto"/>
         <w:rPr>
           <w:rFonts w:ascii="Arial" w:hAnsi="Arial" w:cs="Arial"/>
           <w:b/>
           <w:color w:val="auto"/>
           <w:sz w:val="28"/>
+          <w:highlight w:val="yellow"/>
           <w:lang w:val="es-ES"/>
         </w:rPr>
       </w:pPr>
@@ -5459,6 +5288,7 @@
           <w:b/>
           <w:color w:val="auto"/>
           <w:sz w:val="28"/>
+          <w:highlight w:val="yellow"/>
           <w:lang w:val="es-ES"/>
         </w:rPr>
         <w:t>Justificaciones del proyecto.</w:t>
@@ -5468,6 +5298,7 @@
     <w:p>
       <w:pPr>
         <w:pStyle w:val="Ttulo3"/>
+        <w:spacing w:line="480" w:lineRule="auto"/>
         <w:rPr>
           <w:rFonts w:ascii="Arial" w:hAnsi="Arial" w:cs="Arial"/>
           <w:b/>
@@ -5515,7 +5346,7 @@
     <w:p>
       <w:pPr>
         <w:pStyle w:val="Ttulo3"/>
-        <w:spacing w:line="360" w:lineRule="auto"/>
+        <w:spacing w:line="480" w:lineRule="auto"/>
         <w:rPr>
           <w:rFonts w:ascii="Arial" w:hAnsi="Arial" w:cs="Arial"/>
           <w:b/>
@@ -5579,7 +5410,7 @@
           <w:rFonts w:ascii="Arial" w:hAnsi="Arial" w:cs="Arial"/>
           <w:shd w:val="clear" w:color="auto" w:fill="FFFFFF"/>
         </w:rPr>
-        <w:t xml:space="preserve"> Este proyecto se justifica porque aportará ventajas económicas para l</w:t>
+        <w:t xml:space="preserve"> Este proyecto se justifica por su economía porque aportará ventajas económicas para l</w:t>
       </w:r>
       <w:r>
         <w:rPr>
@@ -5600,24 +5431,27 @@
           <w:rFonts w:ascii="Arial" w:hAnsi="Arial" w:cs="Arial"/>
           <w:shd w:val="clear" w:color="auto" w:fill="FFFFFF"/>
         </w:rPr>
-        <w:t>óptimo para cada gestión.</w:t>
-      </w:r>
-    </w:p>
-    <w:p>
-      <w:pPr>
-        <w:pStyle w:val="Prrafodelista"/>
-        <w:rPr>
-          <w:lang w:val="es-ES"/>
-        </w:rPr>
-      </w:pPr>
+        <w:t xml:space="preserve">óptimo para cada gestión. </w:t>
+      </w:r>
+      <w:r>
+        <w:rPr>
+          <w:rFonts w:ascii="Helvetica" w:hAnsi="Helvetica"/>
+          <w:sz w:val="21"/>
+          <w:szCs w:val="21"/>
+          <w:shd w:val="clear" w:color="auto" w:fill="FFFFFF"/>
+        </w:rPr>
+        <w:t>.</w:t>
+      </w:r>
     </w:p>
     <w:p>
       <w:pPr>
         <w:pStyle w:val="Ttulo3"/>
+        <w:spacing w:line="480" w:lineRule="auto"/>
         <w:rPr>
           <w:rFonts w:ascii="Arial" w:hAnsi="Arial" w:cs="Arial"/>
           <w:b/>
           <w:color w:val="auto"/>
+          <w:highlight w:val="yellow"/>
           <w:lang w:val="es-ES"/>
         </w:rPr>
       </w:pPr>
@@ -5627,11 +5461,126 @@
           <w:rFonts w:ascii="Arial" w:hAnsi="Arial" w:cs="Arial"/>
           <w:b/>
           <w:color w:val="auto"/>
-          <w:lang w:val="es-ES"/>
-        </w:rPr>
+          <w:highlight w:val="yellow"/>
+          <w:lang w:val="es-ES"/>
+        </w:rPr>
+        <w:lastRenderedPageBreak/>
         <w:t>Justificación técnica:</w:t>
       </w:r>
       <w:bookmarkEnd w:id="15"/>
+    </w:p>
+    <w:p>
+      <w:pPr>
+        <w:pStyle w:val="Ttulo2"/>
+        <w:spacing w:line="480" w:lineRule="auto"/>
+        <w:rPr>
+          <w:rFonts w:ascii="Arial" w:hAnsi="Arial" w:cs="Arial"/>
+          <w:b/>
+          <w:color w:val="auto"/>
+          <w:sz w:val="28"/>
+          <w:lang w:val="es-ES"/>
+        </w:rPr>
+      </w:pPr>
+      <w:bookmarkStart w:id="16" w:name="_Toc69325155"/>
+      <w:r>
+        <w:rPr>
+          <w:rFonts w:ascii="Arial" w:hAnsi="Arial" w:cs="Arial"/>
+          <w:b/>
+          <w:color w:val="auto"/>
+          <w:sz w:val="28"/>
+          <w:lang w:val="es-ES"/>
+        </w:rPr>
+        <w:t>Limitaciones del proyecto.</w:t>
+      </w:r>
+      <w:bookmarkEnd w:id="16"/>
+    </w:p>
+    <w:p>
+      <w:pPr>
+        <w:pStyle w:val="Prrafodelista"/>
+        <w:numPr>
+          <w:ilvl w:val="0"/>
+          <w:numId w:val="47"/>
+        </w:numPr>
+        <w:jc w:val="both"/>
+        <w:rPr>
+          <w:rFonts w:ascii="Arial" w:hAnsi="Arial" w:cs="Arial"/>
+          <w:lang w:val="es-ES"/>
+        </w:rPr>
+      </w:pPr>
+      <w:r>
+        <w:rPr>
+          <w:rFonts w:ascii="Arial" w:hAnsi="Arial" w:cs="Arial"/>
+          <w:lang w:val="es-ES"/>
+        </w:rPr>
+        <w:t>El desarrollo del software solo será utilizado exclusivamente por la institución privada INTEGRAL CLASS.</w:t>
+      </w:r>
+    </w:p>
+    <w:p>
+      <w:pPr>
+        <w:pStyle w:val="Prrafodelista"/>
+        <w:numPr>
+          <w:ilvl w:val="0"/>
+          <w:numId w:val="47"/>
+        </w:numPr>
+        <w:jc w:val="both"/>
+        <w:rPr>
+          <w:rFonts w:ascii="Arial" w:hAnsi="Arial" w:cs="Arial"/>
+          <w:lang w:val="es-ES"/>
+        </w:rPr>
+      </w:pPr>
+      <w:r>
+        <w:rPr>
+          <w:rFonts w:ascii="Arial" w:hAnsi="Arial" w:cs="Arial"/>
+          <w:lang w:val="es-ES"/>
+        </w:rPr>
+        <w:t>El lenguaje del software será únicamente en español.</w:t>
+      </w:r>
+    </w:p>
+    <w:p>
+      <w:pPr>
+        <w:pStyle w:val="Prrafodelista"/>
+        <w:numPr>
+          <w:ilvl w:val="0"/>
+          <w:numId w:val="47"/>
+        </w:numPr>
+        <w:jc w:val="both"/>
+        <w:rPr>
+          <w:rFonts w:ascii="Arial" w:hAnsi="Arial" w:cs="Arial"/>
+          <w:lang w:val="es-ES"/>
+        </w:rPr>
+      </w:pPr>
+      <w:r>
+        <w:rPr>
+          <w:rFonts w:ascii="Arial" w:hAnsi="Arial" w:cs="Arial"/>
+          <w:lang w:val="es-ES"/>
+        </w:rPr>
+        <w:t>Solo el personal autorizado tendrá acceso al software.</w:t>
+      </w:r>
+    </w:p>
+    <w:p>
+      <w:pPr>
+        <w:pStyle w:val="Ttulo2"/>
+        <w:spacing w:line="480" w:lineRule="auto"/>
+        <w:rPr>
+          <w:rFonts w:ascii="Arial" w:hAnsi="Arial" w:cs="Arial"/>
+          <w:b/>
+          <w:color w:val="auto"/>
+          <w:sz w:val="28"/>
+          <w:lang w:val="es-ES"/>
+        </w:rPr>
+      </w:pPr>
+      <w:bookmarkStart w:id="17" w:name="_Toc69325156"/>
+      <w:r>
+        <w:rPr>
+          <w:rFonts w:ascii="Arial" w:hAnsi="Arial" w:cs="Arial"/>
+          <w:b/>
+          <w:color w:val="auto"/>
+          <w:sz w:val="28"/>
+          <w:lang w:val="es-ES"/>
+        </w:rPr>
+        <w:t>Alcance del proyecto.</w:t>
+      </w:r>
+      <w:bookmarkEnd w:id="17"/>
     </w:p>
     <w:p>
       <w:pPr>
@@ -5648,28 +5597,100 @@
       <w:r>
         <w:rPr>
           <w:rFonts w:ascii="Arial" w:hAnsi="Arial" w:cs="Arial"/>
-          <w:lang w:val="es-ES"/>
-        </w:rPr>
-        <w:t>La investigación cuenta como propósito la integración de un software al colegio con el objetivo principal de lograr una mejoría notable en cuanto a las operaciones realizadas en distintas gestiones académicas.</w:t>
-      </w:r>
-    </w:p>
-    <w:p>
-      <w:pPr>
-        <w:pStyle w:val="Prrafodelista"/>
-        <w:rPr>
-          <w:rFonts w:ascii="Arial" w:hAnsi="Arial" w:cs="Arial"/>
+        </w:rPr>
+        <w:t xml:space="preserve">Con este proyecto queremos lograr desarrollar un software que pueda </w:t>
+      </w:r>
+      <w:r>
+        <w:rPr>
+          <w:rFonts w:ascii="Arial" w:hAnsi="Arial" w:cs="Arial"/>
+        </w:rPr>
+        <w:t>sistematizar las</w:t>
+      </w:r>
+      <w:r>
+        <w:rPr>
+          <w:rFonts w:ascii="Arial" w:hAnsi="Arial" w:cs="Arial"/>
+        </w:rPr>
+        <w:t xml:space="preserve"> gestiones </w:t>
+      </w:r>
+      <w:r>
+        <w:rPr>
+          <w:rFonts w:ascii="Arial" w:hAnsi="Arial" w:cs="Arial"/>
+        </w:rPr>
+        <w:t xml:space="preserve">académicas </w:t>
+      </w:r>
+      <w:r>
+        <w:rPr>
+          <w:rFonts w:ascii="Arial" w:hAnsi="Arial" w:cs="Arial"/>
+        </w:rPr>
+        <w:t xml:space="preserve">que tiene </w:t>
+      </w:r>
+      <w:r>
+        <w:rPr>
+          <w:rFonts w:ascii="Arial" w:hAnsi="Arial" w:cs="Arial"/>
+        </w:rPr>
+        <w:t xml:space="preserve">el </w:t>
+      </w:r>
+      <w:r>
+        <w:rPr>
+          <w:rFonts w:ascii="Arial" w:hAnsi="Arial" w:cs="Arial"/>
+          <w:lang w:val="es-ES"/>
+        </w:rPr>
+        <w:t>colegio Integral</w:t>
+      </w:r>
+      <w:r>
+        <w:rPr>
+          <w:rFonts w:ascii="Arial" w:hAnsi="Arial" w:cs="Arial"/>
+          <w:lang w:val="es-ES"/>
+        </w:rPr>
+        <w:t xml:space="preserve"> </w:t>
+      </w:r>
+      <w:r>
+        <w:rPr>
+          <w:rFonts w:ascii="Arial" w:hAnsi="Arial" w:cs="Arial"/>
+          <w:lang w:val="es-ES"/>
+        </w:rPr>
+        <w:t>Class</w:t>
+      </w:r>
+      <w:r>
+        <w:rPr>
+          <w:rFonts w:ascii="Arial" w:hAnsi="Arial" w:cs="Arial"/>
+        </w:rPr>
+        <w:t xml:space="preserve">, en este caso </w:t>
+      </w:r>
+      <w:r>
+        <w:rPr>
+          <w:rFonts w:ascii="Arial" w:hAnsi="Arial" w:cs="Arial"/>
+        </w:rPr>
+        <w:t>el control asistencia</w:t>
+      </w:r>
+      <w:r>
+        <w:rPr>
+          <w:rFonts w:ascii="Arial" w:hAnsi="Arial" w:cs="Arial"/>
+        </w:rPr>
+        <w:t xml:space="preserve">, estudio y gestión pagos, </w:t>
+      </w:r>
+      <w:r>
+        <w:rPr>
+          <w:rFonts w:ascii="Arial" w:hAnsi="Arial" w:cs="Arial"/>
+        </w:rPr>
+        <w:t>será analizada y con ellos desarrollaremos un sistema que haga eficiente su manejo</w:t>
+      </w:r>
+      <w:r>
+        <w:rPr>
+          <w:rFonts w:ascii="Arial" w:hAnsi="Arial" w:cs="Arial"/>
+        </w:rPr>
+        <w:t>.</w:t>
+      </w:r>
+    </w:p>
+    <w:p>
+      <w:pPr>
+        <w:rPr>
           <w:highlight w:val="yellow"/>
           <w:lang w:val="es-ES"/>
         </w:rPr>
       </w:pPr>
-      <w:r>
-        <w:rPr>
-          <w:rFonts w:ascii="Arial" w:hAnsi="Arial" w:cs="Arial"/>
-          <w:lang w:val="es-ES"/>
-        </w:rPr>
-        <w:lastRenderedPageBreak/>
-        <w:t>Por ello el dimensionamiento del proyecto se encuentra enfocado en las necesidades de un sistema adaptado a los tiempos de hoy en plena pandemia donde se debe contar con el menor contacto posible. Con la integración del software la institución será capaz de llevar adelante un mejor orden en cuanto a los archivos y poder así cumplir con los objetivos y metas previstos.</w:t>
-      </w:r>
+      <w:bookmarkStart w:id="18" w:name="_GoBack"/>
+      <w:bookmarkEnd w:id="18"/>
     </w:p>
     <w:p>
       <w:pPr>
@@ -5681,115 +5702,111 @@
     </w:p>
     <w:p>
       <w:pPr>
-        <w:pStyle w:val="Ttulo2"/>
+        <w:rPr>
+          <w:highlight w:val="yellow"/>
+          <w:lang w:val="es-ES"/>
+        </w:rPr>
+      </w:pPr>
+    </w:p>
+    <w:p>
+      <w:pPr>
+        <w:rPr>
+          <w:highlight w:val="yellow"/>
+          <w:lang w:val="es-ES"/>
+        </w:rPr>
+      </w:pPr>
+    </w:p>
+    <w:p>
+      <w:pPr>
+        <w:rPr>
+          <w:highlight w:val="yellow"/>
+          <w:lang w:val="es-ES"/>
+        </w:rPr>
+      </w:pPr>
+    </w:p>
+    <w:p>
+      <w:pPr>
+        <w:rPr>
+          <w:highlight w:val="yellow"/>
+          <w:lang w:val="es-ES"/>
+        </w:rPr>
+      </w:pPr>
+    </w:p>
+    <w:p>
+      <w:pPr>
+        <w:rPr>
+          <w:highlight w:val="yellow"/>
+          <w:lang w:val="es-ES"/>
+        </w:rPr>
+      </w:pPr>
+    </w:p>
+    <w:p>
+      <w:pPr>
+        <w:rPr>
+          <w:highlight w:val="yellow"/>
+          <w:lang w:val="es-ES"/>
+        </w:rPr>
+      </w:pPr>
+    </w:p>
+    <w:p>
+      <w:pPr>
+        <w:rPr>
+          <w:highlight w:val="yellow"/>
+          <w:lang w:val="es-ES"/>
+        </w:rPr>
+      </w:pPr>
+    </w:p>
+    <w:p>
+      <w:pPr>
+        <w:rPr>
+          <w:highlight w:val="yellow"/>
+          <w:lang w:val="es-ES"/>
+        </w:rPr>
+      </w:pPr>
+    </w:p>
+    <w:p>
+      <w:pPr>
+        <w:rPr>
+          <w:highlight w:val="yellow"/>
+          <w:lang w:val="es-ES"/>
+        </w:rPr>
+      </w:pPr>
+    </w:p>
+    <w:p>
+      <w:pPr>
+        <w:pStyle w:val="Ttulo1"/>
+        <w:spacing w:line="480" w:lineRule="auto"/>
+        <w:rPr>
+          <w:rFonts w:ascii="Arial" w:hAnsi="Arial" w:cs="Arial"/>
+          <w:b/>
+          <w:lang w:val="es-ES"/>
+        </w:rPr>
+      </w:pPr>
+      <w:bookmarkStart w:id="19" w:name="_Toc69325157"/>
+      <w:r>
         <w:rPr>
           <w:rFonts w:ascii="Arial" w:hAnsi="Arial" w:cs="Arial"/>
           <w:b/>
           <w:color w:val="auto"/>
-          <w:sz w:val="24"/>
-          <w:szCs w:val="24"/>
-          <w:lang w:val="es-ES"/>
-        </w:rPr>
-      </w:pPr>
-      <w:bookmarkStart w:id="16" w:name="_Toc69325155"/>
-      <w:r>
-        <w:rPr>
-          <w:rFonts w:ascii="Arial" w:hAnsi="Arial" w:cs="Arial"/>
-          <w:b/>
+          <w:lang w:val="es-ES"/>
+        </w:rPr>
+        <w:lastRenderedPageBreak/>
+        <w:t xml:space="preserve">CAPITULO: </w:t>
+      </w:r>
+      <w:r>
+        <w:rPr>
+          <w:rFonts w:ascii="Arial" w:hAnsi="Arial" w:cs="Arial"/>
           <w:color w:val="auto"/>
-          <w:sz w:val="24"/>
-          <w:szCs w:val="24"/>
-          <w:lang w:val="es-ES"/>
-        </w:rPr>
-        <w:t>Limitaciones del proyecto</w:t>
-      </w:r>
-      <w:bookmarkEnd w:id="16"/>
-      <w:r>
-        <w:rPr>
-          <w:rFonts w:ascii="Arial" w:hAnsi="Arial" w:cs="Arial"/>
-          <w:b/>
-          <w:color w:val="auto"/>
-          <w:sz w:val="24"/>
-          <w:szCs w:val="24"/>
-          <w:lang w:val="es-ES"/>
-        </w:rPr>
-        <w:t>:</w:t>
-      </w:r>
-    </w:p>
-    <w:p>
-      <w:pPr>
-        <w:pStyle w:val="Prrafodelista"/>
-        <w:numPr>
-          <w:ilvl w:val="0"/>
-          <w:numId w:val="48"/>
-        </w:numPr>
-        <w:jc w:val="both"/>
-        <w:rPr>
-          <w:rFonts w:ascii="Arial" w:hAnsi="Arial" w:cs="Arial"/>
-          <w:lang w:val="es-ES"/>
-        </w:rPr>
-      </w:pPr>
-      <w:r>
-        <w:rPr>
-          <w:rFonts w:ascii="Arial" w:hAnsi="Arial" w:cs="Arial"/>
-          <w:lang w:val="es-ES"/>
-        </w:rPr>
-        <w:t>El desarrollo del software solo será utilizado exclusivamente por la institución privada INTEGRAL CLASS.</w:t>
-      </w:r>
-    </w:p>
-    <w:p>
-      <w:pPr>
-        <w:pStyle w:val="Prrafodelista"/>
-        <w:numPr>
-          <w:ilvl w:val="0"/>
-          <w:numId w:val="48"/>
-        </w:numPr>
-        <w:jc w:val="both"/>
-        <w:rPr>
-          <w:rFonts w:ascii="Arial" w:hAnsi="Arial" w:cs="Arial"/>
-          <w:lang w:val="es-ES"/>
-        </w:rPr>
-      </w:pPr>
-      <w:r>
-        <w:rPr>
-          <w:rFonts w:ascii="Arial" w:hAnsi="Arial" w:cs="Arial"/>
-          <w:lang w:val="es-ES"/>
-        </w:rPr>
-        <w:t>El lenguaje del software será únicamente en español.</w:t>
-      </w:r>
-    </w:p>
-    <w:p>
-      <w:pPr>
-        <w:pStyle w:val="Prrafodelista"/>
-        <w:numPr>
-          <w:ilvl w:val="0"/>
-          <w:numId w:val="48"/>
-        </w:numPr>
-        <w:jc w:val="both"/>
-        <w:rPr>
-          <w:rFonts w:ascii="Arial" w:hAnsi="Arial" w:cs="Arial"/>
-          <w:lang w:val="es-ES"/>
-        </w:rPr>
-      </w:pPr>
-      <w:r>
-        <w:rPr>
-          <w:rFonts w:ascii="Arial" w:hAnsi="Arial" w:cs="Arial"/>
-          <w:lang w:val="es-ES"/>
-        </w:rPr>
-        <w:t>Solo el personal autorizado tendrá acceso al software.</w:t>
-      </w:r>
-    </w:p>
-    <w:p>
-      <w:pPr>
-        <w:pStyle w:val="Prrafodelista"/>
-        <w:rPr>
-          <w:lang w:val="es-ES"/>
-        </w:rPr>
-      </w:pPr>
+          <w:lang w:val="es-ES"/>
+        </w:rPr>
+        <w:t>APLICACIÓN DE LA METODOLOGIA</w:t>
+      </w:r>
+      <w:bookmarkEnd w:id="19"/>
     </w:p>
     <w:p>
       <w:pPr>
         <w:pStyle w:val="Ttulo2"/>
+        <w:spacing w:line="360" w:lineRule="auto"/>
         <w:rPr>
           <w:rFonts w:ascii="Arial" w:hAnsi="Arial" w:cs="Arial"/>
           <w:b/>
@@ -5798,7 +5815,7 @@
           <w:lang w:val="es-ES"/>
         </w:rPr>
       </w:pPr>
-      <w:bookmarkStart w:id="17" w:name="_Toc69325156"/>
+      <w:bookmarkStart w:id="20" w:name="_Toc69325158"/>
       <w:r>
         <w:rPr>
           <w:rFonts w:ascii="Arial" w:hAnsi="Arial" w:cs="Arial"/>
@@ -5807,273 +5824,32 @@
           <w:sz w:val="28"/>
           <w:lang w:val="es-ES"/>
         </w:rPr>
-        <w:t>Alcance del proyecto.</w:t>
-      </w:r>
-      <w:bookmarkEnd w:id="17"/>
-    </w:p>
-    <w:p/>
-    <w:p>
-      <w:pPr>
-        <w:pStyle w:val="Prrafodelista"/>
-        <w:numPr>
-          <w:ilvl w:val="0"/>
-          <w:numId w:val="45"/>
-        </w:numPr>
-        <w:jc w:val="both"/>
-        <w:rPr>
-          <w:rFonts w:ascii="Arial" w:hAnsi="Arial" w:cs="Arial"/>
-          <w:lang w:val="es-ES"/>
-        </w:rPr>
-      </w:pPr>
-      <w:r>
-        <w:rPr>
-          <w:rFonts w:ascii="Arial" w:hAnsi="Arial" w:cs="Arial"/>
-        </w:rPr>
-        <w:t xml:space="preserve">Con este proyecto queremos lograr desarrollar un software que pueda </w:t>
-      </w:r>
-      <w:r>
-        <w:rPr>
-          <w:rFonts w:ascii="Arial" w:hAnsi="Arial" w:cs="Arial"/>
-        </w:rPr>
-        <w:t>sistematizar las</w:t>
-      </w:r>
-      <w:r>
-        <w:rPr>
-          <w:rFonts w:ascii="Arial" w:hAnsi="Arial" w:cs="Arial"/>
-        </w:rPr>
-        <w:t xml:space="preserve"> gestiones </w:t>
-      </w:r>
-      <w:r>
-        <w:rPr>
-          <w:rFonts w:ascii="Arial" w:hAnsi="Arial" w:cs="Arial"/>
-        </w:rPr>
-        <w:t xml:space="preserve">académicas </w:t>
-      </w:r>
-      <w:r>
-        <w:rPr>
-          <w:rFonts w:ascii="Arial" w:hAnsi="Arial" w:cs="Arial"/>
-        </w:rPr>
-        <w:t xml:space="preserve">que tiene </w:t>
-      </w:r>
-      <w:r>
-        <w:rPr>
-          <w:rFonts w:ascii="Arial" w:hAnsi="Arial" w:cs="Arial"/>
-        </w:rPr>
-        <w:t xml:space="preserve">el </w:t>
-      </w:r>
-      <w:r>
-        <w:rPr>
-          <w:rFonts w:ascii="Arial" w:hAnsi="Arial" w:cs="Arial"/>
-          <w:lang w:val="es-ES"/>
-        </w:rPr>
-        <w:t xml:space="preserve">colegio </w:t>
-      </w:r>
-      <w:proofErr w:type="spellStart"/>
-      <w:r>
-        <w:rPr>
-          <w:rFonts w:ascii="Arial" w:hAnsi="Arial" w:cs="Arial"/>
-          <w:lang w:val="es-ES"/>
-        </w:rPr>
-        <w:t>IntegralClass</w:t>
-      </w:r>
-      <w:proofErr w:type="spellEnd"/>
-      <w:r>
-        <w:rPr>
-          <w:rFonts w:ascii="Arial" w:hAnsi="Arial" w:cs="Arial"/>
-        </w:rPr>
-        <w:t xml:space="preserve">, en este caso </w:t>
-      </w:r>
-      <w:r>
-        <w:rPr>
-          <w:rFonts w:ascii="Arial" w:hAnsi="Arial" w:cs="Arial"/>
-        </w:rPr>
-        <w:t>el control asistencia</w:t>
-      </w:r>
-      <w:r>
-        <w:rPr>
-          <w:rFonts w:ascii="Arial" w:hAnsi="Arial" w:cs="Arial"/>
-        </w:rPr>
-        <w:t xml:space="preserve">, estudio y gestión pagos, </w:t>
-      </w:r>
-      <w:r>
-        <w:rPr>
-          <w:rFonts w:ascii="Arial" w:hAnsi="Arial" w:cs="Arial"/>
-        </w:rPr>
-        <w:t>será analizada y con ellos desarrollaremos un sistema que haga eficiente su manejo</w:t>
-      </w:r>
-      <w:r>
-        <w:rPr>
-          <w:rFonts w:ascii="Arial" w:hAnsi="Arial" w:cs="Arial"/>
-        </w:rPr>
-        <w:t>.</w:t>
-      </w:r>
-    </w:p>
-    <w:p>
-      <w:pPr>
-        <w:rPr>
-          <w:highlight w:val="yellow"/>
-          <w:lang w:val="es-ES"/>
-        </w:rPr>
-      </w:pPr>
-    </w:p>
-    <w:p>
-      <w:pPr>
-        <w:rPr>
-          <w:highlight w:val="yellow"/>
-          <w:lang w:val="es-ES"/>
-        </w:rPr>
-      </w:pPr>
-    </w:p>
-    <w:p>
-      <w:pPr>
-        <w:rPr>
-          <w:highlight w:val="yellow"/>
-          <w:lang w:val="es-ES"/>
-        </w:rPr>
-      </w:pPr>
-    </w:p>
-    <w:p>
-      <w:pPr>
-        <w:rPr>
-          <w:highlight w:val="yellow"/>
-          <w:lang w:val="es-ES"/>
-        </w:rPr>
-      </w:pPr>
-    </w:p>
-    <w:p>
-      <w:pPr>
-        <w:rPr>
-          <w:highlight w:val="yellow"/>
-          <w:lang w:val="es-ES"/>
-        </w:rPr>
-      </w:pPr>
-    </w:p>
-    <w:p>
-      <w:pPr>
-        <w:rPr>
-          <w:highlight w:val="yellow"/>
-          <w:lang w:val="es-ES"/>
-        </w:rPr>
-      </w:pPr>
-    </w:p>
-    <w:p>
-      <w:pPr>
-        <w:rPr>
-          <w:highlight w:val="yellow"/>
-          <w:lang w:val="es-ES"/>
-        </w:rPr>
-      </w:pPr>
-    </w:p>
-    <w:p>
-      <w:pPr>
-        <w:rPr>
-          <w:highlight w:val="yellow"/>
-          <w:lang w:val="es-ES"/>
-        </w:rPr>
-      </w:pPr>
-    </w:p>
-    <w:p>
-      <w:pPr>
-        <w:rPr>
-          <w:highlight w:val="yellow"/>
-          <w:lang w:val="es-ES"/>
-        </w:rPr>
-      </w:pPr>
-    </w:p>
-    <w:p>
-      <w:pPr>
-        <w:rPr>
-          <w:highlight w:val="yellow"/>
-          <w:lang w:val="es-ES"/>
-        </w:rPr>
-      </w:pPr>
-    </w:p>
-    <w:p>
-      <w:pPr>
-        <w:rPr>
-          <w:highlight w:val="yellow"/>
-          <w:lang w:val="es-ES"/>
-        </w:rPr>
-      </w:pPr>
-    </w:p>
-    <w:p>
-      <w:pPr>
-        <w:pStyle w:val="Ttulo1"/>
+        <w:t>Modelamiento del negocio.</w:t>
+      </w:r>
+      <w:bookmarkEnd w:id="20"/>
+    </w:p>
+    <w:p>
+      <w:pPr>
+        <w:pStyle w:val="Ttulo3"/>
         <w:spacing w:line="480" w:lineRule="auto"/>
-        <w:rPr>
-          <w:rFonts w:ascii="Arial" w:hAnsi="Arial" w:cs="Arial"/>
-          <w:b/>
-          <w:lang w:val="es-ES"/>
-        </w:rPr>
-      </w:pPr>
-      <w:bookmarkStart w:id="18" w:name="_Toc69325157"/>
-      <w:r>
         <w:rPr>
           <w:rFonts w:ascii="Arial" w:hAnsi="Arial" w:cs="Arial"/>
           <w:b/>
           <w:color w:val="auto"/>
           <w:lang w:val="es-ES"/>
         </w:rPr>
-        <w:lastRenderedPageBreak/>
-        <w:t xml:space="preserve">CAPITULO: </w:t>
-      </w:r>
-      <w:r>
-        <w:rPr>
-          <w:rFonts w:ascii="Arial" w:hAnsi="Arial" w:cs="Arial"/>
-          <w:color w:val="auto"/>
-          <w:lang w:val="es-ES"/>
-        </w:rPr>
-        <w:t>APLICACIÓN DE LA METODOLOGIA</w:t>
-      </w:r>
-      <w:bookmarkEnd w:id="18"/>
-    </w:p>
-    <w:p>
-      <w:pPr>
-        <w:pStyle w:val="Ttulo2"/>
-        <w:spacing w:line="360" w:lineRule="auto"/>
+      </w:pPr>
+      <w:bookmarkStart w:id="21" w:name="_Toc69325159"/>
+      <w:r>
         <w:rPr>
           <w:rFonts w:ascii="Arial" w:hAnsi="Arial" w:cs="Arial"/>
           <w:b/>
           <w:color w:val="auto"/>
-          <w:sz w:val="28"/>
-          <w:lang w:val="es-ES"/>
-        </w:rPr>
-      </w:pPr>
-      <w:bookmarkStart w:id="19" w:name="_Toc69325158"/>
-      <w:r>
-        <w:rPr>
-          <w:rFonts w:ascii="Arial" w:hAnsi="Arial" w:cs="Arial"/>
-          <w:b/>
-          <w:color w:val="auto"/>
-          <w:sz w:val="28"/>
-          <w:lang w:val="es-ES"/>
-        </w:rPr>
-        <w:t>Modelamiento del negocio.</w:t>
-      </w:r>
-      <w:bookmarkEnd w:id="19"/>
-    </w:p>
-    <w:p>
-      <w:pPr>
-        <w:pStyle w:val="Ttulo3"/>
-        <w:spacing w:line="480" w:lineRule="auto"/>
-        <w:rPr>
-          <w:rFonts w:ascii="Arial" w:hAnsi="Arial" w:cs="Arial"/>
-          <w:b/>
-          <w:color w:val="auto"/>
-          <w:lang w:val="es-ES"/>
-        </w:rPr>
-      </w:pPr>
-      <w:bookmarkStart w:id="20" w:name="_Toc69325159"/>
-      <w:r>
-        <w:rPr>
-          <w:rFonts w:ascii="Arial" w:hAnsi="Arial" w:cs="Arial"/>
-          <w:b/>
-          <w:color w:val="auto"/>
           <w:lang w:val="es-ES"/>
         </w:rPr>
         <w:t>Unidades organizacionales:</w:t>
       </w:r>
-      <w:bookmarkEnd w:id="20"/>
+      <w:bookmarkEnd w:id="21"/>
     </w:p>
     <w:p>
       <w:pPr>
@@ -6084,7 +5860,7 @@
       <w:r>
         <w:rPr>
           <w:noProof/>
-          <w:lang w:val="es-ES"/>
+          <w:lang w:val="en-US"/>
         </w:rPr>
         <w:drawing>
           <wp:inline distT="0" distB="0" distL="0" distR="0" wp14:anchorId="43B207BE" wp14:editId="0AAA9CF4">
@@ -6150,7 +5926,7 @@
           <w:lang w:val="es-ES"/>
         </w:rPr>
       </w:pPr>
-      <w:bookmarkStart w:id="21" w:name="_Toc69325160"/>
+      <w:bookmarkStart w:id="22" w:name="_Toc69325160"/>
       <w:r>
         <w:rPr>
           <w:rFonts w:ascii="Arial" w:hAnsi="Arial" w:cs="Arial"/>
@@ -6161,7 +5937,7 @@
         <w:lastRenderedPageBreak/>
         <w:t>Identificación de procesos del negocio y colocarlos en niveles:</w:t>
       </w:r>
-      <w:bookmarkEnd w:id="21"/>
+      <w:bookmarkEnd w:id="22"/>
     </w:p>
     <w:p>
       <w:pPr>
@@ -6176,7 +5952,7 @@
         <w:rPr>
           <w:rFonts w:ascii="Arial" w:hAnsi="Arial" w:cs="Arial"/>
           <w:noProof/>
-          <w:lang w:val="es-ES"/>
+          <w:lang w:val="en-US"/>
         </w:rPr>
         <w:drawing>
           <wp:anchor distT="0" distB="0" distL="114300" distR="114300" simplePos="0" relativeHeight="251676672" behindDoc="1" locked="0" layoutInCell="1" allowOverlap="1" wp14:anchorId="362CB1E3" wp14:editId="01E759E8">
@@ -6248,7 +6024,7 @@
           <w:lang w:val="es-ES"/>
         </w:rPr>
       </w:pPr>
-      <w:bookmarkStart w:id="22" w:name="_Toc69325161"/>
+      <w:bookmarkStart w:id="23" w:name="_Toc69325161"/>
       <w:r>
         <w:rPr>
           <w:rFonts w:ascii="Arial" w:hAnsi="Arial" w:cs="Arial"/>
@@ -6285,7 +6061,7 @@
         </w:rPr>
         <w:t>):</w:t>
       </w:r>
-      <w:bookmarkEnd w:id="22"/>
+      <w:bookmarkEnd w:id="23"/>
     </w:p>
     <w:p>
       <w:pPr>
@@ -6305,14 +6081,7 @@
           <w:rFonts w:ascii="Arial" w:hAnsi="Arial" w:cs="Arial"/>
           <w:lang w:val="es-ES"/>
         </w:rPr>
-        <w:t>Lograr monitorear de manera integral las inasistencias de la institución educativa</w:t>
-      </w:r>
-      <w:r>
-        <w:rPr>
-          <w:rFonts w:ascii="Arial" w:hAnsi="Arial" w:cs="Arial"/>
-          <w:lang w:val="es-ES"/>
-        </w:rPr>
-        <w:t>.</w:t>
+        <w:t>Llevar un registro de asistencia dentro de la escuela.</w:t>
       </w:r>
     </w:p>
     <w:p>
@@ -6333,28 +6102,35 @@
           <w:rFonts w:ascii="Arial" w:hAnsi="Arial" w:cs="Arial"/>
           <w:lang w:val="es-ES"/>
         </w:rPr>
-        <w:t>L</w:t>
-      </w:r>
-      <w:r>
-        <w:rPr>
-          <w:rFonts w:ascii="Arial" w:hAnsi="Arial" w:cs="Arial"/>
-          <w:lang w:val="es-ES"/>
-        </w:rPr>
-        <w:t>l</w:t>
-      </w:r>
-      <w:r>
-        <w:rPr>
-          <w:rFonts w:ascii="Arial" w:hAnsi="Arial" w:cs="Arial"/>
-          <w:lang w:val="es-ES"/>
-        </w:rPr>
-        <w:t>evar un control de las inasistencias injustificadas en el colegio</w:t>
-      </w:r>
-      <w:r>
-        <w:rPr>
-          <w:rFonts w:ascii="Arial" w:hAnsi="Arial" w:cs="Arial"/>
-          <w:lang w:val="es-ES"/>
-        </w:rPr>
-        <w:t>.</w:t>
+        <w:t>Verificar</w:t>
+      </w:r>
+      <w:r>
+        <w:rPr>
+          <w:rFonts w:ascii="Arial" w:hAnsi="Arial" w:cs="Arial"/>
+          <w:lang w:val="es-ES"/>
+        </w:rPr>
+        <w:t xml:space="preserve"> la asistencia de los alumnos a</w:t>
+      </w:r>
+      <w:r>
+        <w:rPr>
+          <w:rFonts w:ascii="Arial" w:hAnsi="Arial" w:cs="Arial"/>
+          <w:lang w:val="es-ES"/>
+        </w:rPr>
+        <w:t xml:space="preserve"> ingresar </w:t>
+      </w:r>
+      <w:r>
+        <w:rPr>
+          <w:rFonts w:ascii="Arial" w:hAnsi="Arial" w:cs="Arial"/>
+          <w:lang w:val="es-ES"/>
+        </w:rPr>
+        <w:t>a</w:t>
+      </w:r>
+      <w:r>
+        <w:rPr>
+          <w:rFonts w:ascii="Arial" w:hAnsi="Arial" w:cs="Arial"/>
+          <w:lang w:val="es-ES"/>
+        </w:rPr>
+        <w:t>l colegio.</w:t>
       </w:r>
     </w:p>
     <w:p>
@@ -6375,7 +6151,28 @@
           <w:rFonts w:ascii="Arial" w:hAnsi="Arial" w:cs="Arial"/>
           <w:lang w:val="es-ES"/>
         </w:rPr>
-        <w:t>Lograr que el alumno se identifique con su institución, evitando así el aumento de inasistencias.</w:t>
+        <w:t>Confirmar que el alumno este registrado en sus clases antes de tomar asistencia.</w:t>
+      </w:r>
+    </w:p>
+    <w:p>
+      <w:pPr>
+        <w:pStyle w:val="Prrafodelista"/>
+        <w:numPr>
+          <w:ilvl w:val="0"/>
+          <w:numId w:val="40"/>
+        </w:numPr>
+        <w:jc w:val="both"/>
+        <w:rPr>
+          <w:rFonts w:ascii="Arial" w:hAnsi="Arial" w:cs="Arial"/>
+          <w:lang w:val="es-ES"/>
+        </w:rPr>
+      </w:pPr>
+      <w:r>
+        <w:rPr>
+          <w:rFonts w:ascii="Arial" w:hAnsi="Arial" w:cs="Arial"/>
+          <w:lang w:val="es-ES"/>
+        </w:rPr>
+        <w:t>Llevar una lista de asistencia interna de cada curso o actividad del colegio.</w:t>
       </w:r>
     </w:p>
     <w:p>
@@ -6389,7 +6186,7 @@
           <w:lang w:val="es-ES"/>
         </w:rPr>
       </w:pPr>
-      <w:bookmarkStart w:id="23" w:name="_Toc69325162"/>
+      <w:bookmarkStart w:id="24" w:name="_Toc69325162"/>
       <w:r>
         <w:rPr>
           <w:rFonts w:ascii="Arial" w:hAnsi="Arial" w:cs="Arial"/>
@@ -6417,7 +6214,7 @@
         </w:rPr>
         <w:t>):</w:t>
       </w:r>
-      <w:bookmarkEnd w:id="23"/>
+      <w:bookmarkEnd w:id="24"/>
     </w:p>
     <w:p>
       <w:pPr>
@@ -6630,7 +6427,7 @@
           <w:lang w:val="es-ES"/>
         </w:rPr>
       </w:pPr>
-      <w:bookmarkStart w:id="24" w:name="_Toc69325163"/>
+      <w:bookmarkStart w:id="25" w:name="_Toc69325163"/>
       <w:r>
         <w:rPr>
           <w:rFonts w:ascii="Arial" w:hAnsi="Arial" w:cs="Arial"/>
@@ -6658,7 +6455,7 @@
         </w:rPr>
         <w:t>):</w:t>
       </w:r>
-      <w:bookmarkEnd w:id="24"/>
+      <w:bookmarkEnd w:id="25"/>
     </w:p>
     <w:p>
       <w:pPr>
@@ -6832,7 +6629,7 @@
           <w:lang w:val="es-ES"/>
         </w:rPr>
       </w:pPr>
-      <w:bookmarkStart w:id="25" w:name="_Toc69325164"/>
+      <w:bookmarkStart w:id="26" w:name="_Toc69325164"/>
       <w:r>
         <w:rPr>
           <w:rFonts w:ascii="Arial" w:hAnsi="Arial" w:cs="Arial"/>
@@ -6861,7 +6658,7 @@
         </w:rPr>
         <w:t>):</w:t>
       </w:r>
-      <w:bookmarkEnd w:id="25"/>
+      <w:bookmarkEnd w:id="26"/>
     </w:p>
     <w:p>
       <w:pPr>
@@ -7069,158 +6866,22 @@
           <w:rFonts w:ascii="Arial" w:hAnsi="Arial" w:cs="Arial"/>
           <w:b/>
           <w:color w:val="auto"/>
-          <w:lang w:val="es-ES"/>
-        </w:rPr>
-      </w:pPr>
-      <w:bookmarkStart w:id="26" w:name="_Toc69325165"/>
+          <w:highlight w:val="yellow"/>
+          <w:lang w:val="es-ES"/>
+        </w:rPr>
+      </w:pPr>
+      <w:bookmarkStart w:id="27" w:name="_Toc69325165"/>
       <w:r>
         <w:rPr>
           <w:rFonts w:ascii="Arial" w:hAnsi="Arial" w:cs="Arial"/>
           <w:b/>
           <w:color w:val="auto"/>
+          <w:highlight w:val="yellow"/>
           <w:lang w:val="es-ES"/>
         </w:rPr>
         <w:t>Glosario del negocio:</w:t>
       </w:r>
-      <w:bookmarkEnd w:id="26"/>
-    </w:p>
-    <w:p>
-      <w:pPr>
-        <w:pStyle w:val="Prrafodelista"/>
-        <w:numPr>
-          <w:ilvl w:val="0"/>
-          <w:numId w:val="47"/>
-        </w:numPr>
-        <w:spacing w:line="256" w:lineRule="auto"/>
-        <w:rPr>
-          <w:rFonts w:ascii="Arial" w:hAnsi="Arial" w:cs="Arial"/>
-          <w:lang w:val="es-ES"/>
-        </w:rPr>
-      </w:pPr>
-      <w:r>
-        <w:rPr>
-          <w:rFonts w:ascii="Arial" w:hAnsi="Arial" w:cs="Arial"/>
-          <w:b/>
-          <w:bCs/>
-          <w:lang w:val="es-ES"/>
-        </w:rPr>
-        <w:t>Evaluación:</w:t>
-      </w:r>
-      <w:r>
-        <w:rPr>
-          <w:rFonts w:ascii="Arial" w:hAnsi="Arial" w:cs="Arial"/>
-          <w:lang w:val="es-ES"/>
-        </w:rPr>
-        <w:t xml:space="preserve"> </w:t>
-      </w:r>
-      <w:r>
-        <w:rPr>
-          <w:rFonts w:ascii="Arial" w:hAnsi="Arial" w:cs="Arial"/>
-        </w:rPr>
-        <w:t>Valoración de los conocimientos del alumno.</w:t>
-      </w:r>
-    </w:p>
-    <w:p>
-      <w:pPr>
-        <w:pStyle w:val="Prrafodelista"/>
-        <w:numPr>
-          <w:ilvl w:val="0"/>
-          <w:numId w:val="47"/>
-        </w:numPr>
-        <w:spacing w:line="256" w:lineRule="auto"/>
-        <w:rPr>
-          <w:rFonts w:ascii="Arial" w:hAnsi="Arial" w:cs="Arial"/>
-          <w:b/>
-          <w:bCs/>
-          <w:lang w:val="es-ES"/>
-        </w:rPr>
-      </w:pPr>
-      <w:r>
-        <w:rPr>
-          <w:rFonts w:ascii="Arial" w:hAnsi="Arial" w:cs="Arial"/>
-          <w:b/>
-          <w:bCs/>
-          <w:lang w:val="es-ES"/>
-        </w:rPr>
-        <w:t xml:space="preserve">Vacante: </w:t>
-      </w:r>
-      <w:r>
-        <w:rPr>
-          <w:rFonts w:ascii="Arial" w:hAnsi="Arial" w:cs="Arial"/>
-          <w:lang w:val="es-ES"/>
-        </w:rPr>
-        <w:t>Es la disponibilidad del acceso a una matrícula.</w:t>
-      </w:r>
-    </w:p>
-    <w:p>
-      <w:pPr>
-        <w:pStyle w:val="Prrafodelista"/>
-        <w:numPr>
-          <w:ilvl w:val="0"/>
-          <w:numId w:val="47"/>
-        </w:numPr>
-        <w:spacing w:line="256" w:lineRule="auto"/>
-        <w:rPr>
-          <w:rFonts w:ascii="Arial" w:hAnsi="Arial" w:cs="Arial"/>
-          <w:b/>
-          <w:bCs/>
-          <w:lang w:val="es-ES"/>
-        </w:rPr>
-      </w:pPr>
-      <w:r>
-        <w:rPr>
-          <w:rFonts w:ascii="Arial" w:hAnsi="Arial" w:cs="Arial"/>
-          <w:b/>
-          <w:bCs/>
-          <w:lang w:val="es-ES"/>
-        </w:rPr>
-        <w:t xml:space="preserve">Tutor: </w:t>
-      </w:r>
-      <w:r>
-        <w:rPr>
-          <w:rFonts w:ascii="Arial" w:hAnsi="Arial" w:cs="Arial"/>
-          <w:lang w:val="es-ES"/>
-        </w:rPr>
-        <w:t>Persona encargada de cuidar, velar y responder por el alumno, suelen ser los padres.</w:t>
-      </w:r>
-    </w:p>
-    <w:p>
-      <w:pPr>
-        <w:pStyle w:val="Prrafodelista"/>
-        <w:numPr>
-          <w:ilvl w:val="0"/>
-          <w:numId w:val="47"/>
-        </w:numPr>
-        <w:spacing w:line="256" w:lineRule="auto"/>
-        <w:rPr>
-          <w:rFonts w:ascii="Arial" w:hAnsi="Arial" w:cs="Arial"/>
-          <w:b/>
-          <w:bCs/>
-          <w:lang w:val="es-ES"/>
-        </w:rPr>
-      </w:pPr>
-      <w:r>
-        <w:rPr>
-          <w:rFonts w:ascii="Arial" w:hAnsi="Arial" w:cs="Arial"/>
-          <w:b/>
-          <w:bCs/>
-          <w:lang w:val="es-ES"/>
-        </w:rPr>
-        <w:t xml:space="preserve">Pensión: </w:t>
-      </w:r>
-      <w:r>
-        <w:rPr>
-          <w:rFonts w:ascii="Arial" w:hAnsi="Arial" w:cs="Arial"/>
-          <w:lang w:val="es-ES"/>
-        </w:rPr>
-        <w:t xml:space="preserve">Cantidad de dinero a pagar </w:t>
-      </w:r>
-      <w:r>
-        <w:rPr>
-          <w:rFonts w:ascii="Arial" w:hAnsi="Arial" w:cs="Arial"/>
-        </w:rPr>
-        <w:t>continuamente por la estancia en el colegio</w:t>
-      </w:r>
+      <w:bookmarkEnd w:id="27"/>
     </w:p>
     <w:p>
       <w:pPr>
@@ -7232,6 +6893,7 @@
           <w:lang w:val="es-ES"/>
         </w:rPr>
       </w:pPr>
+      <w:bookmarkStart w:id="28" w:name="_Toc69325166"/>
       <w:r>
         <w:rPr>
           <w:rFonts w:ascii="Arial" w:hAnsi="Arial" w:cs="Arial"/>
@@ -7241,51 +6903,7 @@
         </w:rPr>
         <w:t>Identificación de actores del negocio:</w:t>
       </w:r>
-    </w:p>
-    <w:p>
-      <w:pPr>
-        <w:rPr>
-          <w:highlight w:val="yellow"/>
-          <w:lang w:val="es-ES"/>
-        </w:rPr>
-      </w:pPr>
-      <w:r>
-        <w:rPr>
-          <w:rFonts w:ascii="Arial" w:hAnsi="Arial" w:cs="Arial"/>
-          <w:b/>
-          <w:lang w:val="es-ES"/>
-        </w:rPr>
-        <w:t xml:space="preserve">Alumno: </w:t>
-      </w:r>
-      <w:r>
-        <w:rPr>
-          <w:rFonts w:ascii="Arial" w:hAnsi="Arial" w:cs="Arial"/>
-          <w:lang w:val="es-ES"/>
-        </w:rPr>
-        <w:t>Actor que de forma aleatoria emitirá un número aleatorio entre un rango</w:t>
-      </w:r>
-    </w:p>
-    <w:p>
-      <w:pPr>
-        <w:pStyle w:val="Ttulo3"/>
-        <w:rPr>
-          <w:rFonts w:ascii="Arial" w:hAnsi="Arial" w:cs="Arial"/>
-          <w:b/>
-          <w:color w:val="auto"/>
-          <w:lang w:val="es-ES"/>
-        </w:rPr>
-      </w:pPr>
-      <w:bookmarkStart w:id="27" w:name="_Toc69325166"/>
-      <w:r>
-        <w:rPr>
-          <w:rFonts w:ascii="Arial" w:hAnsi="Arial" w:cs="Arial"/>
-          <w:b/>
-          <w:color w:val="auto"/>
-          <w:lang w:val="es-ES"/>
-        </w:rPr>
-        <w:t>Identificación de actores del negocio:</w:t>
-      </w:r>
-      <w:bookmarkEnd w:id="27"/>
+      <w:bookmarkEnd w:id="28"/>
     </w:p>
     <w:p>
       <w:pPr>
@@ -7326,7 +6944,7 @@
           <w:lang w:val="es-ES"/>
         </w:rPr>
       </w:pPr>
-      <w:bookmarkStart w:id="28" w:name="_Toc69325167"/>
+      <w:bookmarkStart w:id="29" w:name="_Toc69325167"/>
       <w:r>
         <w:rPr>
           <w:rFonts w:ascii="Arial" w:hAnsi="Arial" w:cs="Arial"/>
@@ -7336,7 +6954,7 @@
         </w:rPr>
         <w:t>Identificación de trabajadores de negocio:</w:t>
       </w:r>
-      <w:bookmarkEnd w:id="28"/>
+      <w:bookmarkEnd w:id="29"/>
     </w:p>
     <w:p>
       <w:pPr>
@@ -7404,25 +7022,35 @@
           <w:lang w:val="es-ES"/>
         </w:rPr>
       </w:pPr>
-      <w:bookmarkStart w:id="29" w:name="_Toc69325168"/>
+      <w:bookmarkStart w:id="30" w:name="_Toc69325168"/>
+      <w:r>
+        <w:rPr>
+          <w:rFonts w:ascii="Arial" w:hAnsi="Arial" w:cs="Arial"/>
+          <w:b/>
+          <w:color w:val="auto"/>
+          <w:lang w:val="es-ES"/>
+        </w:rPr>
+        <w:t>Diagrama de casos de uso del negocio:</w:t>
+      </w:r>
+      <w:bookmarkEnd w:id="30"/>
+    </w:p>
+    <w:p>
+      <w:pPr>
+        <w:ind w:left="720"/>
+        <w:rPr>
+          <w:lang w:val="es-ES"/>
+        </w:rPr>
+      </w:pPr>
       <w:r>
         <w:rPr>
           <w:noProof/>
-        </w:rPr>
-        <w:lastRenderedPageBreak/>
+          <w:lang w:val="en-US"/>
+        </w:rPr>
         <w:drawing>
-          <wp:anchor distT="0" distB="0" distL="114300" distR="114300" simplePos="0" relativeHeight="251683840" behindDoc="0" locked="0" layoutInCell="1" allowOverlap="1" wp14:anchorId="5BCF50AC" wp14:editId="26951940">
-            <wp:simplePos x="0" y="0"/>
-            <wp:positionH relativeFrom="column">
-              <wp:posOffset>177165</wp:posOffset>
-            </wp:positionH>
-            <wp:positionV relativeFrom="paragraph">
-              <wp:posOffset>243205</wp:posOffset>
-            </wp:positionV>
-            <wp:extent cx="5612130" cy="2908935"/>
-            <wp:effectExtent l="0" t="0" r="7620" b="5715"/>
-            <wp:wrapSquare wrapText="bothSides"/>
-            <wp:docPr id="4" name="Imagen 4"/>
+          <wp:inline distT="0" distB="0" distL="0" distR="0" wp14:anchorId="54F32905" wp14:editId="24DB70A7">
+            <wp:extent cx="5612130" cy="3802380"/>
+            <wp:effectExtent l="0" t="0" r="7620" b="7620"/>
+            <wp:docPr id="7" name="Imagen 7"/>
             <wp:cNvGraphicFramePr>
               <a:graphicFrameLocks xmlns:a="http://schemas.openxmlformats.org/drawingml/2006/main" noChangeAspect="1"/>
             </wp:cNvGraphicFramePr>
@@ -7430,13 +7058,464 @@
               <a:graphicData uri="http://schemas.openxmlformats.org/drawingml/2006/picture">
                 <pic:pic xmlns:pic="http://schemas.openxmlformats.org/drawingml/2006/picture">
                   <pic:nvPicPr>
-                    <pic:cNvPr id="0" name="Picture 1"/>
+                    <pic:cNvPr id="1" name=""/>
+                    <pic:cNvPicPr/>
+                  </pic:nvPicPr>
+                  <pic:blipFill>
+                    <a:blip r:embed="rId15"/>
+                    <a:stretch>
+                      <a:fillRect/>
+                    </a:stretch>
+                  </pic:blipFill>
+                  <pic:spPr>
+                    <a:xfrm>
+                      <a:off x="0" y="0"/>
+                      <a:ext cx="5612130" cy="3802380"/>
+                    </a:xfrm>
+                    <a:prstGeom prst="rect">
+                      <a:avLst/>
+                    </a:prstGeom>
+                  </pic:spPr>
+                </pic:pic>
+              </a:graphicData>
+            </a:graphic>
+          </wp:inline>
+        </w:drawing>
+      </w:r>
+    </w:p>
+    <w:p>
+      <w:pPr>
+        <w:pStyle w:val="Ttulo3"/>
+        <w:rPr>
+          <w:rFonts w:ascii="Arial" w:hAnsi="Arial" w:cs="Arial"/>
+          <w:b/>
+          <w:color w:val="auto"/>
+          <w:lang w:val="es-ES"/>
+        </w:rPr>
+      </w:pPr>
+      <w:bookmarkStart w:id="31" w:name="_Toc69325169"/>
+      <w:r>
+        <w:rPr>
+          <w:rFonts w:ascii="Arial" w:hAnsi="Arial" w:cs="Arial"/>
+          <w:b/>
+          <w:color w:val="auto"/>
+          <w:lang w:val="es-ES"/>
+        </w:rPr>
+        <w:lastRenderedPageBreak/>
+        <w:t>Realización de casos de uso del negocio:</w:t>
+      </w:r>
+      <w:bookmarkEnd w:id="31"/>
+    </w:p>
+    <w:p>
+      <w:pPr>
+        <w:rPr>
+          <w:lang w:val="es-ES"/>
+        </w:rPr>
+      </w:pPr>
+    </w:p>
+    <w:p>
+      <w:pPr>
+        <w:rPr>
+          <w:lang w:val="es-ES"/>
+        </w:rPr>
+      </w:pPr>
+    </w:p>
+    <w:p>
+      <w:pPr>
+        <w:rPr>
+          <w:lang w:val="es-ES"/>
+        </w:rPr>
+      </w:pPr>
+    </w:p>
+    <w:p>
+      <w:pPr>
+        <w:rPr>
+          <w:lang w:val="es-ES"/>
+        </w:rPr>
+      </w:pPr>
+      <w:r>
+        <w:rPr>
+          <w:noProof/>
+          <w:lang w:val="en-US"/>
+        </w:rPr>
+        <w:drawing>
+          <wp:inline distT="0" distB="0" distL="0" distR="0" wp14:anchorId="207EB82C" wp14:editId="386C4315">
+            <wp:extent cx="4667901" cy="4744112"/>
+            <wp:effectExtent l="0" t="0" r="0" b="0"/>
+            <wp:docPr id="1" name="Imagen 1"/>
+            <wp:cNvGraphicFramePr>
+              <a:graphicFrameLocks xmlns:a="http://schemas.openxmlformats.org/drawingml/2006/main" noChangeAspect="1"/>
+            </wp:cNvGraphicFramePr>
+            <a:graphic xmlns:a="http://schemas.openxmlformats.org/drawingml/2006/main">
+              <a:graphicData uri="http://schemas.openxmlformats.org/drawingml/2006/picture">
+                <pic:pic xmlns:pic="http://schemas.openxmlformats.org/drawingml/2006/picture">
+                  <pic:nvPicPr>
+                    <pic:cNvPr id="1" name=""/>
+                    <pic:cNvPicPr/>
+                  </pic:nvPicPr>
+                  <pic:blipFill>
+                    <a:blip r:embed="rId16"/>
+                    <a:stretch>
+                      <a:fillRect/>
+                    </a:stretch>
+                  </pic:blipFill>
+                  <pic:spPr>
+                    <a:xfrm>
+                      <a:off x="0" y="0"/>
+                      <a:ext cx="4667901" cy="4744112"/>
+                    </a:xfrm>
+                    <a:prstGeom prst="rect">
+                      <a:avLst/>
+                    </a:prstGeom>
+                  </pic:spPr>
+                </pic:pic>
+              </a:graphicData>
+            </a:graphic>
+          </wp:inline>
+        </w:drawing>
+      </w:r>
+    </w:p>
+    <w:p>
+      <w:pPr>
+        <w:rPr>
+          <w:lang w:val="es-ES"/>
+        </w:rPr>
+      </w:pPr>
+    </w:p>
+    <w:p>
+      <w:pPr>
+        <w:rPr>
+          <w:lang w:val="es-ES"/>
+        </w:rPr>
+      </w:pPr>
+    </w:p>
+    <w:p>
+      <w:pPr>
+        <w:rPr>
+          <w:lang w:val="es-ES"/>
+        </w:rPr>
+      </w:pPr>
+    </w:p>
+    <w:p>
+      <w:pPr>
+        <w:rPr>
+          <w:lang w:val="es-ES"/>
+        </w:rPr>
+      </w:pPr>
+    </w:p>
+    <w:p>
+      <w:pPr>
+        <w:pStyle w:val="Ttulo4"/>
+        <w:rPr>
+          <w:rFonts w:ascii="Arial" w:hAnsi="Arial" w:cs="Arial"/>
+          <w:b/>
+          <w:i w:val="0"/>
+          <w:color w:val="auto"/>
+          <w:sz w:val="24"/>
+          <w:szCs w:val="24"/>
+          <w:lang w:val="es-ES"/>
+        </w:rPr>
+      </w:pPr>
+      <w:bookmarkStart w:id="32" w:name="_Toc69325170"/>
+      <w:r>
+        <w:rPr>
+          <w:rFonts w:ascii="Arial" w:hAnsi="Arial" w:cs="Arial"/>
+          <w:b/>
+          <w:i w:val="0"/>
+          <w:color w:val="auto"/>
+          <w:sz w:val="24"/>
+          <w:szCs w:val="24"/>
+          <w:lang w:val="es-ES"/>
+        </w:rPr>
+        <w:t>Diagrama de actividad del negocio (DAN) – a nivel de subproceso</w:t>
+      </w:r>
+      <w:bookmarkEnd w:id="32"/>
+      <w:r>
+        <w:rPr>
+          <w:rFonts w:ascii="Arial" w:hAnsi="Arial" w:cs="Arial"/>
+          <w:b/>
+          <w:i w:val="0"/>
+          <w:color w:val="auto"/>
+          <w:sz w:val="24"/>
+          <w:szCs w:val="24"/>
+          <w:lang w:val="es-ES"/>
+        </w:rPr>
+        <w:t>.</w:t>
+      </w:r>
+    </w:p>
+    <w:p>
+      <w:pPr>
+        <w:spacing w:line="480" w:lineRule="auto"/>
+        <w:rPr>
+          <w:rFonts w:ascii="Arial" w:hAnsi="Arial" w:cs="Arial"/>
+          <w:lang w:val="es-ES"/>
+        </w:rPr>
+      </w:pPr>
+    </w:p>
+    <w:p>
+      <w:pPr>
+        <w:spacing w:line="480" w:lineRule="auto"/>
+        <w:jc w:val="center"/>
+        <w:rPr>
+          <w:rFonts w:ascii="Arial" w:hAnsi="Arial" w:cs="Arial"/>
+          <w:lang w:val="es-ES"/>
+        </w:rPr>
+      </w:pPr>
+      <w:r>
+        <w:rPr>
+          <w:rFonts w:ascii="Arial" w:hAnsi="Arial" w:cs="Arial"/>
+          <w:highlight w:val="yellow"/>
+          <w:lang w:val="es-ES"/>
+        </w:rPr>
+        <w:t>Diagrama (MATRICULA)</w:t>
+      </w:r>
+    </w:p>
+    <w:p>
+      <w:pPr>
+        <w:spacing w:line="480" w:lineRule="auto"/>
+        <w:jc w:val="center"/>
+        <w:rPr>
+          <w:rFonts w:ascii="Arial" w:hAnsi="Arial" w:cs="Arial"/>
+          <w:lang w:val="es-ES"/>
+        </w:rPr>
+      </w:pPr>
+      <w:r>
+        <w:rPr>
+          <w:noProof/>
+          <w:lang w:val="en-US"/>
+        </w:rPr>
+        <w:lastRenderedPageBreak/>
+        <w:drawing>
+          <wp:inline distT="0" distB="0" distL="0" distR="0" wp14:anchorId="047AE675" wp14:editId="24BD7868">
+            <wp:extent cx="4930775" cy="8258810"/>
+            <wp:effectExtent l="0" t="0" r="3175" b="8890"/>
+            <wp:docPr id="3" name="Imagen 3"/>
+            <wp:cNvGraphicFramePr>
+              <a:graphicFrameLocks xmlns:a="http://schemas.openxmlformats.org/drawingml/2006/main" noChangeAspect="1"/>
+            </wp:cNvGraphicFramePr>
+            <a:graphic xmlns:a="http://schemas.openxmlformats.org/drawingml/2006/main">
+              <a:graphicData uri="http://schemas.openxmlformats.org/drawingml/2006/picture">
+                <pic:pic xmlns:pic="http://schemas.openxmlformats.org/drawingml/2006/picture">
+                  <pic:nvPicPr>
+                    <pic:cNvPr id="1" name=""/>
+                    <pic:cNvPicPr/>
+                  </pic:nvPicPr>
+                  <pic:blipFill>
+                    <a:blip r:embed="rId17"/>
+                    <a:stretch>
+                      <a:fillRect/>
+                    </a:stretch>
+                  </pic:blipFill>
+                  <pic:spPr>
+                    <a:xfrm>
+                      <a:off x="0" y="0"/>
+                      <a:ext cx="4930775" cy="8258810"/>
+                    </a:xfrm>
+                    <a:prstGeom prst="rect">
+                      <a:avLst/>
+                    </a:prstGeom>
+                  </pic:spPr>
+                </pic:pic>
+              </a:graphicData>
+            </a:graphic>
+          </wp:inline>
+        </w:drawing>
+      </w:r>
+    </w:p>
+    <w:p>
+      <w:pPr>
+        <w:spacing w:line="480" w:lineRule="auto"/>
+        <w:jc w:val="center"/>
+        <w:rPr>
+          <w:noProof/>
+        </w:rPr>
+      </w:pPr>
+      <w:r>
+        <w:rPr>
+          <w:noProof/>
+        </w:rPr>
+        <w:lastRenderedPageBreak/>
+        <w:t>PAGO DE PENSION</w:t>
+      </w:r>
+    </w:p>
+    <w:p>
+      <w:pPr>
+        <w:spacing w:line="480" w:lineRule="auto"/>
+        <w:jc w:val="center"/>
+        <w:rPr>
+          <w:noProof/>
+        </w:rPr>
+      </w:pPr>
+      <w:r>
+        <w:rPr>
+          <w:noProof/>
+          <w:lang w:val="en-US"/>
+        </w:rPr>
+        <w:drawing>
+          <wp:inline distT="0" distB="0" distL="0" distR="0" wp14:anchorId="5410ADC0" wp14:editId="16FB201A">
+            <wp:extent cx="5612130" cy="4730750"/>
+            <wp:effectExtent l="0" t="0" r="7620" b="0"/>
+            <wp:docPr id="5" name="Imagen 5"/>
+            <wp:cNvGraphicFramePr>
+              <a:graphicFrameLocks xmlns:a="http://schemas.openxmlformats.org/drawingml/2006/main" noChangeAspect="1"/>
+            </wp:cNvGraphicFramePr>
+            <a:graphic xmlns:a="http://schemas.openxmlformats.org/drawingml/2006/main">
+              <a:graphicData uri="http://schemas.openxmlformats.org/drawingml/2006/picture">
+                <pic:pic xmlns:pic="http://schemas.openxmlformats.org/drawingml/2006/picture">
+                  <pic:nvPicPr>
+                    <pic:cNvPr id="1" name=""/>
+                    <pic:cNvPicPr/>
+                  </pic:nvPicPr>
+                  <pic:blipFill>
+                    <a:blip r:embed="rId18"/>
+                    <a:stretch>
+                      <a:fillRect/>
+                    </a:stretch>
+                  </pic:blipFill>
+                  <pic:spPr>
+                    <a:xfrm>
+                      <a:off x="0" y="0"/>
+                      <a:ext cx="5612130" cy="4730750"/>
+                    </a:xfrm>
+                    <a:prstGeom prst="rect">
+                      <a:avLst/>
+                    </a:prstGeom>
+                  </pic:spPr>
+                </pic:pic>
+              </a:graphicData>
+            </a:graphic>
+          </wp:inline>
+        </w:drawing>
+      </w:r>
+    </w:p>
+    <w:p>
+      <w:pPr>
+        <w:spacing w:line="480" w:lineRule="auto"/>
+        <w:jc w:val="center"/>
+        <w:rPr>
+          <w:rFonts w:ascii="Arial" w:hAnsi="Arial" w:cs="Arial"/>
+          <w:lang w:val="es-ES"/>
+        </w:rPr>
+      </w:pPr>
+    </w:p>
+    <w:p>
+      <w:pPr>
+        <w:spacing w:line="480" w:lineRule="auto"/>
+        <w:jc w:val="center"/>
+        <w:rPr>
+          <w:rFonts w:ascii="Arial" w:hAnsi="Arial" w:cs="Arial"/>
+          <w:lang w:val="es-ES"/>
+        </w:rPr>
+      </w:pPr>
+    </w:p>
+    <w:p>
+      <w:pPr>
+        <w:spacing w:line="480" w:lineRule="auto"/>
+        <w:jc w:val="center"/>
+        <w:rPr>
+          <w:rFonts w:ascii="Arial" w:hAnsi="Arial" w:cs="Arial"/>
+          <w:lang w:val="es-ES"/>
+        </w:rPr>
+      </w:pPr>
+    </w:p>
+    <w:p>
+      <w:pPr>
+        <w:spacing w:line="480" w:lineRule="auto"/>
+        <w:jc w:val="center"/>
+        <w:rPr>
+          <w:rFonts w:ascii="Arial" w:hAnsi="Arial" w:cs="Arial"/>
+          <w:lang w:val="es-ES"/>
+        </w:rPr>
+      </w:pPr>
+    </w:p>
+    <w:p>
+      <w:pPr>
+        <w:spacing w:line="480" w:lineRule="auto"/>
+        <w:jc w:val="center"/>
+        <w:rPr>
+          <w:rFonts w:ascii="Arial" w:hAnsi="Arial" w:cs="Arial"/>
+          <w:lang w:val="es-ES"/>
+        </w:rPr>
+      </w:pPr>
+    </w:p>
+    <w:p>
+      <w:pPr>
+        <w:spacing w:line="480" w:lineRule="auto"/>
+        <w:jc w:val="center"/>
+        <w:rPr>
+          <w:rFonts w:ascii="Arial" w:hAnsi="Arial" w:cs="Arial"/>
+          <w:lang w:val="es-ES"/>
+        </w:rPr>
+      </w:pPr>
+    </w:p>
+    <w:p>
+      <w:pPr>
+        <w:spacing w:line="480" w:lineRule="auto"/>
+        <w:jc w:val="center"/>
+        <w:rPr>
+          <w:rFonts w:ascii="Arial" w:hAnsi="Arial" w:cs="Arial"/>
+          <w:lang w:val="es-ES"/>
+        </w:rPr>
+      </w:pPr>
+    </w:p>
+    <w:p>
+      <w:pPr>
+        <w:spacing w:line="480" w:lineRule="auto"/>
+        <w:jc w:val="center"/>
+        <w:rPr>
+          <w:rFonts w:ascii="Arial" w:hAnsi="Arial" w:cs="Arial"/>
+          <w:lang w:val="es-ES"/>
+        </w:rPr>
+      </w:pPr>
+    </w:p>
+    <w:p>
+      <w:pPr>
+        <w:spacing w:line="480" w:lineRule="auto"/>
+        <w:rPr>
+          <w:rFonts w:ascii="Arial" w:hAnsi="Arial" w:cs="Arial"/>
+          <w:lang w:val="es-ES"/>
+        </w:rPr>
+      </w:pPr>
+      <w:r>
+        <w:rPr>
+          <w:rFonts w:ascii="Arial" w:hAnsi="Arial" w:cs="Arial"/>
+          <w:lang w:val="es-ES"/>
+        </w:rPr>
+        <w:t>Diagrama (GESTION ASISTENCIA)</w:t>
+      </w:r>
+    </w:p>
+    <w:p>
+      <w:pPr>
+        <w:spacing w:line="480" w:lineRule="auto"/>
+        <w:rPr>
+          <w:rFonts w:ascii="Arial" w:hAnsi="Arial" w:cs="Arial"/>
+          <w:lang w:val="es-ES"/>
+        </w:rPr>
+      </w:pPr>
+      <w:r>
+        <w:rPr>
+          <w:noProof/>
+          <w:lang w:val="en-US"/>
+        </w:rPr>
+        <w:drawing>
+          <wp:inline distT="0" distB="0" distL="0" distR="0" wp14:anchorId="4C916B23" wp14:editId="4E8C1CAA">
+            <wp:extent cx="5612130" cy="4991100"/>
+            <wp:effectExtent l="0" t="0" r="7620" b="0"/>
+            <wp:docPr id="14" name="Imagen 14"/>
+            <wp:cNvGraphicFramePr>
+              <a:graphicFrameLocks xmlns:a="http://schemas.openxmlformats.org/drawingml/2006/main" noChangeAspect="1"/>
+            </wp:cNvGraphicFramePr>
+            <a:graphic xmlns:a="http://schemas.openxmlformats.org/drawingml/2006/main">
+              <a:graphicData uri="http://schemas.openxmlformats.org/drawingml/2006/picture">
+                <pic:pic xmlns:pic="http://schemas.openxmlformats.org/drawingml/2006/picture">
+                  <pic:nvPicPr>
+                    <pic:cNvPr id="0" name="Picture 5"/>
                     <pic:cNvPicPr>
                       <a:picLocks noChangeAspect="1" noChangeArrowheads="1"/>
                     </pic:cNvPicPr>
                   </pic:nvPicPr>
                   <pic:blipFill>
-                    <a:blip r:embed="rId15">
+                    <a:blip r:embed="rId19">
                       <a:extLst>
                         <a:ext uri="{28A0092B-C50C-407E-A947-70E740481C1C}">
                           <a14:useLocalDpi xmlns:a14="http://schemas.microsoft.com/office/drawing/2010/main" val="0"/>
@@ -7451,7 +7530,162 @@
                   <pic:spPr bwMode="auto">
                     <a:xfrm>
                       <a:off x="0" y="0"/>
-                      <a:ext cx="5612130" cy="2908935"/>
+                      <a:ext cx="5612130" cy="4991100"/>
+                    </a:xfrm>
+                    <a:prstGeom prst="rect">
+                      <a:avLst/>
+                    </a:prstGeom>
+                    <a:noFill/>
+                    <a:ln>
+                      <a:noFill/>
+                    </a:ln>
+                  </pic:spPr>
+                </pic:pic>
+              </a:graphicData>
+            </a:graphic>
+          </wp:inline>
+        </w:drawing>
+      </w:r>
+    </w:p>
+    <w:p>
+      <w:pPr>
+        <w:jc w:val="center"/>
+        <w:rPr>
+          <w:lang w:val="es-ES"/>
+        </w:rPr>
+      </w:pPr>
+    </w:p>
+    <w:p>
+      <w:pPr>
+        <w:jc w:val="center"/>
+        <w:rPr>
+          <w:lang w:val="es-ES"/>
+        </w:rPr>
+      </w:pPr>
+    </w:p>
+    <w:p>
+      <w:pPr>
+        <w:jc w:val="center"/>
+        <w:rPr>
+          <w:lang w:val="es-ES"/>
+        </w:rPr>
+      </w:pPr>
+    </w:p>
+    <w:p>
+      <w:pPr>
+        <w:jc w:val="center"/>
+        <w:rPr>
+          <w:lang w:val="es-ES"/>
+        </w:rPr>
+      </w:pPr>
+    </w:p>
+    <w:p>
+      <w:pPr>
+        <w:rPr>
+          <w:lang w:val="es-ES"/>
+        </w:rPr>
+      </w:pPr>
+    </w:p>
+    <w:p>
+      <w:pPr>
+        <w:jc w:val="center"/>
+        <w:rPr>
+          <w:lang w:val="es-ES"/>
+        </w:rPr>
+      </w:pPr>
+    </w:p>
+    <w:p>
+      <w:pPr>
+        <w:jc w:val="center"/>
+        <w:rPr>
+          <w:lang w:val="es-ES"/>
+        </w:rPr>
+      </w:pPr>
+    </w:p>
+    <w:p>
+      <w:pPr>
+        <w:jc w:val="center"/>
+        <w:rPr>
+          <w:lang w:val="es-ES"/>
+        </w:rPr>
+      </w:pPr>
+    </w:p>
+    <w:p>
+      <w:pPr>
+        <w:jc w:val="center"/>
+        <w:rPr>
+          <w:lang w:val="es-ES"/>
+        </w:rPr>
+      </w:pPr>
+    </w:p>
+    <w:p>
+      <w:pPr>
+        <w:jc w:val="center"/>
+        <w:rPr>
+          <w:lang w:val="es-ES"/>
+        </w:rPr>
+      </w:pPr>
+      <w:r>
+        <w:rPr>
+          <w:lang w:val="es-ES"/>
+        </w:rPr>
+        <w:t>DIAGRAMA (SUBPROCESO INASISTENCIA)</w:t>
+      </w:r>
+    </w:p>
+    <w:p>
+      <w:pPr>
+        <w:jc w:val="center"/>
+        <w:rPr>
+          <w:lang w:val="es-ES"/>
+        </w:rPr>
+      </w:pPr>
+      <w:r>
+        <w:rPr>
+          <w:noProof/>
+          <w:lang w:val="en-US"/>
+        </w:rPr>
+        <w:drawing>
+          <wp:anchor distT="0" distB="0" distL="114300" distR="114300" simplePos="0" relativeHeight="251682816" behindDoc="0" locked="0" layoutInCell="1" allowOverlap="1" wp14:anchorId="56B18E39" wp14:editId="2FC04B45">
+            <wp:simplePos x="0" y="0"/>
+            <wp:positionH relativeFrom="margin">
+              <wp:align>center</wp:align>
+            </wp:positionH>
+            <wp:positionV relativeFrom="paragraph">
+              <wp:posOffset>312996</wp:posOffset>
+            </wp:positionV>
+            <wp:extent cx="6778491" cy="4114800"/>
+            <wp:effectExtent l="0" t="0" r="3810" b="0"/>
+            <wp:wrapSquare wrapText="bothSides"/>
+            <wp:docPr id="18" name="Imagen 18"/>
+            <wp:cNvGraphicFramePr>
+              <a:graphicFrameLocks xmlns:a="http://schemas.openxmlformats.org/drawingml/2006/main" noChangeAspect="1"/>
+            </wp:cNvGraphicFramePr>
+            <a:graphic xmlns:a="http://schemas.openxmlformats.org/drawingml/2006/main">
+              <a:graphicData uri="http://schemas.openxmlformats.org/drawingml/2006/picture">
+                <pic:pic xmlns:pic="http://schemas.openxmlformats.org/drawingml/2006/picture">
+                  <pic:nvPicPr>
+                    <pic:cNvPr id="0" name="Picture 7"/>
+                    <pic:cNvPicPr>
+                      <a:picLocks noChangeAspect="1" noChangeArrowheads="1"/>
+                    </pic:cNvPicPr>
+                  </pic:nvPicPr>
+                  <pic:blipFill>
+                    <a:blip r:embed="rId20" cstate="print">
+                      <a:extLst>
+                        <a:ext uri="{28A0092B-C50C-407E-A947-70E740481C1C}">
+                          <a14:useLocalDpi xmlns:a14="http://schemas.microsoft.com/office/drawing/2010/main" val="0"/>
+                        </a:ext>
+                      </a:extLst>
+                    </a:blip>
+                    <a:srcRect/>
+                    <a:stretch>
+                      <a:fillRect/>
+                    </a:stretch>
+                  </pic:blipFill>
+                  <pic:spPr bwMode="auto">
+                    <a:xfrm>
+                      <a:off x="0" y="0"/>
+                      <a:ext cx="6778491" cy="4114800"/>
                     </a:xfrm>
                     <a:prstGeom prst="rect">
                       <a:avLst/>
@@ -7473,131 +7707,139 @@
           </wp:anchor>
         </w:drawing>
       </w:r>
-      <w:r>
-        <w:rPr>
-          <w:rFonts w:ascii="Arial" w:hAnsi="Arial" w:cs="Arial"/>
-          <w:b/>
-          <w:color w:val="auto"/>
-          <w:lang w:val="es-ES"/>
-        </w:rPr>
-        <w:t>Diagrama de casos de uso del negocio:</w:t>
-      </w:r>
-      <w:bookmarkEnd w:id="29"/>
-    </w:p>
-    <w:p>
-      <w:pPr>
-        <w:ind w:left="720"/>
-        <w:rPr>
-          <w:lang w:val="es-ES"/>
-        </w:rPr>
-      </w:pPr>
-    </w:p>
-    <w:p>
-      <w:pPr>
-        <w:pStyle w:val="Ttulo3"/>
-        <w:rPr>
-          <w:rFonts w:ascii="Arial" w:hAnsi="Arial" w:cs="Arial"/>
-          <w:b/>
-          <w:color w:val="auto"/>
-          <w:lang w:val="es-ES"/>
-        </w:rPr>
-      </w:pPr>
-      <w:bookmarkStart w:id="30" w:name="_Toc69325169"/>
-      <w:r>
-        <w:rPr>
-          <w:rFonts w:ascii="Arial" w:hAnsi="Arial" w:cs="Arial"/>
-          <w:b/>
-          <w:color w:val="auto"/>
-          <w:lang w:val="es-ES"/>
-        </w:rPr>
-        <w:t>Realización de casos de uso del negocio</w:t>
-      </w:r>
-      <w:bookmarkEnd w:id="30"/>
-    </w:p>
-    <w:p>
-      <w:pPr>
-        <w:pStyle w:val="Ttulo4"/>
-        <w:rPr>
-          <w:rFonts w:ascii="Arial" w:hAnsi="Arial" w:cs="Arial"/>
-          <w:b/>
-          <w:i w:val="0"/>
-          <w:color w:val="auto"/>
-          <w:sz w:val="24"/>
-          <w:szCs w:val="24"/>
-          <w:lang w:val="es-ES"/>
-        </w:rPr>
-      </w:pPr>
-      <w:bookmarkStart w:id="31" w:name="_Toc69325170"/>
-      <w:r>
-        <w:rPr>
-          <w:rFonts w:ascii="Arial" w:hAnsi="Arial" w:cs="Arial"/>
-          <w:b/>
-          <w:i w:val="0"/>
-          <w:color w:val="auto"/>
-          <w:sz w:val="24"/>
-          <w:szCs w:val="24"/>
-          <w:lang w:val="es-ES"/>
-        </w:rPr>
-        <w:t>Di</w:t>
-      </w:r>
-      <w:r>
-        <w:rPr>
-          <w:rFonts w:ascii="Arial" w:hAnsi="Arial" w:cs="Arial"/>
-          <w:b/>
-          <w:i w:val="0"/>
-          <w:color w:val="auto"/>
-          <w:sz w:val="24"/>
-          <w:szCs w:val="24"/>
-          <w:lang w:val="es-ES"/>
-        </w:rPr>
-        <w:t>agrama de actividad del negocio (DAN) – a nivel de subproceso</w:t>
-      </w:r>
-      <w:bookmarkEnd w:id="31"/>
-      <w:r>
-        <w:rPr>
-          <w:rFonts w:ascii="Arial" w:hAnsi="Arial" w:cs="Arial"/>
-          <w:b/>
-          <w:i w:val="0"/>
-          <w:color w:val="auto"/>
-          <w:sz w:val="24"/>
-          <w:szCs w:val="24"/>
-          <w:lang w:val="es-ES"/>
-        </w:rPr>
-        <w:t>.</w:t>
-      </w:r>
-    </w:p>
-    <w:p>
-      <w:pPr>
-        <w:spacing w:line="480" w:lineRule="auto"/>
-        <w:rPr>
-          <w:rFonts w:ascii="Arial" w:hAnsi="Arial" w:cs="Arial"/>
-          <w:lang w:val="es-ES"/>
-        </w:rPr>
-      </w:pPr>
-    </w:p>
-    <w:p>
-      <w:pPr>
-        <w:spacing w:line="480" w:lineRule="auto"/>
+    </w:p>
+    <w:p>
+      <w:pPr>
         <w:jc w:val="center"/>
         <w:rPr>
-          <w:rFonts w:ascii="Arial" w:hAnsi="Arial" w:cs="Arial"/>
-          <w:lang w:val="es-ES"/>
-        </w:rPr>
-      </w:pPr>
-      <w:r>
-        <w:rPr>
-          <w:rFonts w:ascii="Arial" w:hAnsi="Arial" w:cs="Arial"/>
-          <w:highlight w:val="yellow"/>
-          <w:lang w:val="es-ES"/>
-        </w:rPr>
-        <w:t>Diagrama (MATRICULA)</w:t>
-      </w:r>
-    </w:p>
-    <w:p>
-      <w:pPr>
-        <w:spacing w:line="480" w:lineRule="auto"/>
+          <w:lang w:val="es-ES"/>
+        </w:rPr>
+      </w:pPr>
+    </w:p>
+    <w:p>
+      <w:pPr>
         <w:jc w:val="center"/>
         <w:rPr>
+          <w:lang w:val="es-ES"/>
+        </w:rPr>
+      </w:pPr>
+    </w:p>
+    <w:p>
+      <w:pPr>
+        <w:jc w:val="center"/>
+        <w:rPr>
+          <w:lang w:val="es-ES"/>
+        </w:rPr>
+      </w:pPr>
+    </w:p>
+    <w:p>
+      <w:pPr>
+        <w:jc w:val="center"/>
+        <w:rPr>
+          <w:lang w:val="es-ES"/>
+        </w:rPr>
+      </w:pPr>
+    </w:p>
+    <w:p>
+      <w:pPr>
+        <w:jc w:val="center"/>
+        <w:rPr>
+          <w:lang w:val="es-ES"/>
+        </w:rPr>
+      </w:pPr>
+    </w:p>
+    <w:p>
+      <w:pPr>
+        <w:jc w:val="center"/>
+        <w:rPr>
+          <w:lang w:val="es-ES"/>
+        </w:rPr>
+      </w:pPr>
+    </w:p>
+    <w:p>
+      <w:pPr>
+        <w:jc w:val="center"/>
+        <w:rPr>
+          <w:lang w:val="es-ES"/>
+        </w:rPr>
+      </w:pPr>
+    </w:p>
+    <w:p>
+      <w:pPr>
+        <w:jc w:val="center"/>
+        <w:rPr>
+          <w:lang w:val="es-ES"/>
+        </w:rPr>
+      </w:pPr>
+    </w:p>
+    <w:p>
+      <w:pPr>
+        <w:jc w:val="center"/>
+        <w:rPr>
+          <w:lang w:val="es-ES"/>
+        </w:rPr>
+      </w:pPr>
+    </w:p>
+    <w:p>
+      <w:pPr>
+        <w:jc w:val="center"/>
+        <w:rPr>
+          <w:lang w:val="es-ES"/>
+        </w:rPr>
+      </w:pPr>
+    </w:p>
+    <w:p>
+      <w:pPr>
+        <w:jc w:val="center"/>
+        <w:rPr>
+          <w:lang w:val="es-ES"/>
+        </w:rPr>
+      </w:pPr>
+    </w:p>
+    <w:p>
+      <w:pPr>
+        <w:jc w:val="center"/>
+        <w:rPr>
+          <w:lang w:val="es-ES"/>
+        </w:rPr>
+      </w:pPr>
+    </w:p>
+    <w:p>
+      <w:pPr>
+        <w:jc w:val="center"/>
+        <w:rPr>
+          <w:lang w:val="es-ES"/>
+        </w:rPr>
+      </w:pPr>
+    </w:p>
+    <w:p>
+      <w:pPr>
+        <w:jc w:val="center"/>
+        <w:rPr>
+          <w:lang w:val="es-ES"/>
+        </w:rPr>
+      </w:pPr>
+    </w:p>
+    <w:p>
+      <w:pPr>
+        <w:jc w:val="center"/>
+        <w:rPr>
+          <w:rFonts w:ascii="Arial" w:hAnsi="Arial" w:cs="Arial"/>
+          <w:lang w:val="es-ES"/>
+        </w:rPr>
+      </w:pPr>
+      <w:r>
+        <w:rPr>
+          <w:rFonts w:ascii="Arial" w:hAnsi="Arial" w:cs="Arial"/>
+          <w:lang w:val="es-ES"/>
+        </w:rPr>
+        <w:t>Diagrama (GESTION NOTA)</w:t>
+      </w:r>
+    </w:p>
+    <w:p>
+      <w:pPr>
+        <w:jc w:val="center"/>
+        <w:rPr>
           <w:rFonts w:ascii="Arial" w:hAnsi="Arial" w:cs="Arial"/>
           <w:lang w:val="es-ES"/>
         </w:rPr>
@@ -7605,215 +7847,13 @@
       <w:r>
         <w:rPr>
           <w:noProof/>
-        </w:rPr>
-        <w:lastRenderedPageBreak/>
+          <w:lang w:val="en-US"/>
+        </w:rPr>
         <w:drawing>
-          <wp:inline distT="0" distB="0" distL="0" distR="0" wp14:anchorId="047AE675" wp14:editId="24BD7868">
-            <wp:extent cx="4930775" cy="8258810"/>
-            <wp:effectExtent l="0" t="0" r="3175" b="8890"/>
-            <wp:docPr id="3" name="Imagen 3"/>
-            <wp:cNvGraphicFramePr>
-              <a:graphicFrameLocks xmlns:a="http://schemas.openxmlformats.org/drawingml/2006/main" noChangeAspect="1"/>
-            </wp:cNvGraphicFramePr>
-            <a:graphic xmlns:a="http://schemas.openxmlformats.org/drawingml/2006/main">
-              <a:graphicData uri="http://schemas.openxmlformats.org/drawingml/2006/picture">
-                <pic:pic xmlns:pic="http://schemas.openxmlformats.org/drawingml/2006/picture">
-                  <pic:nvPicPr>
-                    <pic:cNvPr id="1" name=""/>
-                    <pic:cNvPicPr/>
-                  </pic:nvPicPr>
-                  <pic:blipFill>
-                    <a:blip r:embed="rId16"/>
-                    <a:stretch>
-                      <a:fillRect/>
-                    </a:stretch>
-                  </pic:blipFill>
-                  <pic:spPr>
-                    <a:xfrm>
-                      <a:off x="0" y="0"/>
-                      <a:ext cx="4930775" cy="8258810"/>
-                    </a:xfrm>
-                    <a:prstGeom prst="rect">
-                      <a:avLst/>
-                    </a:prstGeom>
-                  </pic:spPr>
-                </pic:pic>
-              </a:graphicData>
-            </a:graphic>
-          </wp:inline>
-        </w:drawing>
-      </w:r>
-    </w:p>
-    <w:p>
-      <w:pPr>
-        <w:spacing w:line="480" w:lineRule="auto"/>
-        <w:jc w:val="center"/>
-        <w:rPr>
-          <w:noProof/>
-        </w:rPr>
-      </w:pPr>
-      <w:r>
-        <w:rPr>
-          <w:noProof/>
-        </w:rPr>
-        <w:lastRenderedPageBreak/>
-        <w:t>PAGO DE PENSION</w:t>
-      </w:r>
-    </w:p>
-    <w:p>
-      <w:pPr>
-        <w:spacing w:line="480" w:lineRule="auto"/>
-        <w:jc w:val="center"/>
-        <w:rPr>
-          <w:noProof/>
-        </w:rPr>
-      </w:pPr>
-      <w:r>
-        <w:rPr>
-          <w:noProof/>
-        </w:rPr>
-        <w:drawing>
-          <wp:inline distT="0" distB="0" distL="0" distR="0" wp14:anchorId="5410ADC0" wp14:editId="16FB201A">
-            <wp:extent cx="5612130" cy="4730750"/>
+          <wp:inline distT="0" distB="0" distL="0" distR="0" wp14:anchorId="2BB2374C" wp14:editId="25912115">
+            <wp:extent cx="5612130" cy="6523355"/>
             <wp:effectExtent l="0" t="0" r="7620" b="0"/>
-            <wp:docPr id="5" name="Imagen 5"/>
-            <wp:cNvGraphicFramePr>
-              <a:graphicFrameLocks xmlns:a="http://schemas.openxmlformats.org/drawingml/2006/main" noChangeAspect="1"/>
-            </wp:cNvGraphicFramePr>
-            <a:graphic xmlns:a="http://schemas.openxmlformats.org/drawingml/2006/main">
-              <a:graphicData uri="http://schemas.openxmlformats.org/drawingml/2006/picture">
-                <pic:pic xmlns:pic="http://schemas.openxmlformats.org/drawingml/2006/picture">
-                  <pic:nvPicPr>
-                    <pic:cNvPr id="1" name=""/>
-                    <pic:cNvPicPr/>
-                  </pic:nvPicPr>
-                  <pic:blipFill>
-                    <a:blip r:embed="rId17"/>
-                    <a:stretch>
-                      <a:fillRect/>
-                    </a:stretch>
-                  </pic:blipFill>
-                  <pic:spPr>
-                    <a:xfrm>
-                      <a:off x="0" y="0"/>
-                      <a:ext cx="5612130" cy="4730750"/>
-                    </a:xfrm>
-                    <a:prstGeom prst="rect">
-                      <a:avLst/>
-                    </a:prstGeom>
-                  </pic:spPr>
-                </pic:pic>
-              </a:graphicData>
-            </a:graphic>
-          </wp:inline>
-        </w:drawing>
-      </w:r>
-    </w:p>
-    <w:p>
-      <w:pPr>
-        <w:spacing w:line="480" w:lineRule="auto"/>
-        <w:jc w:val="center"/>
-        <w:rPr>
-          <w:rFonts w:ascii="Arial" w:hAnsi="Arial" w:cs="Arial"/>
-          <w:lang w:val="es-ES"/>
-        </w:rPr>
-      </w:pPr>
-    </w:p>
-    <w:p>
-      <w:pPr>
-        <w:spacing w:line="480" w:lineRule="auto"/>
-        <w:jc w:val="center"/>
-        <w:rPr>
-          <w:rFonts w:ascii="Arial" w:hAnsi="Arial" w:cs="Arial"/>
-          <w:lang w:val="es-ES"/>
-        </w:rPr>
-      </w:pPr>
-    </w:p>
-    <w:p>
-      <w:pPr>
-        <w:spacing w:line="480" w:lineRule="auto"/>
-        <w:jc w:val="center"/>
-        <w:rPr>
-          <w:rFonts w:ascii="Arial" w:hAnsi="Arial" w:cs="Arial"/>
-          <w:lang w:val="es-ES"/>
-        </w:rPr>
-      </w:pPr>
-    </w:p>
-    <w:p>
-      <w:pPr>
-        <w:spacing w:line="480" w:lineRule="auto"/>
-        <w:jc w:val="center"/>
-        <w:rPr>
-          <w:rFonts w:ascii="Arial" w:hAnsi="Arial" w:cs="Arial"/>
-          <w:lang w:val="es-ES"/>
-        </w:rPr>
-      </w:pPr>
-    </w:p>
-    <w:p>
-      <w:pPr>
-        <w:spacing w:line="480" w:lineRule="auto"/>
-        <w:jc w:val="center"/>
-        <w:rPr>
-          <w:rFonts w:ascii="Arial" w:hAnsi="Arial" w:cs="Arial"/>
-          <w:lang w:val="es-ES"/>
-        </w:rPr>
-      </w:pPr>
-    </w:p>
-    <w:p>
-      <w:pPr>
-        <w:spacing w:line="480" w:lineRule="auto"/>
-        <w:jc w:val="center"/>
-        <w:rPr>
-          <w:rFonts w:ascii="Arial" w:hAnsi="Arial" w:cs="Arial"/>
-          <w:lang w:val="es-ES"/>
-        </w:rPr>
-      </w:pPr>
-    </w:p>
-    <w:p>
-      <w:pPr>
-        <w:spacing w:line="480" w:lineRule="auto"/>
-        <w:jc w:val="center"/>
-        <w:rPr>
-          <w:rFonts w:ascii="Arial" w:hAnsi="Arial" w:cs="Arial"/>
-          <w:lang w:val="es-ES"/>
-        </w:rPr>
-      </w:pPr>
-    </w:p>
-    <w:p>
-      <w:pPr>
-        <w:spacing w:line="480" w:lineRule="auto"/>
-        <w:jc w:val="center"/>
-        <w:rPr>
-          <w:rFonts w:ascii="Arial" w:hAnsi="Arial" w:cs="Arial"/>
-          <w:lang w:val="es-ES"/>
-        </w:rPr>
-      </w:pPr>
-    </w:p>
-    <w:p>
-      <w:pPr>
-        <w:spacing w:line="480" w:lineRule="auto"/>
-        <w:rPr>
-          <w:rFonts w:ascii="Arial" w:hAnsi="Arial" w:cs="Arial"/>
-          <w:lang w:val="es-ES"/>
-        </w:rPr>
-      </w:pPr>
-      <w:r>
-        <w:rPr>
-          <w:noProof/>
-        </w:rPr>
-        <w:drawing>
-          <wp:anchor distT="0" distB="0" distL="114300" distR="114300" simplePos="0" relativeHeight="251684864" behindDoc="0" locked="0" layoutInCell="1" allowOverlap="1" wp14:anchorId="7E446B42" wp14:editId="262899F9">
-            <wp:simplePos x="0" y="0"/>
-            <wp:positionH relativeFrom="margin">
-              <wp:posOffset>-252095</wp:posOffset>
-            </wp:positionH>
-            <wp:positionV relativeFrom="paragraph">
-              <wp:posOffset>534670</wp:posOffset>
-            </wp:positionV>
-            <wp:extent cx="6164580" cy="5162550"/>
-            <wp:effectExtent l="0" t="0" r="7620" b="0"/>
-            <wp:wrapSquare wrapText="bothSides"/>
-            <wp:docPr id="8" name="Imagen 8"/>
+            <wp:docPr id="11" name="Imagen 11"/>
             <wp:cNvGraphicFramePr>
               <a:graphicFrameLocks xmlns:a="http://schemas.openxmlformats.org/drawingml/2006/main" noChangeAspect="1"/>
             </wp:cNvGraphicFramePr>
@@ -7822,424 +7862,6 @@
                 <pic:pic xmlns:pic="http://schemas.openxmlformats.org/drawingml/2006/picture">
                   <pic:nvPicPr>
                     <pic:cNvPr id="0" name="Picture 3"/>
-                    <pic:cNvPicPr>
-                      <a:picLocks noChangeAspect="1" noChangeArrowheads="1"/>
-                    </pic:cNvPicPr>
-                  </pic:nvPicPr>
-                  <pic:blipFill>
-                    <a:blip r:embed="rId18">
-                      <a:extLst>
-                        <a:ext uri="{28A0092B-C50C-407E-A947-70E740481C1C}">
-                          <a14:useLocalDpi xmlns:a14="http://schemas.microsoft.com/office/drawing/2010/main" val="0"/>
-                        </a:ext>
-                      </a:extLst>
-                    </a:blip>
-                    <a:srcRect/>
-                    <a:stretch>
-                      <a:fillRect/>
-                    </a:stretch>
-                  </pic:blipFill>
-                  <pic:spPr bwMode="auto">
-                    <a:xfrm>
-                      <a:off x="0" y="0"/>
-                      <a:ext cx="6164580" cy="5162550"/>
-                    </a:xfrm>
-                    <a:prstGeom prst="rect">
-                      <a:avLst/>
-                    </a:prstGeom>
-                    <a:noFill/>
-                    <a:ln>
-                      <a:noFill/>
-                    </a:ln>
-                  </pic:spPr>
-                </pic:pic>
-              </a:graphicData>
-            </a:graphic>
-            <wp14:sizeRelH relativeFrom="page">
-              <wp14:pctWidth>0</wp14:pctWidth>
-            </wp14:sizeRelH>
-            <wp14:sizeRelV relativeFrom="page">
-              <wp14:pctHeight>0</wp14:pctHeight>
-            </wp14:sizeRelV>
-          </wp:anchor>
-        </w:drawing>
-      </w:r>
-      <w:r>
-        <w:rPr>
-          <w:rFonts w:ascii="Arial" w:hAnsi="Arial" w:cs="Arial"/>
-          <w:lang w:val="es-ES"/>
-        </w:rPr>
-        <w:t>Diagrama (GESTION ASISTENCIA)</w:t>
-      </w:r>
-    </w:p>
-    <w:p>
-      <w:pPr>
-        <w:spacing w:line="480" w:lineRule="auto"/>
-        <w:rPr>
-          <w:rFonts w:ascii="Arial" w:hAnsi="Arial" w:cs="Arial"/>
-          <w:lang w:val="es-ES"/>
-        </w:rPr>
-      </w:pPr>
-    </w:p>
-    <w:p>
-      <w:pPr>
-        <w:jc w:val="center"/>
-        <w:rPr>
-          <w:lang w:val="es-ES"/>
-        </w:rPr>
-      </w:pPr>
-    </w:p>
-    <w:p>
-      <w:pPr>
-        <w:jc w:val="center"/>
-        <w:rPr>
-          <w:lang w:val="es-ES"/>
-        </w:rPr>
-      </w:pPr>
-    </w:p>
-    <w:p>
-      <w:pPr>
-        <w:jc w:val="center"/>
-        <w:rPr>
-          <w:lang w:val="es-ES"/>
-        </w:rPr>
-      </w:pPr>
-    </w:p>
-    <w:p>
-      <w:pPr>
-        <w:jc w:val="center"/>
-        <w:rPr>
-          <w:lang w:val="es-ES"/>
-        </w:rPr>
-      </w:pPr>
-    </w:p>
-    <w:p>
-      <w:pPr>
-        <w:rPr>
-          <w:lang w:val="es-ES"/>
-        </w:rPr>
-      </w:pPr>
-    </w:p>
-    <w:p>
-      <w:pPr>
-        <w:jc w:val="center"/>
-        <w:rPr>
-          <w:lang w:val="es-ES"/>
-        </w:rPr>
-      </w:pPr>
-    </w:p>
-    <w:p>
-      <w:pPr>
-        <w:jc w:val="center"/>
-        <w:rPr>
-          <w:lang w:val="es-ES"/>
-        </w:rPr>
-      </w:pPr>
-      <w:r>
-        <w:rPr>
-          <w:noProof/>
-        </w:rPr>
-        <w:lastRenderedPageBreak/>
-        <w:drawing>
-          <wp:anchor distT="0" distB="0" distL="114300" distR="114300" simplePos="0" relativeHeight="251685888" behindDoc="0" locked="0" layoutInCell="1" allowOverlap="1" wp14:anchorId="6D6A0CA5" wp14:editId="4668A8B5">
-            <wp:simplePos x="0" y="0"/>
-            <wp:positionH relativeFrom="page">
-              <wp:posOffset>285750</wp:posOffset>
-            </wp:positionH>
-            <wp:positionV relativeFrom="paragraph">
-              <wp:posOffset>279400</wp:posOffset>
-            </wp:positionV>
-            <wp:extent cx="7239635" cy="4735195"/>
-            <wp:effectExtent l="0" t="0" r="0" b="8255"/>
-            <wp:wrapSquare wrapText="bothSides"/>
-            <wp:docPr id="9" name="Imagen 9"/>
-            <wp:cNvGraphicFramePr>
-              <a:graphicFrameLocks xmlns:a="http://schemas.openxmlformats.org/drawingml/2006/main" noChangeAspect="1"/>
-            </wp:cNvGraphicFramePr>
-            <a:graphic xmlns:a="http://schemas.openxmlformats.org/drawingml/2006/main">
-              <a:graphicData uri="http://schemas.openxmlformats.org/drawingml/2006/picture">
-                <pic:pic xmlns:pic="http://schemas.openxmlformats.org/drawingml/2006/picture">
-                  <pic:nvPicPr>
-                    <pic:cNvPr id="0" name="Picture 5"/>
-                    <pic:cNvPicPr>
-                      <a:picLocks noChangeAspect="1" noChangeArrowheads="1"/>
-                    </pic:cNvPicPr>
-                  </pic:nvPicPr>
-                  <pic:blipFill>
-                    <a:blip r:embed="rId19" cstate="print">
-                      <a:extLst>
-                        <a:ext uri="{28A0092B-C50C-407E-A947-70E740481C1C}">
-                          <a14:useLocalDpi xmlns:a14="http://schemas.microsoft.com/office/drawing/2010/main" val="0"/>
-                        </a:ext>
-                      </a:extLst>
-                    </a:blip>
-                    <a:srcRect/>
-                    <a:stretch>
-                      <a:fillRect/>
-                    </a:stretch>
-                  </pic:blipFill>
-                  <pic:spPr bwMode="auto">
-                    <a:xfrm>
-                      <a:off x="0" y="0"/>
-                      <a:ext cx="7239635" cy="4735195"/>
-                    </a:xfrm>
-                    <a:prstGeom prst="rect">
-                      <a:avLst/>
-                    </a:prstGeom>
-                    <a:noFill/>
-                    <a:ln>
-                      <a:noFill/>
-                    </a:ln>
-                  </pic:spPr>
-                </pic:pic>
-              </a:graphicData>
-            </a:graphic>
-            <wp14:sizeRelH relativeFrom="page">
-              <wp14:pctWidth>0</wp14:pctWidth>
-            </wp14:sizeRelH>
-            <wp14:sizeRelV relativeFrom="page">
-              <wp14:pctHeight>0</wp14:pctHeight>
-            </wp14:sizeRelV>
-          </wp:anchor>
-        </w:drawing>
-      </w:r>
-      <w:r>
-        <w:rPr>
-          <w:lang w:val="es-ES"/>
-        </w:rPr>
-        <w:t>DIAGRAMA (SUBPROCESO INASISTENCIA)</w:t>
-      </w:r>
-    </w:p>
-    <w:p>
-      <w:pPr>
-        <w:jc w:val="center"/>
-        <w:rPr>
-          <w:lang w:val="es-ES"/>
-        </w:rPr>
-      </w:pPr>
-    </w:p>
-    <w:p>
-      <w:pPr>
-        <w:jc w:val="center"/>
-        <w:rPr>
-          <w:lang w:val="es-ES"/>
-        </w:rPr>
-      </w:pPr>
-    </w:p>
-    <w:p>
-      <w:pPr>
-        <w:jc w:val="center"/>
-        <w:rPr>
-          <w:lang w:val="es-ES"/>
-        </w:rPr>
-      </w:pPr>
-    </w:p>
-    <w:p>
-      <w:pPr>
-        <w:jc w:val="center"/>
-        <w:rPr>
-          <w:lang w:val="es-ES"/>
-        </w:rPr>
-      </w:pPr>
-    </w:p>
-    <w:p>
-      <w:pPr>
-        <w:jc w:val="center"/>
-        <w:rPr>
-          <w:lang w:val="es-ES"/>
-        </w:rPr>
-      </w:pPr>
-    </w:p>
-    <w:p>
-      <w:pPr>
-        <w:jc w:val="center"/>
-        <w:rPr>
-          <w:lang w:val="es-ES"/>
-        </w:rPr>
-      </w:pPr>
-    </w:p>
-    <w:p>
-      <w:pPr>
-        <w:jc w:val="center"/>
-        <w:rPr>
-          <w:lang w:val="es-ES"/>
-        </w:rPr>
-      </w:pPr>
-    </w:p>
-    <w:p>
-      <w:pPr>
-        <w:jc w:val="center"/>
-        <w:rPr>
-          <w:lang w:val="es-ES"/>
-        </w:rPr>
-      </w:pPr>
-    </w:p>
-    <w:p>
-      <w:pPr>
-        <w:jc w:val="center"/>
-        <w:rPr>
-          <w:lang w:val="es-ES"/>
-        </w:rPr>
-      </w:pPr>
-    </w:p>
-    <w:p>
-      <w:pPr>
-        <w:jc w:val="center"/>
-        <w:rPr>
-          <w:lang w:val="es-ES"/>
-        </w:rPr>
-      </w:pPr>
-    </w:p>
-    <w:p>
-      <w:pPr>
-        <w:jc w:val="center"/>
-        <w:rPr>
-          <w:lang w:val="es-ES"/>
-        </w:rPr>
-      </w:pPr>
-    </w:p>
-    <w:p>
-      <w:pPr>
-        <w:rPr>
-          <w:lang w:val="es-ES"/>
-        </w:rPr>
-      </w:pPr>
-    </w:p>
-    <w:p>
-      <w:pPr>
-        <w:jc w:val="center"/>
-        <w:rPr>
-          <w:rFonts w:ascii="Arial" w:hAnsi="Arial" w:cs="Arial"/>
-          <w:lang w:val="es-ES"/>
-        </w:rPr>
-      </w:pPr>
-      <w:r>
-        <w:rPr>
-          <w:rFonts w:ascii="Arial" w:hAnsi="Arial" w:cs="Arial"/>
-          <w:lang w:val="es-ES"/>
-        </w:rPr>
-        <w:t xml:space="preserve">Diagrama </w:t>
-      </w:r>
-      <w:r>
-        <w:rPr>
-          <w:rFonts w:ascii="Arial" w:hAnsi="Arial" w:cs="Arial"/>
-          <w:lang w:val="es-ES"/>
-        </w:rPr>
-        <w:t>(Control De Estudio</w:t>
-      </w:r>
-      <w:r>
-        <w:rPr>
-          <w:rFonts w:ascii="Arial" w:hAnsi="Arial" w:cs="Arial"/>
-          <w:lang w:val="es-ES"/>
-        </w:rPr>
-        <w:t>)</w:t>
-      </w:r>
-    </w:p>
-    <w:p>
-      <w:pPr>
-        <w:jc w:val="center"/>
-        <w:rPr>
-          <w:rFonts w:ascii="Arial" w:hAnsi="Arial" w:cs="Arial"/>
-          <w:lang w:val="es-ES"/>
-        </w:rPr>
-      </w:pPr>
-      <w:r>
-        <w:rPr>
-          <w:noProof/>
-        </w:rPr>
-        <w:drawing>
-          <wp:inline distT="0" distB="0" distL="0" distR="0" wp14:anchorId="5F37972B" wp14:editId="39798EDA">
-            <wp:extent cx="5612130" cy="6965315"/>
-            <wp:effectExtent l="0" t="0" r="7620" b="6985"/>
-            <wp:docPr id="15" name="Imagen 15"/>
-            <wp:cNvGraphicFramePr>
-              <a:graphicFrameLocks xmlns:a="http://schemas.openxmlformats.org/drawingml/2006/main" noChangeAspect="1"/>
-            </wp:cNvGraphicFramePr>
-            <a:graphic xmlns:a="http://schemas.openxmlformats.org/drawingml/2006/main">
-              <a:graphicData uri="http://schemas.openxmlformats.org/drawingml/2006/picture">
-                <pic:pic xmlns:pic="http://schemas.openxmlformats.org/drawingml/2006/picture">
-                  <pic:nvPicPr>
-                    <pic:cNvPr id="0" name="Picture 7"/>
-                    <pic:cNvPicPr>
-                      <a:picLocks noChangeAspect="1" noChangeArrowheads="1"/>
-                    </pic:cNvPicPr>
-                  </pic:nvPicPr>
-                  <pic:blipFill>
-                    <a:blip r:embed="rId20">
-                      <a:extLst>
-                        <a:ext uri="{28A0092B-C50C-407E-A947-70E740481C1C}">
-                          <a14:useLocalDpi xmlns:a14="http://schemas.microsoft.com/office/drawing/2010/main" val="0"/>
-                        </a:ext>
-                      </a:extLst>
-                    </a:blip>
-                    <a:srcRect/>
-                    <a:stretch>
-                      <a:fillRect/>
-                    </a:stretch>
-                  </pic:blipFill>
-                  <pic:spPr bwMode="auto">
-                    <a:xfrm>
-                      <a:off x="0" y="0"/>
-                      <a:ext cx="5612130" cy="6965315"/>
-                    </a:xfrm>
-                    <a:prstGeom prst="rect">
-                      <a:avLst/>
-                    </a:prstGeom>
-                    <a:noFill/>
-                    <a:ln>
-                      <a:noFill/>
-                    </a:ln>
-                  </pic:spPr>
-                </pic:pic>
-              </a:graphicData>
-            </a:graphic>
-          </wp:inline>
-        </w:drawing>
-      </w:r>
-    </w:p>
-    <w:p>
-      <w:pPr>
-        <w:jc w:val="center"/>
-        <w:rPr>
-          <w:rFonts w:ascii="Arial" w:hAnsi="Arial" w:cs="Arial"/>
-          <w:lang w:val="es-ES"/>
-        </w:rPr>
-      </w:pPr>
-    </w:p>
-    <w:p>
-      <w:pPr>
-        <w:rPr>
-          <w:rFonts w:ascii="Arial" w:hAnsi="Arial" w:cs="Arial"/>
-          <w:lang w:val="es-ES"/>
-        </w:rPr>
-      </w:pPr>
-    </w:p>
-    <w:p>
-      <w:pPr>
-        <w:jc w:val="center"/>
-        <w:rPr>
-          <w:rFonts w:ascii="Arial" w:hAnsi="Arial" w:cs="Arial"/>
-          <w:lang w:val="es-ES"/>
-        </w:rPr>
-      </w:pPr>
-      <w:r>
-        <w:rPr>
-          <w:noProof/>
-        </w:rPr>
-        <w:lastRenderedPageBreak/>
-        <w:drawing>
-          <wp:inline distT="0" distB="0" distL="0" distR="0" wp14:anchorId="78950AAE" wp14:editId="1C631D63">
-            <wp:extent cx="5179060" cy="8258810"/>
-            <wp:effectExtent l="0" t="0" r="2540" b="8890"/>
-            <wp:docPr id="19" name="Imagen 19"/>
-            <wp:cNvGraphicFramePr>
-              <a:graphicFrameLocks xmlns:a="http://schemas.openxmlformats.org/drawingml/2006/main" noChangeAspect="1"/>
-            </wp:cNvGraphicFramePr>
-            <a:graphic xmlns:a="http://schemas.openxmlformats.org/drawingml/2006/main">
-              <a:graphicData uri="http://schemas.openxmlformats.org/drawingml/2006/picture">
-                <pic:pic xmlns:pic="http://schemas.openxmlformats.org/drawingml/2006/picture">
-                  <pic:nvPicPr>
-                    <pic:cNvPr id="0" name="Picture 9"/>
                     <pic:cNvPicPr>
                       <a:picLocks noChangeAspect="1" noChangeArrowheads="1"/>
                     </pic:cNvPicPr>
@@ -8260,7 +7882,7 @@
                   <pic:spPr bwMode="auto">
                     <a:xfrm>
                       <a:off x="0" y="0"/>
-                      <a:ext cx="5179060" cy="8258810"/>
+                      <a:ext cx="5612130" cy="6523355"/>
                     </a:xfrm>
                     <a:prstGeom prst="rect">
                       <a:avLst/>
@@ -8288,6 +7910,104 @@
     </w:p>
     <w:p>
       <w:pPr>
+        <w:jc w:val="center"/>
+        <w:rPr>
+          <w:rFonts w:ascii="Arial" w:hAnsi="Arial" w:cs="Arial"/>
+          <w:lang w:val="es-ES"/>
+        </w:rPr>
+      </w:pPr>
+    </w:p>
+    <w:p>
+      <w:pPr>
+        <w:jc w:val="center"/>
+        <w:rPr>
+          <w:rFonts w:ascii="Arial" w:hAnsi="Arial" w:cs="Arial"/>
+          <w:lang w:val="es-ES"/>
+        </w:rPr>
+      </w:pPr>
+    </w:p>
+    <w:p>
+      <w:pPr>
+        <w:jc w:val="center"/>
+        <w:rPr>
+          <w:rFonts w:ascii="Arial" w:hAnsi="Arial" w:cs="Arial"/>
+          <w:lang w:val="es-ES"/>
+        </w:rPr>
+      </w:pPr>
+    </w:p>
+    <w:p>
+      <w:pPr>
+        <w:jc w:val="center"/>
+        <w:rPr>
+          <w:rFonts w:ascii="Arial" w:hAnsi="Arial" w:cs="Arial"/>
+          <w:lang w:val="es-ES"/>
+        </w:rPr>
+      </w:pPr>
+    </w:p>
+    <w:p>
+      <w:pPr>
+        <w:jc w:val="center"/>
+        <w:rPr>
+          <w:rFonts w:ascii="Arial" w:hAnsi="Arial" w:cs="Arial"/>
+          <w:lang w:val="es-ES"/>
+        </w:rPr>
+      </w:pPr>
+    </w:p>
+    <w:p>
+      <w:pPr>
+        <w:jc w:val="center"/>
+        <w:rPr>
+          <w:rFonts w:ascii="Arial" w:hAnsi="Arial" w:cs="Arial"/>
+          <w:lang w:val="es-ES"/>
+        </w:rPr>
+      </w:pPr>
+    </w:p>
+    <w:p>
+      <w:pPr>
+        <w:rPr>
+          <w:rFonts w:ascii="Arial" w:hAnsi="Arial" w:cs="Arial"/>
+          <w:lang w:val="es-ES"/>
+        </w:rPr>
+      </w:pPr>
+    </w:p>
+    <w:p>
+      <w:pPr>
+        <w:jc w:val="center"/>
+        <w:rPr>
+          <w:rFonts w:ascii="Arial" w:hAnsi="Arial" w:cs="Arial"/>
+          <w:lang w:val="es-ES"/>
+        </w:rPr>
+      </w:pPr>
+    </w:p>
+    <w:p>
+      <w:pPr>
+        <w:jc w:val="center"/>
+        <w:rPr>
+          <w:rFonts w:ascii="Arial" w:hAnsi="Arial" w:cs="Arial"/>
+          <w:lang w:val="es-ES"/>
+        </w:rPr>
+      </w:pPr>
+    </w:p>
+    <w:p>
+      <w:pPr>
+        <w:jc w:val="center"/>
+        <w:rPr>
+          <w:rFonts w:ascii="Arial" w:hAnsi="Arial" w:cs="Arial"/>
+          <w:lang w:val="es-ES"/>
+        </w:rPr>
+      </w:pPr>
+    </w:p>
+    <w:p>
+      <w:pPr>
+        <w:jc w:val="center"/>
+        <w:rPr>
+          <w:rFonts w:ascii="Arial" w:hAnsi="Arial" w:cs="Arial"/>
+          <w:lang w:val="es-ES"/>
+        </w:rPr>
+      </w:pPr>
+    </w:p>
+    <w:p>
+      <w:pPr>
         <w:pStyle w:val="Ttulo3"/>
         <w:rPr>
           <w:rFonts w:ascii="Arial" w:hAnsi="Arial" w:cs="Arial"/>
@@ -8296,7 +8016,7 @@
           <w:lang w:val="es-ES"/>
         </w:rPr>
       </w:pPr>
-      <w:bookmarkStart w:id="32" w:name="_Toc69325171"/>
+      <w:bookmarkStart w:id="33" w:name="_Toc69325171"/>
       <w:r>
         <w:rPr>
           <w:rFonts w:ascii="Arial" w:hAnsi="Arial" w:cs="Arial"/>
@@ -8306,7 +8026,7 @@
         </w:rPr>
         <w:t>Modelo de dominio:</w:t>
       </w:r>
-      <w:bookmarkEnd w:id="32"/>
+      <w:bookmarkEnd w:id="33"/>
     </w:p>
     <w:p>
       <w:pPr>
@@ -8317,7 +8037,7 @@
       <w:r>
         <w:rPr>
           <w:noProof/>
-          <w:lang w:val="es-ES" w:eastAsia="es-ES"/>
+          <w:lang w:val="en-US"/>
         </w:rPr>
         <w:drawing>
           <wp:inline distT="0" distB="0" distL="0" distR="0" wp14:anchorId="50431F1E" wp14:editId="1F43F816">
@@ -8375,7 +8095,7 @@
 </file>
 
 <file path=word/endnotes.xml><?xml version="1.0" encoding="utf-8"?>
-<w:endnotes xmlns:wpc="http://schemas.microsoft.com/office/word/2010/wordprocessingCanvas" xmlns:cx="http://schemas.microsoft.com/office/drawing/2014/chartex" xmlns:cx1="http://schemas.microsoft.com/office/drawing/2015/9/8/chartex" xmlns:cx2="http://schemas.microsoft.com/office/drawing/2015/10/21/chartex" xmlns:cx3="http://schemas.microsoft.com/office/drawing/2016/5/9/chartex" xmlns:cx4="http://schemas.microsoft.com/office/drawing/2016/5/10/chartex" xmlns:cx5="http://schemas.microsoft.com/office/drawing/2016/5/11/chartex" xmlns:cx6="http://schemas.microsoft.com/office/drawing/2016/5/12/chartex" xmlns:cx7="http://schemas.microsoft.com/office/drawing/2016/5/13/chartex" xmlns:cx8="http://schemas.microsoft.com/office/drawing/2016/5/14/chartex" xmlns:mc="http://schemas.openxmlformats.org/markup-compatibility/2006" xmlns:aink="http://schemas.microsoft.com/office/drawing/2016/ink" xmlns:am3d="http://schemas.microsoft.com/office/drawing/2017/model3d" xmlns:o="urn:schemas-microsoft-com:office:office" xmlns:r="http://schemas.openxmlformats.org/officeDocument/2006/relationships" xmlns:m="http://schemas.openxmlformats.org/officeDocument/2006/math" xmlns:v="urn:schemas-microsoft-com:vml" xmlns:wp14="http://schemas.microsoft.com/office/word/2010/wordprocessingDrawing" xmlns:wp="http://schemas.openxmlformats.org/drawingml/2006/wordprocessingDrawing" xmlns:w10="urn:schemas-microsoft-com:office:word" xmlns:w="http://schemas.openxmlformats.org/wordprocessingml/2006/main" xmlns:w14="http://schemas.microsoft.com/office/word/2010/wordml" xmlns:w15="http://schemas.microsoft.com/office/word/2012/wordml" xmlns:w16cex="http://schemas.microsoft.com/office/word/2018/wordml/cex" xmlns:w16cid="http://schemas.microsoft.com/office/word/2016/wordml/cid" xmlns:w16="http://schemas.microsoft.com/office/word/2018/wordml" xmlns:w16sdtdh="http://schemas.microsoft.com/office/word/2020/wordml/sdtdatahash" xmlns:w16se="http://schemas.microsoft.com/office/word/2015/wordml/symex" xmlns:wpg="http://schemas.microsoft.com/office/word/2010/wordprocessingGroup" xmlns:wpi="http://schemas.microsoft.com/office/word/2010/wordprocessingInk" xmlns:wne="http://schemas.microsoft.com/office/word/2006/wordml" xmlns:wps="http://schemas.microsoft.com/office/word/2010/wordprocessingShape" mc:Ignorable="w14 w15 w16se w16cid w16 w16cex w16sdtdh wp14">
+<w:endnotes xmlns:wpc="http://schemas.microsoft.com/office/word/2010/wordprocessingCanvas" xmlns:cx="http://schemas.microsoft.com/office/drawing/2014/chartex" xmlns:mc="http://schemas.openxmlformats.org/markup-compatibility/2006" xmlns:o="urn:schemas-microsoft-com:office:office" xmlns:r="http://schemas.openxmlformats.org/officeDocument/2006/relationships" xmlns:m="http://schemas.openxmlformats.org/officeDocument/2006/math" xmlns:v="urn:schemas-microsoft-com:vml" xmlns:wp14="http://schemas.microsoft.com/office/word/2010/wordprocessingDrawing" xmlns:wp="http://schemas.openxmlformats.org/drawingml/2006/wordprocessingDrawing" xmlns:w10="urn:schemas-microsoft-com:office:word" xmlns:w="http://schemas.openxmlformats.org/wordprocessingml/2006/main" xmlns:w14="http://schemas.microsoft.com/office/word/2010/wordml" xmlns:w15="http://schemas.microsoft.com/office/word/2012/wordml" xmlns:w16se="http://schemas.microsoft.com/office/word/2015/wordml/symex" xmlns:wpg="http://schemas.microsoft.com/office/word/2010/wordprocessingGroup" xmlns:wpi="http://schemas.microsoft.com/office/word/2010/wordprocessingInk" xmlns:wne="http://schemas.microsoft.com/office/word/2006/wordml" xmlns:wps="http://schemas.microsoft.com/office/word/2010/wordprocessingShape" mc:Ignorable="w14 w15 w16se wp14">
   <w:endnote w:type="separator" w:id="-1">
     <w:p>
       <w:pPr>
@@ -8400,7 +8120,7 @@
 </file>
 
 <file path=word/footer1.xml><?xml version="1.0" encoding="utf-8"?>
-<w:ftr xmlns:wpc="http://schemas.microsoft.com/office/word/2010/wordprocessingCanvas" xmlns:cx="http://schemas.microsoft.com/office/drawing/2014/chartex" xmlns:cx1="http://schemas.microsoft.com/office/drawing/2015/9/8/chartex" xmlns:cx2="http://schemas.microsoft.com/office/drawing/2015/10/21/chartex" xmlns:cx3="http://schemas.microsoft.com/office/drawing/2016/5/9/chartex" xmlns:cx4="http://schemas.microsoft.com/office/drawing/2016/5/10/chartex" xmlns:cx5="http://schemas.microsoft.com/office/drawing/2016/5/11/chartex" xmlns:cx6="http://schemas.microsoft.com/office/drawing/2016/5/12/chartex" xmlns:cx7="http://schemas.microsoft.com/office/drawing/2016/5/13/chartex" xmlns:cx8="http://schemas.microsoft.com/office/drawing/2016/5/14/chartex" xmlns:mc="http://schemas.openxmlformats.org/markup-compatibility/2006" xmlns:aink="http://schemas.microsoft.com/office/drawing/2016/ink" xmlns:am3d="http://schemas.microsoft.com/office/drawing/2017/model3d" xmlns:o="urn:schemas-microsoft-com:office:office" xmlns:r="http://schemas.openxmlformats.org/officeDocument/2006/relationships" xmlns:m="http://schemas.openxmlformats.org/officeDocument/2006/math" xmlns:v="urn:schemas-microsoft-com:vml" xmlns:wp14="http://schemas.microsoft.com/office/word/2010/wordprocessingDrawing" xmlns:wp="http://schemas.openxmlformats.org/drawingml/2006/wordprocessingDrawing" xmlns:w10="urn:schemas-microsoft-com:office:word" xmlns:w="http://schemas.openxmlformats.org/wordprocessingml/2006/main" xmlns:w14="http://schemas.microsoft.com/office/word/2010/wordml" xmlns:w15="http://schemas.microsoft.com/office/word/2012/wordml" xmlns:w16cex="http://schemas.microsoft.com/office/word/2018/wordml/cex" xmlns:w16cid="http://schemas.microsoft.com/office/word/2016/wordml/cid" xmlns:w16="http://schemas.microsoft.com/office/word/2018/wordml" xmlns:w16sdtdh="http://schemas.microsoft.com/office/word/2020/wordml/sdtdatahash" xmlns:w16se="http://schemas.microsoft.com/office/word/2015/wordml/symex" xmlns:wpg="http://schemas.microsoft.com/office/word/2010/wordprocessingGroup" xmlns:wpi="http://schemas.microsoft.com/office/word/2010/wordprocessingInk" xmlns:wne="http://schemas.microsoft.com/office/word/2006/wordml" xmlns:wps="http://schemas.microsoft.com/office/word/2010/wordprocessingShape" mc:Ignorable="w14 w15 w16se w16cid w16 w16cex w16sdtdh wp14">
+<w:ftr xmlns:wpc="http://schemas.microsoft.com/office/word/2010/wordprocessingCanvas" xmlns:cx="http://schemas.microsoft.com/office/drawing/2014/chartex" xmlns:mc="http://schemas.openxmlformats.org/markup-compatibility/2006" xmlns:o="urn:schemas-microsoft-com:office:office" xmlns:r="http://schemas.openxmlformats.org/officeDocument/2006/relationships" xmlns:m="http://schemas.openxmlformats.org/officeDocument/2006/math" xmlns:v="urn:schemas-microsoft-com:vml" xmlns:wp14="http://schemas.microsoft.com/office/word/2010/wordprocessingDrawing" xmlns:wp="http://schemas.openxmlformats.org/drawingml/2006/wordprocessingDrawing" xmlns:w10="urn:schemas-microsoft-com:office:word" xmlns:w="http://schemas.openxmlformats.org/wordprocessingml/2006/main" xmlns:w14="http://schemas.microsoft.com/office/word/2010/wordml" xmlns:w15="http://schemas.microsoft.com/office/word/2012/wordml" xmlns:w16se="http://schemas.microsoft.com/office/word/2015/wordml/symex" xmlns:wpg="http://schemas.microsoft.com/office/word/2010/wordprocessingGroup" xmlns:wpi="http://schemas.microsoft.com/office/word/2010/wordprocessingInk" xmlns:wne="http://schemas.microsoft.com/office/word/2006/wordml" xmlns:wps="http://schemas.microsoft.com/office/word/2010/wordprocessingShape" mc:Ignorable="w14 w15 w16se wp14">
   <w:p>
     <w:pPr>
       <w:tabs>
@@ -8466,7 +8186,7 @@
         <w:szCs w:val="24"/>
         <w:lang w:val="es-ES"/>
       </w:rPr>
-      <w:t>16</w:t>
+      <w:t>17</w:t>
     </w:r>
     <w:r>
       <w:rPr>
@@ -8517,7 +8237,7 @@
         <w:szCs w:val="24"/>
         <w:lang w:val="es-ES"/>
       </w:rPr>
-      <w:t>16</w:t>
+      <w:t>17</w:t>
     </w:r>
     <w:r>
       <w:rPr>
@@ -8537,7 +8257,7 @@
 </file>
 
 <file path=word/footnotes.xml><?xml version="1.0" encoding="utf-8"?>
-<w:footnotes xmlns:wpc="http://schemas.microsoft.com/office/word/2010/wordprocessingCanvas" xmlns:cx="http://schemas.microsoft.com/office/drawing/2014/chartex" xmlns:cx1="http://schemas.microsoft.com/office/drawing/2015/9/8/chartex" xmlns:cx2="http://schemas.microsoft.com/office/drawing/2015/10/21/chartex" xmlns:cx3="http://schemas.microsoft.com/office/drawing/2016/5/9/chartex" xmlns:cx4="http://schemas.microsoft.com/office/drawing/2016/5/10/chartex" xmlns:cx5="http://schemas.microsoft.com/office/drawing/2016/5/11/chartex" xmlns:cx6="http://schemas.microsoft.com/office/drawing/2016/5/12/chartex" xmlns:cx7="http://schemas.microsoft.com/office/drawing/2016/5/13/chartex" xmlns:cx8="http://schemas.microsoft.com/office/drawing/2016/5/14/chartex" xmlns:mc="http://schemas.openxmlformats.org/markup-compatibility/2006" xmlns:aink="http://schemas.microsoft.com/office/drawing/2016/ink" xmlns:am3d="http://schemas.microsoft.com/office/drawing/2017/model3d" xmlns:o="urn:schemas-microsoft-com:office:office" xmlns:r="http://schemas.openxmlformats.org/officeDocument/2006/relationships" xmlns:m="http://schemas.openxmlformats.org/officeDocument/2006/math" xmlns:v="urn:schemas-microsoft-com:vml" xmlns:wp14="http://schemas.microsoft.com/office/word/2010/wordprocessingDrawing" xmlns:wp="http://schemas.openxmlformats.org/drawingml/2006/wordprocessingDrawing" xmlns:w10="urn:schemas-microsoft-com:office:word" xmlns:w="http://schemas.openxmlformats.org/wordprocessingml/2006/main" xmlns:w14="http://schemas.microsoft.com/office/word/2010/wordml" xmlns:w15="http://schemas.microsoft.com/office/word/2012/wordml" xmlns:w16cex="http://schemas.microsoft.com/office/word/2018/wordml/cex" xmlns:w16cid="http://schemas.microsoft.com/office/word/2016/wordml/cid" xmlns:w16="http://schemas.microsoft.com/office/word/2018/wordml" xmlns:w16sdtdh="http://schemas.microsoft.com/office/word/2020/wordml/sdtdatahash" xmlns:w16se="http://schemas.microsoft.com/office/word/2015/wordml/symex" xmlns:wpg="http://schemas.microsoft.com/office/word/2010/wordprocessingGroup" xmlns:wpi="http://schemas.microsoft.com/office/word/2010/wordprocessingInk" xmlns:wne="http://schemas.microsoft.com/office/word/2006/wordml" xmlns:wps="http://schemas.microsoft.com/office/word/2010/wordprocessingShape" mc:Ignorable="w14 w15 w16se w16cid w16 w16cex w16sdtdh wp14">
+<w:footnotes xmlns:wpc="http://schemas.microsoft.com/office/word/2010/wordprocessingCanvas" xmlns:cx="http://schemas.microsoft.com/office/drawing/2014/chartex" xmlns:mc="http://schemas.openxmlformats.org/markup-compatibility/2006" xmlns:o="urn:schemas-microsoft-com:office:office" xmlns:r="http://schemas.openxmlformats.org/officeDocument/2006/relationships" xmlns:m="http://schemas.openxmlformats.org/officeDocument/2006/math" xmlns:v="urn:schemas-microsoft-com:vml" xmlns:wp14="http://schemas.microsoft.com/office/word/2010/wordprocessingDrawing" xmlns:wp="http://schemas.openxmlformats.org/drawingml/2006/wordprocessingDrawing" xmlns:w10="urn:schemas-microsoft-com:office:word" xmlns:w="http://schemas.openxmlformats.org/wordprocessingml/2006/main" xmlns:w14="http://schemas.microsoft.com/office/word/2010/wordml" xmlns:w15="http://schemas.microsoft.com/office/word/2012/wordml" xmlns:w16se="http://schemas.microsoft.com/office/word/2015/wordml/symex" xmlns:wpg="http://schemas.microsoft.com/office/word/2010/wordprocessingGroup" xmlns:wpi="http://schemas.microsoft.com/office/word/2010/wordprocessingInk" xmlns:wne="http://schemas.microsoft.com/office/word/2006/wordml" xmlns:wps="http://schemas.microsoft.com/office/word/2010/wordprocessingShape" mc:Ignorable="w14 w15 w16se wp14">
   <w:footnote w:type="separator" w:id="-1">
     <w:p>
       <w:pPr>
@@ -8562,7 +8282,7 @@
 </file>
 
 <file path=word/numbering.xml><?xml version="1.0" encoding="utf-8"?>
-<w:numbering xmlns:wpc="http://schemas.microsoft.com/office/word/2010/wordprocessingCanvas" xmlns:cx="http://schemas.microsoft.com/office/drawing/2014/chartex" xmlns:cx1="http://schemas.microsoft.com/office/drawing/2015/9/8/chartex" xmlns:cx2="http://schemas.microsoft.com/office/drawing/2015/10/21/chartex" xmlns:cx3="http://schemas.microsoft.com/office/drawing/2016/5/9/chartex" xmlns:cx4="http://schemas.microsoft.com/office/drawing/2016/5/10/chartex" xmlns:cx5="http://schemas.microsoft.com/office/drawing/2016/5/11/chartex" xmlns:cx6="http://schemas.microsoft.com/office/drawing/2016/5/12/chartex" xmlns:cx7="http://schemas.microsoft.com/office/drawing/2016/5/13/chartex" xmlns:cx8="http://schemas.microsoft.com/office/drawing/2016/5/14/chartex" xmlns:mc="http://schemas.openxmlformats.org/markup-compatibility/2006" xmlns:aink="http://schemas.microsoft.com/office/drawing/2016/ink" xmlns:am3d="http://schemas.microsoft.com/office/drawing/2017/model3d" xmlns:o="urn:schemas-microsoft-com:office:office" xmlns:r="http://schemas.openxmlformats.org/officeDocument/2006/relationships" xmlns:m="http://schemas.openxmlformats.org/officeDocument/2006/math" xmlns:v="urn:schemas-microsoft-com:vml" xmlns:wp14="http://schemas.microsoft.com/office/word/2010/wordprocessingDrawing" xmlns:wp="http://schemas.openxmlformats.org/drawingml/2006/wordprocessingDrawing" xmlns:w10="urn:schemas-microsoft-com:office:word" xmlns:w="http://schemas.openxmlformats.org/wordprocessingml/2006/main" xmlns:w14="http://schemas.microsoft.com/office/word/2010/wordml" xmlns:w15="http://schemas.microsoft.com/office/word/2012/wordml" xmlns:w16cex="http://schemas.microsoft.com/office/word/2018/wordml/cex" xmlns:w16cid="http://schemas.microsoft.com/office/word/2016/wordml/cid" xmlns:w16="http://schemas.microsoft.com/office/word/2018/wordml" xmlns:w16sdtdh="http://schemas.microsoft.com/office/word/2020/wordml/sdtdatahash" xmlns:w16se="http://schemas.microsoft.com/office/word/2015/wordml/symex" xmlns:wpg="http://schemas.microsoft.com/office/word/2010/wordprocessingGroup" xmlns:wpi="http://schemas.microsoft.com/office/word/2010/wordprocessingInk" xmlns:wne="http://schemas.microsoft.com/office/word/2006/wordml" xmlns:wps="http://schemas.microsoft.com/office/word/2010/wordprocessingShape" mc:Ignorable="w14 w15 w16se w16cid w16 w16cex w16sdtdh wp14">
+<w:numbering xmlns:wpc="http://schemas.microsoft.com/office/word/2010/wordprocessingCanvas" xmlns:cx="http://schemas.microsoft.com/office/drawing/2014/chartex" xmlns:mc="http://schemas.openxmlformats.org/markup-compatibility/2006" xmlns:o="urn:schemas-microsoft-com:office:office" xmlns:r="http://schemas.openxmlformats.org/officeDocument/2006/relationships" xmlns:m="http://schemas.openxmlformats.org/officeDocument/2006/math" xmlns:v="urn:schemas-microsoft-com:vml" xmlns:wp14="http://schemas.microsoft.com/office/word/2010/wordprocessingDrawing" xmlns:wp="http://schemas.openxmlformats.org/drawingml/2006/wordprocessingDrawing" xmlns:w10="urn:schemas-microsoft-com:office:word" xmlns:w="http://schemas.openxmlformats.org/wordprocessingml/2006/main" xmlns:w14="http://schemas.microsoft.com/office/word/2010/wordml" xmlns:w15="http://schemas.microsoft.com/office/word/2012/wordml" xmlns:w16se="http://schemas.microsoft.com/office/word/2015/wordml/symex" xmlns:wpg="http://schemas.microsoft.com/office/word/2010/wordprocessingGroup" xmlns:wpi="http://schemas.microsoft.com/office/word/2010/wordprocessingInk" xmlns:wne="http://schemas.microsoft.com/office/word/2006/wordml" xmlns:wps="http://schemas.microsoft.com/office/word/2010/wordprocessingShape" mc:Ignorable="w14 w15 w16se wp14">
   <w:abstractNum w:abstractNumId="0" w15:restartNumberingAfterBreak="0">
     <w:nsid w:val="01704C70"/>
     <w:multiLevelType w:val="hybridMultilevel"/>
@@ -8679,7 +8399,7 @@
   <w:abstractNum w:abstractNumId="1" w15:restartNumberingAfterBreak="0">
     <w:nsid w:val="023318D7"/>
     <w:multiLevelType w:val="hybridMultilevel"/>
-    <w:tmpl w:val="D9705584"/>
+    <w:tmpl w:val="E16A4C9C"/>
     <w:lvl w:ilvl="0" w:tplc="280A0001">
       <w:start w:val="1"/>
       <w:numFmt w:val="bullet"/>
@@ -13556,119 +13276,6 @@
       </w:rPr>
     </w:lvl>
     <w:lvl w:ilvl="8" w:tplc="04090005" w:tentative="1">
-      <w:start w:val="1"/>
-      <w:numFmt w:val="bullet"/>
-      <w:lvlText w:val=""/>
-      <w:lvlJc w:val="left"/>
-      <w:pPr>
-        <w:ind w:left="6480" w:hanging="360"/>
-      </w:pPr>
-      <w:rPr>
-        <w:rFonts w:ascii="Wingdings" w:hAnsi="Wingdings" w:hint="default"/>
-      </w:rPr>
-    </w:lvl>
-  </w:abstractNum>
-  <w:abstractNum w:abstractNumId="47" w15:restartNumberingAfterBreak="0">
-    <w:nsid w:val="76044670"/>
-    <w:multiLevelType w:val="hybridMultilevel"/>
-    <w:tmpl w:val="0660E61C"/>
-    <w:lvl w:ilvl="0" w:tplc="04090001">
-      <w:start w:val="1"/>
-      <w:numFmt w:val="bullet"/>
-      <w:lvlText w:val=""/>
-      <w:lvlJc w:val="left"/>
-      <w:pPr>
-        <w:ind w:left="720" w:hanging="360"/>
-      </w:pPr>
-      <w:rPr>
-        <w:rFonts w:ascii="Symbol" w:hAnsi="Symbol" w:hint="default"/>
-      </w:rPr>
-    </w:lvl>
-    <w:lvl w:ilvl="1" w:tplc="04090003">
-      <w:start w:val="1"/>
-      <w:numFmt w:val="bullet"/>
-      <w:lvlText w:val="o"/>
-      <w:lvlJc w:val="left"/>
-      <w:pPr>
-        <w:ind w:left="1440" w:hanging="360"/>
-      </w:pPr>
-      <w:rPr>
-        <w:rFonts w:ascii="Courier New" w:hAnsi="Courier New" w:cs="Courier New" w:hint="default"/>
-      </w:rPr>
-    </w:lvl>
-    <w:lvl w:ilvl="2" w:tplc="04090005">
-      <w:start w:val="1"/>
-      <w:numFmt w:val="bullet"/>
-      <w:lvlText w:val=""/>
-      <w:lvlJc w:val="left"/>
-      <w:pPr>
-        <w:ind w:left="2160" w:hanging="360"/>
-      </w:pPr>
-      <w:rPr>
-        <w:rFonts w:ascii="Wingdings" w:hAnsi="Wingdings" w:hint="default"/>
-      </w:rPr>
-    </w:lvl>
-    <w:lvl w:ilvl="3" w:tplc="04090001">
-      <w:start w:val="1"/>
-      <w:numFmt w:val="bullet"/>
-      <w:lvlText w:val=""/>
-      <w:lvlJc w:val="left"/>
-      <w:pPr>
-        <w:ind w:left="2880" w:hanging="360"/>
-      </w:pPr>
-      <w:rPr>
-        <w:rFonts w:ascii="Symbol" w:hAnsi="Symbol" w:hint="default"/>
-      </w:rPr>
-    </w:lvl>
-    <w:lvl w:ilvl="4" w:tplc="04090003">
-      <w:start w:val="1"/>
-      <w:numFmt w:val="bullet"/>
-      <w:lvlText w:val="o"/>
-      <w:lvlJc w:val="left"/>
-      <w:pPr>
-        <w:ind w:left="3600" w:hanging="360"/>
-      </w:pPr>
-      <w:rPr>
-        <w:rFonts w:ascii="Courier New" w:hAnsi="Courier New" w:cs="Courier New" w:hint="default"/>
-      </w:rPr>
-    </w:lvl>
-    <w:lvl w:ilvl="5" w:tplc="04090005">
-      <w:start w:val="1"/>
-      <w:numFmt w:val="bullet"/>
-      <w:lvlText w:val=""/>
-      <w:lvlJc w:val="left"/>
-      <w:pPr>
-        <w:ind w:left="4320" w:hanging="360"/>
-      </w:pPr>
-      <w:rPr>
-        <w:rFonts w:ascii="Wingdings" w:hAnsi="Wingdings" w:hint="default"/>
-      </w:rPr>
-    </w:lvl>
-    <w:lvl w:ilvl="6" w:tplc="04090001">
-      <w:start w:val="1"/>
-      <w:numFmt w:val="bullet"/>
-      <w:lvlText w:val=""/>
-      <w:lvlJc w:val="left"/>
-      <w:pPr>
-        <w:ind w:left="5040" w:hanging="360"/>
-      </w:pPr>
-      <w:rPr>
-        <w:rFonts w:ascii="Symbol" w:hAnsi="Symbol" w:hint="default"/>
-      </w:rPr>
-    </w:lvl>
-    <w:lvl w:ilvl="7" w:tplc="04090003">
-      <w:start w:val="1"/>
-      <w:numFmt w:val="bullet"/>
-      <w:lvlText w:val="o"/>
-      <w:lvlJc w:val="left"/>
-      <w:pPr>
-        <w:ind w:left="5760" w:hanging="360"/>
-      </w:pPr>
-      <w:rPr>
-        <w:rFonts w:ascii="Courier New" w:hAnsi="Courier New" w:cs="Courier New" w:hint="default"/>
-      </w:rPr>
-    </w:lvl>
-    <w:lvl w:ilvl="8" w:tplc="04090005">
       <w:start w:val="1"/>
       <w:numFmt w:val="bullet"/>
       <w:lvlText w:val=""/>
@@ -13820,16 +13427,13 @@
     <w:abstractNumId w:val="34"/>
   </w:num>
   <w:num w:numId="47">
-    <w:abstractNumId w:val="47"/>
-  </w:num>
-  <w:num w:numId="48">
     <w:abstractNumId w:val="8"/>
   </w:num>
 </w:numbering>
 </file>
 
 <file path=word/styles.xml><?xml version="1.0" encoding="utf-8"?>
-<w:styles xmlns:mc="http://schemas.openxmlformats.org/markup-compatibility/2006" xmlns:r="http://schemas.openxmlformats.org/officeDocument/2006/relationships" xmlns:w="http://schemas.openxmlformats.org/wordprocessingml/2006/main" xmlns:w14="http://schemas.microsoft.com/office/word/2010/wordml" xmlns:w15="http://schemas.microsoft.com/office/word/2012/wordml" xmlns:w16cex="http://schemas.microsoft.com/office/word/2018/wordml/cex" xmlns:w16cid="http://schemas.microsoft.com/office/word/2016/wordml/cid" xmlns:w16="http://schemas.microsoft.com/office/word/2018/wordml" xmlns:w16sdtdh="http://schemas.microsoft.com/office/word/2020/wordml/sdtdatahash" xmlns:w16se="http://schemas.microsoft.com/office/word/2015/wordml/symex" mc:Ignorable="w14 w15 w16se w16cid w16 w16cex w16sdtdh">
+<w:styles xmlns:mc="http://schemas.openxmlformats.org/markup-compatibility/2006" xmlns:r="http://schemas.openxmlformats.org/officeDocument/2006/relationships" xmlns:w="http://schemas.openxmlformats.org/wordprocessingml/2006/main" xmlns:w14="http://schemas.microsoft.com/office/word/2010/wordml" xmlns:w15="http://schemas.microsoft.com/office/word/2012/wordml" xmlns:w16se="http://schemas.microsoft.com/office/word/2015/wordml/symex" mc:Ignorable="w14 w15 w16se">
   <w:docDefaults>
     <w:rPrDefault>
       <w:rPr>
@@ -13845,7 +13449,7 @@
       </w:pPr>
     </w:pPrDefault>
   </w:docDefaults>
-  <w:latentStyles w:defLockedState="0" w:defUIPriority="99" w:defSemiHidden="0" w:defUnhideWhenUsed="0" w:defQFormat="0" w:count="376">
+  <w:latentStyles w:defLockedState="0" w:defUIPriority="99" w:defSemiHidden="0" w:defUnhideWhenUsed="0" w:defQFormat="0" w:count="371">
     <w:lsdException w:name="Normal" w:uiPriority="0" w:qFormat="1"/>
     <w:lsdException w:name="heading 1" w:uiPriority="9" w:qFormat="1"/>
     <w:lsdException w:name="heading 2" w:semiHidden="1" w:uiPriority="9" w:unhideWhenUsed="1" w:qFormat="1"/>
@@ -14217,11 +13821,6 @@
     <w:lsdException w:name="List Table 5 Dark Accent 6" w:uiPriority="50"/>
     <w:lsdException w:name="List Table 6 Colorful Accent 6" w:uiPriority="51"/>
     <w:lsdException w:name="List Table 7 Colorful Accent 6" w:uiPriority="52"/>
-    <w:lsdException w:name="Mention" w:semiHidden="1" w:unhideWhenUsed="1"/>
-    <w:lsdException w:name="Smart Hyperlink" w:semiHidden="1" w:unhideWhenUsed="1"/>
-    <w:lsdException w:name="Hashtag" w:semiHidden="1" w:unhideWhenUsed="1"/>
-    <w:lsdException w:name="Unresolved Mention" w:semiHidden="1" w:unhideWhenUsed="1"/>
-    <w:lsdException w:name="Smart Link" w:semiHidden="1" w:unhideWhenUsed="1"/>
   </w:latentStyles>
   <w:style w:type="paragraph" w:default="1" w:styleId="Normal">
     <w:name w:val="Normal"/>
@@ -15143,7 +14742,7 @@
 </file>
 
 <file path=customXml/itemProps1.xml><?xml version="1.0" encoding="utf-8"?>
-<ds:datastoreItem xmlns:ds="http://schemas.openxmlformats.org/officeDocument/2006/customXml" ds:itemID="{2948999F-CA6C-4F1A-B62F-C9A154F0C03E}">
+<ds:datastoreItem xmlns:ds="http://schemas.openxmlformats.org/officeDocument/2006/customXml" ds:itemID="{96200563-BC22-4083-B29F-EC2F8F2D496E}">
   <ds:schemaRefs>
     <ds:schemaRef ds:uri="http://schemas.openxmlformats.org/officeDocument/2006/bibliography"/>
   </ds:schemaRefs>

</xml_diff>